<commit_message>
stack operation code added
</commit_message>
<xml_diff>
--- a/notes/ds-notes/data-structure-notes.docx
+++ b/notes/ds-notes/data-structure-notes.docx
@@ -24945,6 +24945,3806 @@
         </w:rPr>
         <w:t xml:space="preserve"> procedure</w:t>
       </w:r>
+    </w:p>
+    <w:p>
+      <w:pPr>
+        <w:tabs>
+          <w:tab w:val="left" w:pos="916"/>
+          <w:tab w:val="left" w:pos="1832"/>
+          <w:tab w:val="left" w:pos="2748"/>
+          <w:tab w:val="left" w:pos="3664"/>
+          <w:tab w:val="left" w:pos="4580"/>
+          <w:tab w:val="left" w:pos="5496"/>
+          <w:tab w:val="left" w:pos="6412"/>
+          <w:tab w:val="left" w:pos="7328"/>
+          <w:tab w:val="left" w:pos="8244"/>
+          <w:tab w:val="left" w:pos="9160"/>
+          <w:tab w:val="left" w:pos="10076"/>
+          <w:tab w:val="left" w:pos="10992"/>
+          <w:tab w:val="left" w:pos="11908"/>
+          <w:tab w:val="left" w:pos="12824"/>
+          <w:tab w:val="left" w:pos="13740"/>
+          <w:tab w:val="left" w:pos="14656"/>
+        </w:tabs>
+        <w:spacing w:after="150" w:line="240" w:lineRule="auto"/>
+        <w:textAlignment w:val="baseline"/>
+        <w:rPr>
+          <w:rFonts w:ascii="Times New Roman" w:eastAsia="Times New Roman" w:hAnsi="Times New Roman" w:cs="Times New Roman"/>
+          <w:spacing w:val="2"/>
+          <w:sz w:val="28"/>
+          <w:szCs w:val="28"/>
+        </w:rPr>
+      </w:pPr>
+    </w:p>
+    <w:p>
+      <w:pPr>
+        <w:tabs>
+          <w:tab w:val="left" w:pos="916"/>
+          <w:tab w:val="left" w:pos="1832"/>
+          <w:tab w:val="left" w:pos="2748"/>
+          <w:tab w:val="left" w:pos="3664"/>
+          <w:tab w:val="left" w:pos="4580"/>
+          <w:tab w:val="left" w:pos="5496"/>
+          <w:tab w:val="left" w:pos="6412"/>
+          <w:tab w:val="left" w:pos="7328"/>
+          <w:tab w:val="left" w:pos="8244"/>
+          <w:tab w:val="left" w:pos="9160"/>
+          <w:tab w:val="left" w:pos="10076"/>
+          <w:tab w:val="left" w:pos="10992"/>
+          <w:tab w:val="left" w:pos="11908"/>
+          <w:tab w:val="left" w:pos="12824"/>
+          <w:tab w:val="left" w:pos="13740"/>
+          <w:tab w:val="left" w:pos="14656"/>
+        </w:tabs>
+        <w:spacing w:after="150" w:line="240" w:lineRule="auto"/>
+        <w:jc w:val="center"/>
+        <w:textAlignment w:val="baseline"/>
+        <w:rPr>
+          <w:rFonts w:ascii="Times New Roman" w:eastAsia="Times New Roman" w:hAnsi="Times New Roman" w:cs="Times New Roman"/>
+          <w:b/>
+          <w:spacing w:val="2"/>
+          <w:sz w:val="28"/>
+          <w:szCs w:val="28"/>
+          <w:u w:val="single"/>
+        </w:rPr>
+      </w:pPr>
+      <w:r>
+        <w:rPr>
+          <w:rFonts w:ascii="Times New Roman" w:eastAsia="Times New Roman" w:hAnsi="Times New Roman" w:cs="Times New Roman"/>
+          <w:b/>
+          <w:spacing w:val="2"/>
+          <w:sz w:val="28"/>
+          <w:szCs w:val="28"/>
+          <w:u w:val="single"/>
+        </w:rPr>
+        <w:t>STACK OPERATIN FULL PROGRAM</w:t>
+      </w:r>
+    </w:p>
+    <w:p>
+      <w:pPr>
+        <w:pStyle w:val="NormalWeb"/>
+        <w:shd w:val="clear" w:color="auto" w:fill="FFFFFF"/>
+        <w:spacing w:before="0" w:beforeAutospacing="0" w:after="0" w:afterAutospacing="0"/>
+        <w:rPr>
+          <w:rFonts w:ascii="Consolas" w:hAnsi="Consolas"/>
+          <w:b/>
+          <w:color w:val="000000"/>
+        </w:rPr>
+      </w:pPr>
+      <w:r>
+        <w:rPr>
+          <w:rFonts w:ascii="Consolas" w:hAnsi="Consolas"/>
+          <w:b/>
+          <w:color w:val="000000"/>
+        </w:rPr>
+        <w:t>================</w:t>
+      </w:r>
+      <w:r>
+        <w:rPr>
+          <w:rFonts w:ascii="Consolas" w:hAnsi="Consolas"/>
+          <w:b/>
+          <w:color w:val="000000"/>
+        </w:rPr>
+        <w:t xml:space="preserve"> START OF THE PROGRAM </w:t>
+      </w:r>
+      <w:r>
+        <w:rPr>
+          <w:rFonts w:ascii="Consolas" w:hAnsi="Consolas"/>
+          <w:b/>
+          <w:color w:val="000000"/>
+        </w:rPr>
+        <w:t>======================</w:t>
+      </w:r>
+    </w:p>
+    <w:p>
+      <w:pPr>
+        <w:pStyle w:val="NormalWeb"/>
+        <w:shd w:val="clear" w:color="auto" w:fill="FFFFFF"/>
+        <w:spacing w:before="0" w:beforeAutospacing="0" w:after="0" w:afterAutospacing="0"/>
+        <w:rPr>
+          <w:rFonts w:ascii="Consolas" w:hAnsi="Consolas"/>
+          <w:b/>
+          <w:bCs/>
+          <w:color w:val="7F0055"/>
+        </w:rPr>
+      </w:pPr>
+    </w:p>
+    <w:p>
+      <w:pPr>
+        <w:pStyle w:val="NormalWeb"/>
+        <w:shd w:val="clear" w:color="auto" w:fill="FFFFFF"/>
+        <w:spacing w:before="0" w:beforeAutospacing="0" w:after="0" w:afterAutospacing="0"/>
+        <w:rPr>
+          <w:rFonts w:ascii="Consolas" w:hAnsi="Consolas"/>
+          <w:color w:val="000000"/>
+        </w:rPr>
+      </w:pPr>
+      <w:proofErr w:type="gramStart"/>
+      <w:r>
+        <w:rPr>
+          <w:rFonts w:ascii="Consolas" w:hAnsi="Consolas"/>
+          <w:b/>
+          <w:bCs/>
+          <w:color w:val="7F0055"/>
+        </w:rPr>
+        <w:t>public</w:t>
+      </w:r>
+      <w:proofErr w:type="gramEnd"/>
+      <w:r>
+        <w:rPr>
+          <w:rFonts w:ascii="Consolas" w:hAnsi="Consolas"/>
+          <w:color w:val="000000"/>
+        </w:rPr>
+        <w:t xml:space="preserve"> </w:t>
+      </w:r>
+      <w:r>
+        <w:rPr>
+          <w:rFonts w:ascii="Consolas" w:hAnsi="Consolas"/>
+          <w:b/>
+          <w:bCs/>
+          <w:color w:val="7F0055"/>
+        </w:rPr>
+        <w:t>class</w:t>
+      </w:r>
+      <w:r>
+        <w:rPr>
+          <w:rFonts w:ascii="Consolas" w:hAnsi="Consolas"/>
+          <w:color w:val="000000"/>
+        </w:rPr>
+        <w:t xml:space="preserve"> </w:t>
+      </w:r>
+      <w:proofErr w:type="spellStart"/>
+      <w:r>
+        <w:rPr>
+          <w:rFonts w:ascii="Consolas" w:hAnsi="Consolas"/>
+          <w:color w:val="000000"/>
+        </w:rPr>
+        <w:t>StackOperation</w:t>
+      </w:r>
+      <w:proofErr w:type="spellEnd"/>
+      <w:r>
+        <w:rPr>
+          <w:rFonts w:ascii="Consolas" w:hAnsi="Consolas"/>
+          <w:color w:val="000000"/>
+        </w:rPr>
+        <w:t xml:space="preserve"> {</w:t>
+      </w:r>
+    </w:p>
+    <w:p>
+      <w:pPr>
+        <w:pStyle w:val="NormalWeb"/>
+        <w:shd w:val="clear" w:color="auto" w:fill="FFFFFF"/>
+        <w:spacing w:before="0" w:beforeAutospacing="0" w:after="0" w:afterAutospacing="0"/>
+        <w:rPr>
+          <w:rFonts w:ascii="Consolas" w:hAnsi="Consolas"/>
+          <w:color w:val="000000"/>
+        </w:rPr>
+      </w:pPr>
+    </w:p>
+    <w:p>
+      <w:pPr>
+        <w:pStyle w:val="NormalWeb"/>
+        <w:shd w:val="clear" w:color="auto" w:fill="FFFFFF"/>
+        <w:spacing w:before="0" w:beforeAutospacing="0" w:after="0" w:afterAutospacing="0"/>
+        <w:rPr>
+          <w:rFonts w:ascii="Consolas" w:hAnsi="Consolas"/>
+          <w:color w:val="000000"/>
+        </w:rPr>
+      </w:pPr>
+      <w:r>
+        <w:rPr>
+          <w:rFonts w:ascii="Consolas" w:hAnsi="Consolas"/>
+          <w:color w:val="000000"/>
+        </w:rPr>
+        <w:tab/>
+      </w:r>
+      <w:proofErr w:type="spellStart"/>
+      <w:proofErr w:type="gramStart"/>
+      <w:r>
+        <w:rPr>
+          <w:rFonts w:ascii="Consolas" w:hAnsi="Consolas"/>
+          <w:b/>
+          <w:bCs/>
+          <w:color w:val="7F0055"/>
+        </w:rPr>
+        <w:t>int</w:t>
+      </w:r>
+      <w:proofErr w:type="spellEnd"/>
+      <w:proofErr w:type="gramEnd"/>
+      <w:r>
+        <w:rPr>
+          <w:rFonts w:ascii="Consolas" w:hAnsi="Consolas"/>
+          <w:color w:val="000000"/>
+        </w:rPr>
+        <w:t xml:space="preserve"> </w:t>
+      </w:r>
+      <w:r>
+        <w:rPr>
+          <w:rFonts w:ascii="Consolas" w:hAnsi="Consolas"/>
+          <w:color w:val="0000C0"/>
+        </w:rPr>
+        <w:t>max</w:t>
+      </w:r>
+      <w:r>
+        <w:rPr>
+          <w:rFonts w:ascii="Consolas" w:hAnsi="Consolas"/>
+          <w:color w:val="000000"/>
+        </w:rPr>
+        <w:t xml:space="preserve"> = 6;</w:t>
+      </w:r>
+    </w:p>
+    <w:p>
+      <w:pPr>
+        <w:pStyle w:val="NormalWeb"/>
+        <w:shd w:val="clear" w:color="auto" w:fill="FFFFFF"/>
+        <w:spacing w:before="0" w:beforeAutospacing="0" w:after="0" w:afterAutospacing="0"/>
+        <w:rPr>
+          <w:rFonts w:ascii="Consolas" w:hAnsi="Consolas"/>
+          <w:color w:val="000000"/>
+        </w:rPr>
+      </w:pPr>
+      <w:r>
+        <w:rPr>
+          <w:rFonts w:ascii="Consolas" w:hAnsi="Consolas"/>
+          <w:color w:val="000000"/>
+        </w:rPr>
+        <w:tab/>
+      </w:r>
+      <w:proofErr w:type="spellStart"/>
+      <w:proofErr w:type="gramStart"/>
+      <w:r>
+        <w:rPr>
+          <w:rFonts w:ascii="Consolas" w:hAnsi="Consolas"/>
+          <w:b/>
+          <w:bCs/>
+          <w:color w:val="7F0055"/>
+        </w:rPr>
+        <w:t>int</w:t>
+      </w:r>
+      <w:proofErr w:type="spellEnd"/>
+      <w:proofErr w:type="gramEnd"/>
+      <w:r>
+        <w:rPr>
+          <w:rFonts w:ascii="Consolas" w:hAnsi="Consolas"/>
+          <w:color w:val="000000"/>
+        </w:rPr>
+        <w:t xml:space="preserve"> </w:t>
+      </w:r>
+      <w:r>
+        <w:rPr>
+          <w:rFonts w:ascii="Consolas" w:hAnsi="Consolas"/>
+          <w:color w:val="0000C0"/>
+        </w:rPr>
+        <w:t>top</w:t>
+      </w:r>
+      <w:r>
+        <w:rPr>
+          <w:rFonts w:ascii="Consolas" w:hAnsi="Consolas"/>
+          <w:color w:val="000000"/>
+        </w:rPr>
+        <w:t xml:space="preserve"> = -1;</w:t>
+      </w:r>
+    </w:p>
+    <w:p>
+      <w:pPr>
+        <w:pStyle w:val="NormalWeb"/>
+        <w:shd w:val="clear" w:color="auto" w:fill="FFFFFF"/>
+        <w:spacing w:before="0" w:beforeAutospacing="0" w:after="0" w:afterAutospacing="0"/>
+        <w:rPr>
+          <w:rFonts w:ascii="Consolas" w:hAnsi="Consolas"/>
+          <w:color w:val="000000"/>
+        </w:rPr>
+      </w:pPr>
+      <w:r>
+        <w:rPr>
+          <w:rFonts w:ascii="Consolas" w:hAnsi="Consolas"/>
+          <w:color w:val="000000"/>
+        </w:rPr>
+        <w:tab/>
+      </w:r>
+      <w:proofErr w:type="spellStart"/>
+      <w:proofErr w:type="gramStart"/>
+      <w:r>
+        <w:rPr>
+          <w:rFonts w:ascii="Consolas" w:hAnsi="Consolas"/>
+          <w:b/>
+          <w:bCs/>
+          <w:color w:val="7F0055"/>
+        </w:rPr>
+        <w:t>int</w:t>
+      </w:r>
+      <w:proofErr w:type="spellEnd"/>
+      <w:proofErr w:type="gramEnd"/>
+      <w:r>
+        <w:rPr>
+          <w:rFonts w:ascii="Consolas" w:hAnsi="Consolas"/>
+          <w:color w:val="000000"/>
+        </w:rPr>
+        <w:t xml:space="preserve"> </w:t>
+      </w:r>
+      <w:r>
+        <w:rPr>
+          <w:rFonts w:ascii="Consolas" w:hAnsi="Consolas"/>
+          <w:color w:val="0000C0"/>
+        </w:rPr>
+        <w:t>stack</w:t>
+      </w:r>
+      <w:r>
+        <w:rPr>
+          <w:rFonts w:ascii="Consolas" w:hAnsi="Consolas"/>
+          <w:color w:val="000000"/>
+        </w:rPr>
+        <w:t xml:space="preserve">[] = </w:t>
+      </w:r>
+      <w:r>
+        <w:rPr>
+          <w:rFonts w:ascii="Consolas" w:hAnsi="Consolas"/>
+          <w:b/>
+          <w:bCs/>
+          <w:color w:val="7F0055"/>
+        </w:rPr>
+        <w:t>new</w:t>
+      </w:r>
+      <w:r>
+        <w:rPr>
+          <w:rFonts w:ascii="Consolas" w:hAnsi="Consolas"/>
+          <w:color w:val="000000"/>
+        </w:rPr>
+        <w:t xml:space="preserve"> </w:t>
+      </w:r>
+      <w:proofErr w:type="spellStart"/>
+      <w:r>
+        <w:rPr>
+          <w:rFonts w:ascii="Consolas" w:hAnsi="Consolas"/>
+          <w:b/>
+          <w:bCs/>
+          <w:color w:val="7F0055"/>
+        </w:rPr>
+        <w:t>int</w:t>
+      </w:r>
+      <w:proofErr w:type="spellEnd"/>
+      <w:r>
+        <w:rPr>
+          <w:rFonts w:ascii="Consolas" w:hAnsi="Consolas"/>
+          <w:color w:val="000000"/>
+        </w:rPr>
+        <w:t>[</w:t>
+      </w:r>
+      <w:r>
+        <w:rPr>
+          <w:rFonts w:ascii="Consolas" w:hAnsi="Consolas"/>
+          <w:color w:val="0000C0"/>
+        </w:rPr>
+        <w:t>max</w:t>
+      </w:r>
+      <w:r>
+        <w:rPr>
+          <w:rFonts w:ascii="Consolas" w:hAnsi="Consolas"/>
+          <w:color w:val="000000"/>
+        </w:rPr>
+        <w:t>];</w:t>
+      </w:r>
+    </w:p>
+    <w:p>
+      <w:pPr>
+        <w:pStyle w:val="NormalWeb"/>
+        <w:shd w:val="clear" w:color="auto" w:fill="FFFFFF"/>
+        <w:spacing w:before="0" w:beforeAutospacing="0" w:after="0" w:afterAutospacing="0"/>
+        <w:rPr>
+          <w:rFonts w:ascii="Consolas" w:hAnsi="Consolas"/>
+          <w:b/>
+          <w:color w:val="000000"/>
+        </w:rPr>
+      </w:pPr>
+      <w:r>
+        <w:rPr>
+          <w:rFonts w:ascii="Consolas" w:hAnsi="Consolas"/>
+          <w:b/>
+          <w:color w:val="000000"/>
+        </w:rPr>
+        <w:t>================</w:t>
+      </w:r>
+      <w:r>
+        <w:rPr>
+          <w:rFonts w:ascii="Consolas" w:hAnsi="Consolas"/>
+          <w:b/>
+          <w:color w:val="000000"/>
+        </w:rPr>
+        <w:t xml:space="preserve"> PUSH OPERATION </w:t>
+      </w:r>
+      <w:r>
+        <w:rPr>
+          <w:rFonts w:ascii="Consolas" w:hAnsi="Consolas"/>
+          <w:b/>
+          <w:color w:val="000000"/>
+        </w:rPr>
+        <w:t>============================</w:t>
+      </w:r>
+    </w:p>
+    <w:p>
+      <w:pPr>
+        <w:pStyle w:val="NormalWeb"/>
+        <w:shd w:val="clear" w:color="auto" w:fill="FFFFFF"/>
+        <w:spacing w:before="0" w:beforeAutospacing="0" w:after="0" w:afterAutospacing="0"/>
+        <w:rPr>
+          <w:rFonts w:ascii="Consolas" w:hAnsi="Consolas"/>
+          <w:color w:val="000000"/>
+        </w:rPr>
+      </w:pPr>
+      <w:r>
+        <w:rPr>
+          <w:rFonts w:ascii="Consolas" w:hAnsi="Consolas"/>
+          <w:color w:val="000000"/>
+        </w:rPr>
+        <w:tab/>
+      </w:r>
+      <w:proofErr w:type="gramStart"/>
+      <w:r>
+        <w:rPr>
+          <w:rFonts w:ascii="Consolas" w:hAnsi="Consolas"/>
+          <w:b/>
+          <w:bCs/>
+          <w:color w:val="7F0055"/>
+        </w:rPr>
+        <w:t>public</w:t>
+      </w:r>
+      <w:proofErr w:type="gramEnd"/>
+      <w:r>
+        <w:rPr>
+          <w:rFonts w:ascii="Consolas" w:hAnsi="Consolas"/>
+          <w:b/>
+          <w:color w:val="000000"/>
+        </w:rPr>
+        <w:t xml:space="preserve"> </w:t>
+      </w:r>
+      <w:r>
+        <w:rPr>
+          <w:rFonts w:ascii="Consolas" w:hAnsi="Consolas"/>
+          <w:b/>
+          <w:bCs/>
+          <w:color w:val="7F0055"/>
+        </w:rPr>
+        <w:t>void</w:t>
+      </w:r>
+      <w:r>
+        <w:rPr>
+          <w:rFonts w:ascii="Consolas" w:hAnsi="Consolas"/>
+          <w:b/>
+          <w:color w:val="000000"/>
+        </w:rPr>
+        <w:t xml:space="preserve"> push(</w:t>
+      </w:r>
+      <w:proofErr w:type="spellStart"/>
+      <w:r>
+        <w:rPr>
+          <w:rFonts w:ascii="Consolas" w:hAnsi="Consolas"/>
+          <w:b/>
+          <w:bCs/>
+          <w:color w:val="7F0055"/>
+        </w:rPr>
+        <w:t>int</w:t>
+      </w:r>
+      <w:proofErr w:type="spellEnd"/>
+      <w:r>
+        <w:rPr>
+          <w:rFonts w:ascii="Consolas" w:hAnsi="Consolas"/>
+          <w:b/>
+          <w:color w:val="000000"/>
+        </w:rPr>
+        <w:t xml:space="preserve"> </w:t>
+      </w:r>
+      <w:r>
+        <w:rPr>
+          <w:rFonts w:ascii="Consolas" w:hAnsi="Consolas"/>
+          <w:b/>
+          <w:color w:val="6A3E3E"/>
+        </w:rPr>
+        <w:t>data</w:t>
+      </w:r>
+      <w:r>
+        <w:rPr>
+          <w:rFonts w:ascii="Consolas" w:hAnsi="Consolas"/>
+          <w:b/>
+          <w:color w:val="000000"/>
+        </w:rPr>
+        <w:t>)</w:t>
+      </w:r>
+      <w:r>
+        <w:rPr>
+          <w:rFonts w:ascii="Consolas" w:hAnsi="Consolas"/>
+          <w:color w:val="000000"/>
+        </w:rPr>
+        <w:t xml:space="preserve"> {</w:t>
+      </w:r>
+    </w:p>
+    <w:p>
+      <w:pPr>
+        <w:pStyle w:val="NormalWeb"/>
+        <w:shd w:val="clear" w:color="auto" w:fill="FFFFFF"/>
+        <w:spacing w:before="0" w:beforeAutospacing="0" w:after="0" w:afterAutospacing="0"/>
+        <w:rPr>
+          <w:rFonts w:ascii="Consolas" w:hAnsi="Consolas"/>
+          <w:color w:val="000000"/>
+        </w:rPr>
+      </w:pPr>
+      <w:r>
+        <w:rPr>
+          <w:rFonts w:ascii="Consolas" w:hAnsi="Consolas"/>
+          <w:color w:val="000000"/>
+        </w:rPr>
+        <w:tab/>
+      </w:r>
+      <w:r>
+        <w:rPr>
+          <w:rFonts w:ascii="Consolas" w:hAnsi="Consolas"/>
+          <w:color w:val="000000"/>
+        </w:rPr>
+        <w:tab/>
+      </w:r>
+      <w:proofErr w:type="gramStart"/>
+      <w:r>
+        <w:rPr>
+          <w:rFonts w:ascii="Consolas" w:hAnsi="Consolas"/>
+          <w:b/>
+          <w:bCs/>
+          <w:color w:val="7F0055"/>
+        </w:rPr>
+        <w:t>if</w:t>
+      </w:r>
+      <w:proofErr w:type="gramEnd"/>
+      <w:r>
+        <w:rPr>
+          <w:rFonts w:ascii="Consolas" w:hAnsi="Consolas"/>
+          <w:color w:val="000000"/>
+        </w:rPr>
+        <w:t xml:space="preserve"> (</w:t>
+      </w:r>
+      <w:r>
+        <w:rPr>
+          <w:rFonts w:ascii="Consolas" w:hAnsi="Consolas"/>
+          <w:color w:val="0000C0"/>
+        </w:rPr>
+        <w:t>top</w:t>
+      </w:r>
+      <w:r>
+        <w:rPr>
+          <w:rFonts w:ascii="Consolas" w:hAnsi="Consolas"/>
+          <w:color w:val="000000"/>
+        </w:rPr>
+        <w:t xml:space="preserve"> &gt;= </w:t>
+      </w:r>
+      <w:r>
+        <w:rPr>
+          <w:rFonts w:ascii="Consolas" w:hAnsi="Consolas"/>
+          <w:color w:val="0000C0"/>
+        </w:rPr>
+        <w:t>max</w:t>
+      </w:r>
+      <w:r>
+        <w:rPr>
+          <w:rFonts w:ascii="Consolas" w:hAnsi="Consolas"/>
+          <w:color w:val="000000"/>
+        </w:rPr>
+        <w:t xml:space="preserve"> - 1) {</w:t>
+      </w:r>
+    </w:p>
+    <w:p>
+      <w:pPr>
+        <w:pStyle w:val="NormalWeb"/>
+        <w:shd w:val="clear" w:color="auto" w:fill="FFFFFF"/>
+        <w:spacing w:before="0" w:beforeAutospacing="0" w:after="0" w:afterAutospacing="0"/>
+        <w:rPr>
+          <w:rFonts w:ascii="Consolas" w:hAnsi="Consolas"/>
+          <w:color w:val="000000"/>
+        </w:rPr>
+      </w:pPr>
+      <w:r>
+        <w:rPr>
+          <w:rFonts w:ascii="Consolas" w:hAnsi="Consolas"/>
+          <w:color w:val="000000"/>
+        </w:rPr>
+        <w:tab/>
+      </w:r>
+      <w:r>
+        <w:rPr>
+          <w:rFonts w:ascii="Consolas" w:hAnsi="Consolas"/>
+          <w:color w:val="000000"/>
+        </w:rPr>
+        <w:tab/>
+      </w:r>
+      <w:r>
+        <w:rPr>
+          <w:rFonts w:ascii="Consolas" w:hAnsi="Consolas"/>
+          <w:color w:val="000000"/>
+        </w:rPr>
+        <w:tab/>
+      </w:r>
+      <w:proofErr w:type="spellStart"/>
+      <w:proofErr w:type="gramStart"/>
+      <w:r>
+        <w:rPr>
+          <w:rFonts w:ascii="Consolas" w:hAnsi="Consolas"/>
+          <w:color w:val="000000"/>
+        </w:rPr>
+        <w:t>System.</w:t>
+      </w:r>
+      <w:r>
+        <w:rPr>
+          <w:rFonts w:ascii="Consolas" w:hAnsi="Consolas"/>
+          <w:b/>
+          <w:bCs/>
+          <w:i/>
+          <w:iCs/>
+          <w:color w:val="0000C0"/>
+        </w:rPr>
+        <w:t>out</w:t>
+      </w:r>
+      <w:r>
+        <w:rPr>
+          <w:rFonts w:ascii="Consolas" w:hAnsi="Consolas"/>
+          <w:color w:val="000000"/>
+        </w:rPr>
+        <w:t>.</w:t>
+      </w:r>
+      <w:r>
+        <w:rPr>
+          <w:rFonts w:ascii="Consolas" w:hAnsi="Consolas"/>
+          <w:color w:val="000000"/>
+          <w:shd w:val="clear" w:color="auto" w:fill="D4D4D4"/>
+        </w:rPr>
+        <w:t>println</w:t>
+      </w:r>
+      <w:proofErr w:type="spellEnd"/>
+      <w:r>
+        <w:rPr>
+          <w:rFonts w:ascii="Consolas" w:hAnsi="Consolas"/>
+          <w:color w:val="000000"/>
+        </w:rPr>
+        <w:t>(</w:t>
+      </w:r>
+      <w:proofErr w:type="gramEnd"/>
+      <w:r>
+        <w:rPr>
+          <w:rFonts w:ascii="Consolas" w:hAnsi="Consolas"/>
+          <w:color w:val="2A00FF"/>
+        </w:rPr>
+        <w:t>"stack is overflow...."</w:t>
+      </w:r>
+      <w:r>
+        <w:rPr>
+          <w:rFonts w:ascii="Consolas" w:hAnsi="Consolas"/>
+          <w:color w:val="000000"/>
+        </w:rPr>
+        <w:t>);</w:t>
+      </w:r>
+    </w:p>
+    <w:p>
+      <w:pPr>
+        <w:pStyle w:val="NormalWeb"/>
+        <w:shd w:val="clear" w:color="auto" w:fill="FFFFFF"/>
+        <w:spacing w:before="0" w:beforeAutospacing="0" w:after="0" w:afterAutospacing="0"/>
+        <w:rPr>
+          <w:rFonts w:ascii="Consolas" w:hAnsi="Consolas"/>
+          <w:color w:val="000000"/>
+        </w:rPr>
+      </w:pPr>
+      <w:r>
+        <w:rPr>
+          <w:rFonts w:ascii="Consolas" w:hAnsi="Consolas"/>
+          <w:color w:val="000000"/>
+        </w:rPr>
+        <w:tab/>
+      </w:r>
+      <w:r>
+        <w:rPr>
+          <w:rFonts w:ascii="Consolas" w:hAnsi="Consolas"/>
+          <w:color w:val="000000"/>
+        </w:rPr>
+        <w:tab/>
+        <w:t xml:space="preserve">} </w:t>
+      </w:r>
+      <w:r>
+        <w:rPr>
+          <w:rFonts w:ascii="Consolas" w:hAnsi="Consolas"/>
+          <w:b/>
+          <w:bCs/>
+          <w:color w:val="7F0055"/>
+        </w:rPr>
+        <w:t>else</w:t>
+      </w:r>
+      <w:r>
+        <w:rPr>
+          <w:rFonts w:ascii="Consolas" w:hAnsi="Consolas"/>
+          <w:color w:val="000000"/>
+        </w:rPr>
+        <w:t xml:space="preserve"> {</w:t>
+      </w:r>
+    </w:p>
+    <w:p>
+      <w:pPr>
+        <w:pStyle w:val="NormalWeb"/>
+        <w:shd w:val="clear" w:color="auto" w:fill="FFFFFF"/>
+        <w:spacing w:before="0" w:beforeAutospacing="0" w:after="0" w:afterAutospacing="0"/>
+        <w:rPr>
+          <w:rFonts w:ascii="Consolas" w:hAnsi="Consolas"/>
+          <w:color w:val="000000"/>
+        </w:rPr>
+      </w:pPr>
+      <w:r>
+        <w:rPr>
+          <w:rFonts w:ascii="Consolas" w:hAnsi="Consolas"/>
+          <w:color w:val="000000"/>
+        </w:rPr>
+        <w:tab/>
+      </w:r>
+      <w:r>
+        <w:rPr>
+          <w:rFonts w:ascii="Consolas" w:hAnsi="Consolas"/>
+          <w:color w:val="000000"/>
+        </w:rPr>
+        <w:tab/>
+      </w:r>
+      <w:r>
+        <w:rPr>
+          <w:rFonts w:ascii="Consolas" w:hAnsi="Consolas"/>
+          <w:color w:val="000000"/>
+        </w:rPr>
+        <w:tab/>
+      </w:r>
+      <w:proofErr w:type="gramStart"/>
+      <w:r>
+        <w:rPr>
+          <w:rFonts w:ascii="Consolas" w:hAnsi="Consolas"/>
+          <w:color w:val="0000C0"/>
+        </w:rPr>
+        <w:t>stack</w:t>
+      </w:r>
+      <w:r>
+        <w:rPr>
+          <w:rFonts w:ascii="Consolas" w:hAnsi="Consolas"/>
+          <w:color w:val="000000"/>
+        </w:rPr>
+        <w:t>[</w:t>
+      </w:r>
+      <w:proofErr w:type="gramEnd"/>
+      <w:r>
+        <w:rPr>
+          <w:rFonts w:ascii="Consolas" w:hAnsi="Consolas"/>
+          <w:color w:val="000000"/>
+        </w:rPr>
+        <w:t>++</w:t>
+      </w:r>
+      <w:r>
+        <w:rPr>
+          <w:rFonts w:ascii="Consolas" w:hAnsi="Consolas"/>
+          <w:color w:val="0000C0"/>
+        </w:rPr>
+        <w:t>top</w:t>
+      </w:r>
+      <w:r>
+        <w:rPr>
+          <w:rFonts w:ascii="Consolas" w:hAnsi="Consolas"/>
+          <w:color w:val="000000"/>
+        </w:rPr>
+        <w:t xml:space="preserve">] = </w:t>
+      </w:r>
+      <w:r>
+        <w:rPr>
+          <w:rFonts w:ascii="Consolas" w:hAnsi="Consolas"/>
+          <w:color w:val="6A3E3E"/>
+        </w:rPr>
+        <w:t>data</w:t>
+      </w:r>
+      <w:r>
+        <w:rPr>
+          <w:rFonts w:ascii="Consolas" w:hAnsi="Consolas"/>
+          <w:color w:val="000000"/>
+        </w:rPr>
+        <w:t>;</w:t>
+      </w:r>
+    </w:p>
+    <w:p>
+      <w:pPr>
+        <w:pStyle w:val="NormalWeb"/>
+        <w:shd w:val="clear" w:color="auto" w:fill="FFFFFF"/>
+        <w:spacing w:before="0" w:beforeAutospacing="0" w:after="0" w:afterAutospacing="0"/>
+        <w:rPr>
+          <w:rFonts w:ascii="Consolas" w:hAnsi="Consolas"/>
+          <w:color w:val="000000"/>
+        </w:rPr>
+      </w:pPr>
+      <w:r>
+        <w:rPr>
+          <w:rFonts w:ascii="Consolas" w:hAnsi="Consolas"/>
+          <w:color w:val="000000"/>
+        </w:rPr>
+        <w:tab/>
+      </w:r>
+      <w:r>
+        <w:rPr>
+          <w:rFonts w:ascii="Consolas" w:hAnsi="Consolas"/>
+          <w:color w:val="000000"/>
+        </w:rPr>
+        <w:tab/>
+        <w:t>}</w:t>
+      </w:r>
+    </w:p>
+    <w:p>
+      <w:pPr>
+        <w:pStyle w:val="NormalWeb"/>
+        <w:shd w:val="clear" w:color="auto" w:fill="FFFFFF"/>
+        <w:spacing w:before="0" w:beforeAutospacing="0" w:after="0" w:afterAutospacing="0"/>
+        <w:rPr>
+          <w:rFonts w:ascii="Consolas" w:hAnsi="Consolas"/>
+          <w:color w:val="000000"/>
+        </w:rPr>
+      </w:pPr>
+      <w:r>
+        <w:rPr>
+          <w:rFonts w:ascii="Consolas" w:hAnsi="Consolas"/>
+          <w:color w:val="000000"/>
+        </w:rPr>
+        <w:tab/>
+        <w:t>}</w:t>
+      </w:r>
+    </w:p>
+    <w:p>
+      <w:pPr>
+        <w:pStyle w:val="NormalWeb"/>
+        <w:shd w:val="clear" w:color="auto" w:fill="FFFFFF"/>
+        <w:spacing w:before="0" w:beforeAutospacing="0" w:after="0" w:afterAutospacing="0"/>
+        <w:rPr>
+          <w:rFonts w:ascii="Consolas" w:hAnsi="Consolas"/>
+          <w:b/>
+          <w:color w:val="000000"/>
+        </w:rPr>
+      </w:pPr>
+      <w:r>
+        <w:rPr>
+          <w:rFonts w:ascii="Consolas" w:hAnsi="Consolas"/>
+          <w:b/>
+          <w:color w:val="000000"/>
+        </w:rPr>
+        <w:t>================</w:t>
+      </w:r>
+      <w:r>
+        <w:rPr>
+          <w:rFonts w:ascii="Consolas" w:hAnsi="Consolas"/>
+          <w:b/>
+          <w:color w:val="000000"/>
+        </w:rPr>
+        <w:t xml:space="preserve"> PRINT STACK</w:t>
+      </w:r>
+      <w:r>
+        <w:rPr>
+          <w:rFonts w:ascii="Consolas" w:hAnsi="Consolas"/>
+          <w:b/>
+          <w:color w:val="000000"/>
+        </w:rPr>
+        <w:t>================================</w:t>
+      </w:r>
+    </w:p>
+    <w:p>
+      <w:pPr>
+        <w:pStyle w:val="NormalWeb"/>
+        <w:shd w:val="clear" w:color="auto" w:fill="FFFFFF"/>
+        <w:spacing w:before="0" w:beforeAutospacing="0" w:after="0" w:afterAutospacing="0"/>
+        <w:rPr>
+          <w:rFonts w:ascii="Consolas" w:hAnsi="Consolas"/>
+          <w:color w:val="000000"/>
+        </w:rPr>
+      </w:pPr>
+    </w:p>
+    <w:p>
+      <w:pPr>
+        <w:pStyle w:val="NormalWeb"/>
+        <w:shd w:val="clear" w:color="auto" w:fill="FFFFFF"/>
+        <w:spacing w:before="0" w:beforeAutospacing="0" w:after="0" w:afterAutospacing="0"/>
+        <w:rPr>
+          <w:rFonts w:ascii="Consolas" w:hAnsi="Consolas"/>
+          <w:color w:val="000000"/>
+        </w:rPr>
+      </w:pPr>
+      <w:r>
+        <w:rPr>
+          <w:rFonts w:ascii="Consolas" w:hAnsi="Consolas"/>
+          <w:color w:val="000000"/>
+        </w:rPr>
+        <w:tab/>
+      </w:r>
+      <w:proofErr w:type="gramStart"/>
+      <w:r>
+        <w:rPr>
+          <w:rFonts w:ascii="Consolas" w:hAnsi="Consolas"/>
+          <w:b/>
+          <w:bCs/>
+          <w:color w:val="7F0055"/>
+        </w:rPr>
+        <w:t>public</w:t>
+      </w:r>
+      <w:proofErr w:type="gramEnd"/>
+      <w:r>
+        <w:rPr>
+          <w:rFonts w:ascii="Consolas" w:hAnsi="Consolas"/>
+          <w:color w:val="000000"/>
+        </w:rPr>
+        <w:t xml:space="preserve"> </w:t>
+      </w:r>
+      <w:r>
+        <w:rPr>
+          <w:rFonts w:ascii="Consolas" w:hAnsi="Consolas"/>
+          <w:b/>
+          <w:bCs/>
+          <w:color w:val="7F0055"/>
+        </w:rPr>
+        <w:t>void</w:t>
+      </w:r>
+      <w:r>
+        <w:rPr>
+          <w:rFonts w:ascii="Consolas" w:hAnsi="Consolas"/>
+          <w:color w:val="000000"/>
+        </w:rPr>
+        <w:t xml:space="preserve"> </w:t>
+      </w:r>
+      <w:proofErr w:type="spellStart"/>
+      <w:r>
+        <w:rPr>
+          <w:rFonts w:ascii="Consolas" w:hAnsi="Consolas"/>
+          <w:b/>
+          <w:color w:val="000000"/>
+        </w:rPr>
+        <w:t>printStack</w:t>
+      </w:r>
+      <w:proofErr w:type="spellEnd"/>
+      <w:r>
+        <w:rPr>
+          <w:rFonts w:ascii="Consolas" w:hAnsi="Consolas"/>
+          <w:color w:val="000000"/>
+        </w:rPr>
+        <w:t>() {</w:t>
+      </w:r>
+    </w:p>
+    <w:p>
+      <w:pPr>
+        <w:pStyle w:val="NormalWeb"/>
+        <w:shd w:val="clear" w:color="auto" w:fill="FFFFFF"/>
+        <w:spacing w:before="0" w:beforeAutospacing="0" w:after="0" w:afterAutospacing="0"/>
+        <w:rPr>
+          <w:rFonts w:ascii="Consolas" w:hAnsi="Consolas"/>
+          <w:color w:val="000000"/>
+        </w:rPr>
+      </w:pPr>
+      <w:r>
+        <w:rPr>
+          <w:rFonts w:ascii="Consolas" w:hAnsi="Consolas"/>
+          <w:color w:val="000000"/>
+        </w:rPr>
+        <w:tab/>
+      </w:r>
+      <w:r>
+        <w:rPr>
+          <w:rFonts w:ascii="Consolas" w:hAnsi="Consolas"/>
+          <w:color w:val="000000"/>
+        </w:rPr>
+        <w:tab/>
+      </w:r>
+      <w:proofErr w:type="gramStart"/>
+      <w:r>
+        <w:rPr>
+          <w:rFonts w:ascii="Consolas" w:hAnsi="Consolas"/>
+          <w:b/>
+          <w:bCs/>
+          <w:color w:val="7F0055"/>
+        </w:rPr>
+        <w:t>if</w:t>
+      </w:r>
+      <w:proofErr w:type="gramEnd"/>
+      <w:r>
+        <w:rPr>
+          <w:rFonts w:ascii="Consolas" w:hAnsi="Consolas"/>
+          <w:color w:val="000000"/>
+        </w:rPr>
+        <w:t xml:space="preserve"> (</w:t>
+      </w:r>
+      <w:r>
+        <w:rPr>
+          <w:rFonts w:ascii="Consolas" w:hAnsi="Consolas"/>
+          <w:color w:val="0000C0"/>
+        </w:rPr>
+        <w:t>top</w:t>
+      </w:r>
+      <w:r>
+        <w:rPr>
+          <w:rFonts w:ascii="Consolas" w:hAnsi="Consolas"/>
+          <w:color w:val="000000"/>
+        </w:rPr>
+        <w:t xml:space="preserve"> &lt; 0) {</w:t>
+      </w:r>
+    </w:p>
+    <w:p>
+      <w:pPr>
+        <w:pStyle w:val="NormalWeb"/>
+        <w:shd w:val="clear" w:color="auto" w:fill="FFFFFF"/>
+        <w:spacing w:before="0" w:beforeAutospacing="0" w:after="0" w:afterAutospacing="0"/>
+        <w:rPr>
+          <w:rFonts w:ascii="Consolas" w:hAnsi="Consolas"/>
+          <w:color w:val="000000"/>
+        </w:rPr>
+      </w:pPr>
+      <w:r>
+        <w:rPr>
+          <w:rFonts w:ascii="Consolas" w:hAnsi="Consolas"/>
+          <w:color w:val="000000"/>
+        </w:rPr>
+        <w:tab/>
+      </w:r>
+      <w:r>
+        <w:rPr>
+          <w:rFonts w:ascii="Consolas" w:hAnsi="Consolas"/>
+          <w:color w:val="000000"/>
+        </w:rPr>
+        <w:tab/>
+      </w:r>
+      <w:r>
+        <w:rPr>
+          <w:rFonts w:ascii="Consolas" w:hAnsi="Consolas"/>
+          <w:color w:val="000000"/>
+        </w:rPr>
+        <w:tab/>
+      </w:r>
+      <w:proofErr w:type="spellStart"/>
+      <w:proofErr w:type="gramStart"/>
+      <w:r>
+        <w:rPr>
+          <w:rFonts w:ascii="Consolas" w:hAnsi="Consolas"/>
+          <w:color w:val="000000"/>
+        </w:rPr>
+        <w:t>System.</w:t>
+      </w:r>
+      <w:r>
+        <w:rPr>
+          <w:rFonts w:ascii="Consolas" w:hAnsi="Consolas"/>
+          <w:b/>
+          <w:bCs/>
+          <w:i/>
+          <w:iCs/>
+          <w:color w:val="0000C0"/>
+        </w:rPr>
+        <w:t>out</w:t>
+      </w:r>
+      <w:r>
+        <w:rPr>
+          <w:rFonts w:ascii="Consolas" w:hAnsi="Consolas"/>
+          <w:color w:val="000000"/>
+        </w:rPr>
+        <w:t>.</w:t>
+      </w:r>
+      <w:r>
+        <w:rPr>
+          <w:rFonts w:ascii="Consolas" w:hAnsi="Consolas"/>
+          <w:color w:val="000000"/>
+          <w:shd w:val="clear" w:color="auto" w:fill="D4D4D4"/>
+        </w:rPr>
+        <w:t>println</w:t>
+      </w:r>
+      <w:proofErr w:type="spellEnd"/>
+      <w:r>
+        <w:rPr>
+          <w:rFonts w:ascii="Consolas" w:hAnsi="Consolas"/>
+          <w:color w:val="000000"/>
+        </w:rPr>
+        <w:t>(</w:t>
+      </w:r>
+      <w:proofErr w:type="gramEnd"/>
+      <w:r>
+        <w:rPr>
+          <w:rFonts w:ascii="Consolas" w:hAnsi="Consolas"/>
+          <w:color w:val="2A00FF"/>
+        </w:rPr>
+        <w:t>"stack is empty......."</w:t>
+      </w:r>
+      <w:r>
+        <w:rPr>
+          <w:rFonts w:ascii="Consolas" w:hAnsi="Consolas"/>
+          <w:color w:val="000000"/>
+        </w:rPr>
+        <w:t>);</w:t>
+      </w:r>
+    </w:p>
+    <w:p>
+      <w:pPr>
+        <w:pStyle w:val="NormalWeb"/>
+        <w:shd w:val="clear" w:color="auto" w:fill="FFFFFF"/>
+        <w:spacing w:before="0" w:beforeAutospacing="0" w:after="0" w:afterAutospacing="0"/>
+        <w:rPr>
+          <w:rFonts w:ascii="Consolas" w:hAnsi="Consolas"/>
+          <w:color w:val="000000"/>
+        </w:rPr>
+      </w:pPr>
+      <w:r>
+        <w:rPr>
+          <w:rFonts w:ascii="Consolas" w:hAnsi="Consolas"/>
+          <w:color w:val="000000"/>
+        </w:rPr>
+        <w:tab/>
+      </w:r>
+      <w:r>
+        <w:rPr>
+          <w:rFonts w:ascii="Consolas" w:hAnsi="Consolas"/>
+          <w:color w:val="000000"/>
+        </w:rPr>
+        <w:tab/>
+        <w:t xml:space="preserve">} </w:t>
+      </w:r>
+      <w:r>
+        <w:rPr>
+          <w:rFonts w:ascii="Consolas" w:hAnsi="Consolas"/>
+          <w:b/>
+          <w:bCs/>
+          <w:color w:val="7F0055"/>
+        </w:rPr>
+        <w:t>else</w:t>
+      </w:r>
+      <w:r>
+        <w:rPr>
+          <w:rFonts w:ascii="Consolas" w:hAnsi="Consolas"/>
+          <w:color w:val="000000"/>
+        </w:rPr>
+        <w:t xml:space="preserve"> {</w:t>
+      </w:r>
+    </w:p>
+    <w:p>
+      <w:pPr>
+        <w:pStyle w:val="NormalWeb"/>
+        <w:shd w:val="clear" w:color="auto" w:fill="FFFFFF"/>
+        <w:spacing w:before="0" w:beforeAutospacing="0" w:after="0" w:afterAutospacing="0"/>
+        <w:rPr>
+          <w:rFonts w:ascii="Consolas" w:hAnsi="Consolas"/>
+          <w:color w:val="000000"/>
+        </w:rPr>
+      </w:pPr>
+      <w:r>
+        <w:rPr>
+          <w:rFonts w:ascii="Consolas" w:hAnsi="Consolas"/>
+          <w:color w:val="000000"/>
+        </w:rPr>
+        <w:tab/>
+      </w:r>
+      <w:r>
+        <w:rPr>
+          <w:rFonts w:ascii="Consolas" w:hAnsi="Consolas"/>
+          <w:color w:val="000000"/>
+        </w:rPr>
+        <w:tab/>
+      </w:r>
+      <w:r>
+        <w:rPr>
+          <w:rFonts w:ascii="Consolas" w:hAnsi="Consolas"/>
+          <w:color w:val="000000"/>
+        </w:rPr>
+        <w:tab/>
+      </w:r>
+      <w:proofErr w:type="gramStart"/>
+      <w:r>
+        <w:rPr>
+          <w:rFonts w:ascii="Consolas" w:hAnsi="Consolas"/>
+          <w:b/>
+          <w:bCs/>
+          <w:color w:val="7F0055"/>
+        </w:rPr>
+        <w:t>for</w:t>
+      </w:r>
+      <w:proofErr w:type="gramEnd"/>
+      <w:r>
+        <w:rPr>
+          <w:rFonts w:ascii="Consolas" w:hAnsi="Consolas"/>
+          <w:color w:val="000000"/>
+        </w:rPr>
+        <w:t xml:space="preserve"> (</w:t>
+      </w:r>
+      <w:proofErr w:type="spellStart"/>
+      <w:r>
+        <w:rPr>
+          <w:rFonts w:ascii="Consolas" w:hAnsi="Consolas"/>
+          <w:b/>
+          <w:bCs/>
+          <w:color w:val="7F0055"/>
+        </w:rPr>
+        <w:t>int</w:t>
+      </w:r>
+      <w:proofErr w:type="spellEnd"/>
+      <w:r>
+        <w:rPr>
+          <w:rFonts w:ascii="Consolas" w:hAnsi="Consolas"/>
+          <w:color w:val="000000"/>
+        </w:rPr>
+        <w:t xml:space="preserve"> </w:t>
+      </w:r>
+      <w:proofErr w:type="spellStart"/>
+      <w:r>
+        <w:rPr>
+          <w:rFonts w:ascii="Consolas" w:hAnsi="Consolas"/>
+          <w:color w:val="6A3E3E"/>
+        </w:rPr>
+        <w:t>i</w:t>
+      </w:r>
+      <w:proofErr w:type="spellEnd"/>
+      <w:r>
+        <w:rPr>
+          <w:rFonts w:ascii="Consolas" w:hAnsi="Consolas"/>
+          <w:color w:val="000000"/>
+        </w:rPr>
+        <w:t xml:space="preserve"> = 0; </w:t>
+      </w:r>
+      <w:proofErr w:type="spellStart"/>
+      <w:r>
+        <w:rPr>
+          <w:rFonts w:ascii="Consolas" w:hAnsi="Consolas"/>
+          <w:color w:val="6A3E3E"/>
+        </w:rPr>
+        <w:t>i</w:t>
+      </w:r>
+      <w:proofErr w:type="spellEnd"/>
+      <w:r>
+        <w:rPr>
+          <w:rFonts w:ascii="Consolas" w:hAnsi="Consolas"/>
+          <w:color w:val="000000"/>
+        </w:rPr>
+        <w:t xml:space="preserve"> &lt;= </w:t>
+      </w:r>
+      <w:r>
+        <w:rPr>
+          <w:rFonts w:ascii="Consolas" w:hAnsi="Consolas"/>
+          <w:color w:val="0000C0"/>
+        </w:rPr>
+        <w:t>top</w:t>
+      </w:r>
+      <w:r>
+        <w:rPr>
+          <w:rFonts w:ascii="Consolas" w:hAnsi="Consolas"/>
+          <w:color w:val="000000"/>
+        </w:rPr>
+        <w:t xml:space="preserve">; </w:t>
+      </w:r>
+      <w:proofErr w:type="spellStart"/>
+      <w:r>
+        <w:rPr>
+          <w:rFonts w:ascii="Consolas" w:hAnsi="Consolas"/>
+          <w:color w:val="6A3E3E"/>
+        </w:rPr>
+        <w:t>i</w:t>
+      </w:r>
+      <w:proofErr w:type="spellEnd"/>
+      <w:r>
+        <w:rPr>
+          <w:rFonts w:ascii="Consolas" w:hAnsi="Consolas"/>
+          <w:color w:val="000000"/>
+        </w:rPr>
+        <w:t>++) {</w:t>
+      </w:r>
+    </w:p>
+    <w:p>
+      <w:pPr>
+        <w:pStyle w:val="NormalWeb"/>
+        <w:shd w:val="clear" w:color="auto" w:fill="FFFFFF"/>
+        <w:spacing w:before="0" w:beforeAutospacing="0" w:after="0" w:afterAutospacing="0"/>
+        <w:rPr>
+          <w:rFonts w:ascii="Consolas" w:hAnsi="Consolas"/>
+          <w:color w:val="000000"/>
+        </w:rPr>
+      </w:pPr>
+      <w:r>
+        <w:rPr>
+          <w:rFonts w:ascii="Consolas" w:hAnsi="Consolas"/>
+          <w:color w:val="000000"/>
+        </w:rPr>
+        <w:tab/>
+      </w:r>
+      <w:r>
+        <w:rPr>
+          <w:rFonts w:ascii="Consolas" w:hAnsi="Consolas"/>
+          <w:color w:val="000000"/>
+        </w:rPr>
+        <w:tab/>
+      </w:r>
+      <w:r>
+        <w:rPr>
+          <w:rFonts w:ascii="Consolas" w:hAnsi="Consolas"/>
+          <w:color w:val="000000"/>
+        </w:rPr>
+        <w:tab/>
+      </w:r>
+      <w:r>
+        <w:rPr>
+          <w:rFonts w:ascii="Consolas" w:hAnsi="Consolas"/>
+          <w:color w:val="000000"/>
+        </w:rPr>
+        <w:tab/>
+      </w:r>
+      <w:proofErr w:type="spellStart"/>
+      <w:proofErr w:type="gramStart"/>
+      <w:r>
+        <w:rPr>
+          <w:rFonts w:ascii="Consolas" w:hAnsi="Consolas"/>
+          <w:color w:val="000000"/>
+        </w:rPr>
+        <w:t>System.</w:t>
+      </w:r>
+      <w:r>
+        <w:rPr>
+          <w:rFonts w:ascii="Consolas" w:hAnsi="Consolas"/>
+          <w:b/>
+          <w:bCs/>
+          <w:i/>
+          <w:iCs/>
+          <w:color w:val="0000C0"/>
+        </w:rPr>
+        <w:t>out</w:t>
+      </w:r>
+      <w:r>
+        <w:rPr>
+          <w:rFonts w:ascii="Consolas" w:hAnsi="Consolas"/>
+          <w:color w:val="000000"/>
+        </w:rPr>
+        <w:t>.print</w:t>
+      </w:r>
+      <w:proofErr w:type="spellEnd"/>
+      <w:r>
+        <w:rPr>
+          <w:rFonts w:ascii="Consolas" w:hAnsi="Consolas"/>
+          <w:color w:val="000000"/>
+        </w:rPr>
+        <w:t>(</w:t>
+      </w:r>
+      <w:proofErr w:type="gramEnd"/>
+      <w:r>
+        <w:rPr>
+          <w:rFonts w:ascii="Consolas" w:hAnsi="Consolas"/>
+          <w:color w:val="0000C0"/>
+        </w:rPr>
+        <w:t>stack</w:t>
+      </w:r>
+      <w:r>
+        <w:rPr>
+          <w:rFonts w:ascii="Consolas" w:hAnsi="Consolas"/>
+          <w:color w:val="000000"/>
+        </w:rPr>
+        <w:t>[</w:t>
+      </w:r>
+      <w:proofErr w:type="spellStart"/>
+      <w:r>
+        <w:rPr>
+          <w:rFonts w:ascii="Consolas" w:hAnsi="Consolas"/>
+          <w:color w:val="6A3E3E"/>
+        </w:rPr>
+        <w:t>i</w:t>
+      </w:r>
+      <w:proofErr w:type="spellEnd"/>
+      <w:r>
+        <w:rPr>
+          <w:rFonts w:ascii="Consolas" w:hAnsi="Consolas"/>
+          <w:color w:val="000000"/>
+        </w:rPr>
+        <w:t xml:space="preserve">] + </w:t>
+      </w:r>
+      <w:r>
+        <w:rPr>
+          <w:rFonts w:ascii="Consolas" w:hAnsi="Consolas"/>
+          <w:color w:val="2A00FF"/>
+        </w:rPr>
+        <w:t>" "</w:t>
+      </w:r>
+      <w:r>
+        <w:rPr>
+          <w:rFonts w:ascii="Consolas" w:hAnsi="Consolas"/>
+          <w:color w:val="000000"/>
+        </w:rPr>
+        <w:t>);</w:t>
+      </w:r>
+    </w:p>
+    <w:p>
+      <w:pPr>
+        <w:pStyle w:val="NormalWeb"/>
+        <w:shd w:val="clear" w:color="auto" w:fill="FFFFFF"/>
+        <w:spacing w:before="0" w:beforeAutospacing="0" w:after="0" w:afterAutospacing="0"/>
+        <w:rPr>
+          <w:rFonts w:ascii="Consolas" w:hAnsi="Consolas"/>
+          <w:color w:val="000000"/>
+        </w:rPr>
+      </w:pPr>
+      <w:r>
+        <w:rPr>
+          <w:rFonts w:ascii="Consolas" w:hAnsi="Consolas"/>
+          <w:color w:val="000000"/>
+        </w:rPr>
+        <w:tab/>
+      </w:r>
+      <w:r>
+        <w:rPr>
+          <w:rFonts w:ascii="Consolas" w:hAnsi="Consolas"/>
+          <w:color w:val="000000"/>
+        </w:rPr>
+        <w:tab/>
+      </w:r>
+      <w:r>
+        <w:rPr>
+          <w:rFonts w:ascii="Consolas" w:hAnsi="Consolas"/>
+          <w:color w:val="000000"/>
+        </w:rPr>
+        <w:tab/>
+        <w:t>}</w:t>
+      </w:r>
+    </w:p>
+    <w:p>
+      <w:pPr>
+        <w:pStyle w:val="NormalWeb"/>
+        <w:shd w:val="clear" w:color="auto" w:fill="FFFFFF"/>
+        <w:spacing w:before="0" w:beforeAutospacing="0" w:after="0" w:afterAutospacing="0"/>
+        <w:rPr>
+          <w:rFonts w:ascii="Consolas" w:hAnsi="Consolas"/>
+          <w:color w:val="000000"/>
+        </w:rPr>
+      </w:pPr>
+      <w:r>
+        <w:rPr>
+          <w:rFonts w:ascii="Consolas" w:hAnsi="Consolas"/>
+          <w:color w:val="000000"/>
+        </w:rPr>
+        <w:tab/>
+      </w:r>
+      <w:r>
+        <w:rPr>
+          <w:rFonts w:ascii="Consolas" w:hAnsi="Consolas"/>
+          <w:color w:val="000000"/>
+        </w:rPr>
+        <w:tab/>
+        <w:t>}</w:t>
+      </w:r>
+    </w:p>
+    <w:p>
+      <w:pPr>
+        <w:pStyle w:val="NormalWeb"/>
+        <w:shd w:val="clear" w:color="auto" w:fill="FFFFFF"/>
+        <w:spacing w:before="0" w:beforeAutospacing="0" w:after="0" w:afterAutospacing="0"/>
+        <w:rPr>
+          <w:rFonts w:ascii="Consolas" w:hAnsi="Consolas"/>
+          <w:color w:val="000000"/>
+        </w:rPr>
+      </w:pPr>
+      <w:r>
+        <w:rPr>
+          <w:rFonts w:ascii="Consolas" w:hAnsi="Consolas"/>
+          <w:color w:val="000000"/>
+        </w:rPr>
+        <w:lastRenderedPageBreak/>
+        <w:tab/>
+      </w:r>
+      <w:r>
+        <w:rPr>
+          <w:rFonts w:ascii="Consolas" w:hAnsi="Consolas"/>
+          <w:color w:val="000000"/>
+        </w:rPr>
+        <w:tab/>
+      </w:r>
+      <w:proofErr w:type="spellStart"/>
+      <w:proofErr w:type="gramStart"/>
+      <w:r>
+        <w:rPr>
+          <w:rFonts w:ascii="Consolas" w:hAnsi="Consolas"/>
+          <w:color w:val="000000"/>
+        </w:rPr>
+        <w:t>System.</w:t>
+      </w:r>
+      <w:r>
+        <w:rPr>
+          <w:rFonts w:ascii="Consolas" w:hAnsi="Consolas"/>
+          <w:b/>
+          <w:bCs/>
+          <w:i/>
+          <w:iCs/>
+          <w:color w:val="0000C0"/>
+        </w:rPr>
+        <w:t>out</w:t>
+      </w:r>
+      <w:r>
+        <w:rPr>
+          <w:rFonts w:ascii="Consolas" w:hAnsi="Consolas"/>
+          <w:color w:val="000000"/>
+        </w:rPr>
+        <w:t>.println</w:t>
+      </w:r>
+      <w:proofErr w:type="spellEnd"/>
+      <w:r>
+        <w:rPr>
+          <w:rFonts w:ascii="Consolas" w:hAnsi="Consolas"/>
+          <w:color w:val="000000"/>
+        </w:rPr>
+        <w:t>(</w:t>
+      </w:r>
+      <w:proofErr w:type="gramEnd"/>
+      <w:r>
+        <w:rPr>
+          <w:rFonts w:ascii="Consolas" w:hAnsi="Consolas"/>
+          <w:color w:val="000000"/>
+        </w:rPr>
+        <w:t>);</w:t>
+      </w:r>
+    </w:p>
+    <w:p>
+      <w:pPr>
+        <w:pStyle w:val="NormalWeb"/>
+        <w:shd w:val="clear" w:color="auto" w:fill="FFFFFF"/>
+        <w:spacing w:before="0" w:beforeAutospacing="0" w:after="0" w:afterAutospacing="0"/>
+        <w:rPr>
+          <w:rFonts w:ascii="Consolas" w:hAnsi="Consolas"/>
+          <w:color w:val="000000"/>
+        </w:rPr>
+      </w:pPr>
+      <w:r>
+        <w:rPr>
+          <w:rFonts w:ascii="Consolas" w:hAnsi="Consolas"/>
+          <w:color w:val="000000"/>
+        </w:rPr>
+        <w:tab/>
+        <w:t>}</w:t>
+      </w:r>
+    </w:p>
+    <w:p>
+      <w:pPr>
+        <w:pStyle w:val="NormalWeb"/>
+        <w:shd w:val="clear" w:color="auto" w:fill="FFFFFF"/>
+        <w:spacing w:before="0" w:beforeAutospacing="0" w:after="0" w:afterAutospacing="0"/>
+        <w:rPr>
+          <w:rFonts w:ascii="Consolas" w:hAnsi="Consolas"/>
+          <w:b/>
+          <w:color w:val="000000"/>
+        </w:rPr>
+      </w:pPr>
+      <w:r>
+        <w:rPr>
+          <w:rFonts w:ascii="Consolas" w:hAnsi="Consolas"/>
+          <w:b/>
+          <w:color w:val="000000"/>
+        </w:rPr>
+        <w:t>================</w:t>
+      </w:r>
+      <w:r>
+        <w:rPr>
+          <w:rFonts w:ascii="Consolas" w:hAnsi="Consolas"/>
+          <w:b/>
+          <w:color w:val="000000"/>
+        </w:rPr>
+        <w:t xml:space="preserve"> POP OPERATION</w:t>
+      </w:r>
+      <w:r>
+        <w:rPr>
+          <w:rFonts w:ascii="Consolas" w:hAnsi="Consolas"/>
+          <w:b/>
+          <w:color w:val="000000"/>
+        </w:rPr>
+        <w:t>===========================</w:t>
+      </w:r>
+    </w:p>
+    <w:p>
+      <w:pPr>
+        <w:pStyle w:val="NormalWeb"/>
+        <w:shd w:val="clear" w:color="auto" w:fill="FFFFFF"/>
+        <w:spacing w:before="0" w:beforeAutospacing="0" w:after="0" w:afterAutospacing="0"/>
+        <w:rPr>
+          <w:rFonts w:ascii="Consolas" w:hAnsi="Consolas"/>
+          <w:color w:val="000000"/>
+        </w:rPr>
+      </w:pPr>
+    </w:p>
+    <w:p>
+      <w:pPr>
+        <w:pStyle w:val="NormalWeb"/>
+        <w:shd w:val="clear" w:color="auto" w:fill="FFFFFF"/>
+        <w:spacing w:before="0" w:beforeAutospacing="0" w:after="0" w:afterAutospacing="0"/>
+        <w:rPr>
+          <w:rFonts w:ascii="Consolas" w:hAnsi="Consolas"/>
+          <w:color w:val="000000"/>
+        </w:rPr>
+      </w:pPr>
+      <w:r>
+        <w:rPr>
+          <w:rFonts w:ascii="Consolas" w:hAnsi="Consolas"/>
+          <w:color w:val="000000"/>
+        </w:rPr>
+        <w:tab/>
+      </w:r>
+      <w:proofErr w:type="gramStart"/>
+      <w:r>
+        <w:rPr>
+          <w:rFonts w:ascii="Consolas" w:hAnsi="Consolas"/>
+          <w:b/>
+          <w:bCs/>
+          <w:color w:val="7F0055"/>
+        </w:rPr>
+        <w:t>public</w:t>
+      </w:r>
+      <w:proofErr w:type="gramEnd"/>
+      <w:r>
+        <w:rPr>
+          <w:rFonts w:ascii="Consolas" w:hAnsi="Consolas"/>
+          <w:color w:val="000000"/>
+        </w:rPr>
+        <w:t xml:space="preserve"> </w:t>
+      </w:r>
+      <w:r>
+        <w:rPr>
+          <w:rFonts w:ascii="Consolas" w:hAnsi="Consolas"/>
+          <w:b/>
+          <w:bCs/>
+          <w:color w:val="7F0055"/>
+        </w:rPr>
+        <w:t>void</w:t>
+      </w:r>
+      <w:r>
+        <w:rPr>
+          <w:rFonts w:ascii="Consolas" w:hAnsi="Consolas"/>
+          <w:color w:val="000000"/>
+        </w:rPr>
+        <w:t xml:space="preserve"> </w:t>
+      </w:r>
+      <w:r>
+        <w:rPr>
+          <w:rFonts w:ascii="Consolas" w:hAnsi="Consolas"/>
+          <w:b/>
+          <w:color w:val="000000"/>
+        </w:rPr>
+        <w:t>pop</w:t>
+      </w:r>
+      <w:r>
+        <w:rPr>
+          <w:rFonts w:ascii="Consolas" w:hAnsi="Consolas"/>
+          <w:color w:val="000000"/>
+        </w:rPr>
+        <w:t>() {</w:t>
+      </w:r>
+    </w:p>
+    <w:p>
+      <w:pPr>
+        <w:pStyle w:val="NormalWeb"/>
+        <w:shd w:val="clear" w:color="auto" w:fill="FFFFFF"/>
+        <w:spacing w:before="0" w:beforeAutospacing="0" w:after="0" w:afterAutospacing="0"/>
+        <w:rPr>
+          <w:rFonts w:ascii="Consolas" w:hAnsi="Consolas"/>
+          <w:color w:val="000000"/>
+        </w:rPr>
+      </w:pPr>
+      <w:r>
+        <w:rPr>
+          <w:rFonts w:ascii="Consolas" w:hAnsi="Consolas"/>
+          <w:color w:val="000000"/>
+        </w:rPr>
+        <w:tab/>
+      </w:r>
+      <w:r>
+        <w:rPr>
+          <w:rFonts w:ascii="Consolas" w:hAnsi="Consolas"/>
+          <w:color w:val="000000"/>
+        </w:rPr>
+        <w:tab/>
+      </w:r>
+      <w:proofErr w:type="gramStart"/>
+      <w:r>
+        <w:rPr>
+          <w:rFonts w:ascii="Consolas" w:hAnsi="Consolas"/>
+          <w:b/>
+          <w:bCs/>
+          <w:color w:val="7F0055"/>
+        </w:rPr>
+        <w:t>if</w:t>
+      </w:r>
+      <w:proofErr w:type="gramEnd"/>
+      <w:r>
+        <w:rPr>
+          <w:rFonts w:ascii="Consolas" w:hAnsi="Consolas"/>
+          <w:color w:val="000000"/>
+        </w:rPr>
+        <w:t xml:space="preserve"> (</w:t>
+      </w:r>
+      <w:r>
+        <w:rPr>
+          <w:rFonts w:ascii="Consolas" w:hAnsi="Consolas"/>
+          <w:color w:val="0000C0"/>
+        </w:rPr>
+        <w:t>top</w:t>
+      </w:r>
+      <w:r>
+        <w:rPr>
+          <w:rFonts w:ascii="Consolas" w:hAnsi="Consolas"/>
+          <w:color w:val="000000"/>
+        </w:rPr>
+        <w:t xml:space="preserve"> &lt; -1) {</w:t>
+      </w:r>
+    </w:p>
+    <w:p>
+      <w:pPr>
+        <w:pStyle w:val="NormalWeb"/>
+        <w:shd w:val="clear" w:color="auto" w:fill="FFFFFF"/>
+        <w:spacing w:before="0" w:beforeAutospacing="0" w:after="0" w:afterAutospacing="0"/>
+        <w:rPr>
+          <w:rFonts w:ascii="Consolas" w:hAnsi="Consolas"/>
+          <w:color w:val="000000"/>
+        </w:rPr>
+      </w:pPr>
+      <w:r>
+        <w:rPr>
+          <w:rFonts w:ascii="Consolas" w:hAnsi="Consolas"/>
+          <w:color w:val="000000"/>
+        </w:rPr>
+        <w:tab/>
+      </w:r>
+      <w:r>
+        <w:rPr>
+          <w:rFonts w:ascii="Consolas" w:hAnsi="Consolas"/>
+          <w:color w:val="000000"/>
+        </w:rPr>
+        <w:tab/>
+      </w:r>
+      <w:r>
+        <w:rPr>
+          <w:rFonts w:ascii="Consolas" w:hAnsi="Consolas"/>
+          <w:color w:val="000000"/>
+        </w:rPr>
+        <w:tab/>
+      </w:r>
+      <w:proofErr w:type="spellStart"/>
+      <w:proofErr w:type="gramStart"/>
+      <w:r>
+        <w:rPr>
+          <w:rFonts w:ascii="Consolas" w:hAnsi="Consolas"/>
+          <w:color w:val="000000"/>
+        </w:rPr>
+        <w:t>System.</w:t>
+      </w:r>
+      <w:r>
+        <w:rPr>
+          <w:rFonts w:ascii="Consolas" w:hAnsi="Consolas"/>
+          <w:b/>
+          <w:bCs/>
+          <w:i/>
+          <w:iCs/>
+          <w:color w:val="0000C0"/>
+        </w:rPr>
+        <w:t>out</w:t>
+      </w:r>
+      <w:r>
+        <w:rPr>
+          <w:rFonts w:ascii="Consolas" w:hAnsi="Consolas"/>
+          <w:color w:val="000000"/>
+        </w:rPr>
+        <w:t>.</w:t>
+      </w:r>
+      <w:r>
+        <w:rPr>
+          <w:rFonts w:ascii="Consolas" w:hAnsi="Consolas"/>
+          <w:color w:val="000000"/>
+          <w:shd w:val="clear" w:color="auto" w:fill="D4D4D4"/>
+        </w:rPr>
+        <w:t>println</w:t>
+      </w:r>
+      <w:proofErr w:type="spellEnd"/>
+      <w:r>
+        <w:rPr>
+          <w:rFonts w:ascii="Consolas" w:hAnsi="Consolas"/>
+          <w:color w:val="000000"/>
+        </w:rPr>
+        <w:t>(</w:t>
+      </w:r>
+      <w:proofErr w:type="gramEnd"/>
+      <w:r>
+        <w:rPr>
+          <w:rFonts w:ascii="Consolas" w:hAnsi="Consolas"/>
+          <w:color w:val="2A00FF"/>
+        </w:rPr>
+        <w:t>"stack is underflow..."</w:t>
+      </w:r>
+      <w:r>
+        <w:rPr>
+          <w:rFonts w:ascii="Consolas" w:hAnsi="Consolas"/>
+          <w:color w:val="000000"/>
+        </w:rPr>
+        <w:t>);</w:t>
+      </w:r>
+    </w:p>
+    <w:p>
+      <w:pPr>
+        <w:pStyle w:val="NormalWeb"/>
+        <w:shd w:val="clear" w:color="auto" w:fill="FFFFFF"/>
+        <w:spacing w:before="0" w:beforeAutospacing="0" w:after="0" w:afterAutospacing="0"/>
+        <w:rPr>
+          <w:rFonts w:ascii="Consolas" w:hAnsi="Consolas"/>
+          <w:color w:val="000000"/>
+        </w:rPr>
+      </w:pPr>
+      <w:r>
+        <w:rPr>
+          <w:rFonts w:ascii="Consolas" w:hAnsi="Consolas"/>
+          <w:color w:val="000000"/>
+        </w:rPr>
+        <w:tab/>
+      </w:r>
+      <w:r>
+        <w:rPr>
+          <w:rFonts w:ascii="Consolas" w:hAnsi="Consolas"/>
+          <w:color w:val="000000"/>
+        </w:rPr>
+        <w:tab/>
+        <w:t xml:space="preserve">} </w:t>
+      </w:r>
+      <w:r>
+        <w:rPr>
+          <w:rFonts w:ascii="Consolas" w:hAnsi="Consolas"/>
+          <w:b/>
+          <w:bCs/>
+          <w:color w:val="7F0055"/>
+        </w:rPr>
+        <w:t>else</w:t>
+      </w:r>
+      <w:r>
+        <w:rPr>
+          <w:rFonts w:ascii="Consolas" w:hAnsi="Consolas"/>
+          <w:color w:val="000000"/>
+        </w:rPr>
+        <w:t xml:space="preserve"> {</w:t>
+      </w:r>
+    </w:p>
+    <w:p>
+      <w:pPr>
+        <w:pStyle w:val="NormalWeb"/>
+        <w:shd w:val="clear" w:color="auto" w:fill="FFFFFF"/>
+        <w:spacing w:before="0" w:beforeAutospacing="0" w:after="0" w:afterAutospacing="0"/>
+        <w:rPr>
+          <w:rFonts w:ascii="Consolas" w:hAnsi="Consolas"/>
+          <w:color w:val="000000"/>
+        </w:rPr>
+      </w:pPr>
+      <w:r>
+        <w:rPr>
+          <w:rFonts w:ascii="Consolas" w:hAnsi="Consolas"/>
+          <w:color w:val="000000"/>
+        </w:rPr>
+        <w:tab/>
+      </w:r>
+      <w:r>
+        <w:rPr>
+          <w:rFonts w:ascii="Consolas" w:hAnsi="Consolas"/>
+          <w:color w:val="000000"/>
+        </w:rPr>
+        <w:tab/>
+      </w:r>
+      <w:r>
+        <w:rPr>
+          <w:rFonts w:ascii="Consolas" w:hAnsi="Consolas"/>
+          <w:color w:val="000000"/>
+        </w:rPr>
+        <w:tab/>
+      </w:r>
+      <w:proofErr w:type="spellStart"/>
+      <w:proofErr w:type="gramStart"/>
+      <w:r>
+        <w:rPr>
+          <w:rFonts w:ascii="Consolas" w:hAnsi="Consolas"/>
+          <w:b/>
+          <w:bCs/>
+          <w:color w:val="7F0055"/>
+        </w:rPr>
+        <w:t>int</w:t>
+      </w:r>
+      <w:proofErr w:type="spellEnd"/>
+      <w:proofErr w:type="gramEnd"/>
+      <w:r>
+        <w:rPr>
+          <w:rFonts w:ascii="Consolas" w:hAnsi="Consolas"/>
+          <w:color w:val="000000"/>
+        </w:rPr>
+        <w:t xml:space="preserve"> </w:t>
+      </w:r>
+      <w:r>
+        <w:rPr>
+          <w:rFonts w:ascii="Consolas" w:hAnsi="Consolas"/>
+          <w:color w:val="6A3E3E"/>
+        </w:rPr>
+        <w:t>value</w:t>
+      </w:r>
+      <w:r>
+        <w:rPr>
+          <w:rFonts w:ascii="Consolas" w:hAnsi="Consolas"/>
+          <w:color w:val="000000"/>
+        </w:rPr>
+        <w:t xml:space="preserve"> = </w:t>
+      </w:r>
+      <w:r>
+        <w:rPr>
+          <w:rFonts w:ascii="Consolas" w:hAnsi="Consolas"/>
+          <w:color w:val="0000C0"/>
+        </w:rPr>
+        <w:t>stack</w:t>
+      </w:r>
+      <w:r>
+        <w:rPr>
+          <w:rFonts w:ascii="Consolas" w:hAnsi="Consolas"/>
+          <w:color w:val="000000"/>
+        </w:rPr>
+        <w:t>[</w:t>
+      </w:r>
+      <w:r>
+        <w:rPr>
+          <w:rFonts w:ascii="Consolas" w:hAnsi="Consolas"/>
+          <w:color w:val="0000C0"/>
+        </w:rPr>
+        <w:t>top</w:t>
+      </w:r>
+      <w:r>
+        <w:rPr>
+          <w:rFonts w:ascii="Consolas" w:hAnsi="Consolas"/>
+          <w:color w:val="000000"/>
+        </w:rPr>
+        <w:t>--];</w:t>
+      </w:r>
+    </w:p>
+    <w:p>
+      <w:pPr>
+        <w:pStyle w:val="NormalWeb"/>
+        <w:shd w:val="clear" w:color="auto" w:fill="FFFFFF"/>
+        <w:spacing w:before="0" w:beforeAutospacing="0" w:after="0" w:afterAutospacing="0"/>
+        <w:rPr>
+          <w:rFonts w:ascii="Consolas" w:hAnsi="Consolas"/>
+          <w:color w:val="000000"/>
+        </w:rPr>
+      </w:pPr>
+      <w:r>
+        <w:rPr>
+          <w:rFonts w:ascii="Consolas" w:hAnsi="Consolas"/>
+          <w:color w:val="000000"/>
+        </w:rPr>
+        <w:tab/>
+      </w:r>
+      <w:r>
+        <w:rPr>
+          <w:rFonts w:ascii="Consolas" w:hAnsi="Consolas"/>
+          <w:color w:val="000000"/>
+        </w:rPr>
+        <w:tab/>
+      </w:r>
+      <w:r>
+        <w:rPr>
+          <w:rFonts w:ascii="Consolas" w:hAnsi="Consolas"/>
+          <w:color w:val="000000"/>
+        </w:rPr>
+        <w:tab/>
+      </w:r>
+      <w:proofErr w:type="spellStart"/>
+      <w:proofErr w:type="gramStart"/>
+      <w:r>
+        <w:rPr>
+          <w:rFonts w:ascii="Consolas" w:hAnsi="Consolas"/>
+          <w:color w:val="000000"/>
+        </w:rPr>
+        <w:t>System.</w:t>
+      </w:r>
+      <w:r>
+        <w:rPr>
+          <w:rFonts w:ascii="Consolas" w:hAnsi="Consolas"/>
+          <w:b/>
+          <w:bCs/>
+          <w:i/>
+          <w:iCs/>
+          <w:color w:val="0000C0"/>
+        </w:rPr>
+        <w:t>out</w:t>
+      </w:r>
+      <w:r>
+        <w:rPr>
+          <w:rFonts w:ascii="Consolas" w:hAnsi="Consolas"/>
+          <w:color w:val="000000"/>
+        </w:rPr>
+        <w:t>.</w:t>
+      </w:r>
+      <w:r>
+        <w:rPr>
+          <w:rFonts w:ascii="Consolas" w:hAnsi="Consolas"/>
+          <w:color w:val="000000"/>
+          <w:shd w:val="clear" w:color="auto" w:fill="D4D4D4"/>
+        </w:rPr>
+        <w:t>println</w:t>
+      </w:r>
+      <w:proofErr w:type="spellEnd"/>
+      <w:r>
+        <w:rPr>
+          <w:rFonts w:ascii="Consolas" w:hAnsi="Consolas"/>
+          <w:color w:val="000000"/>
+        </w:rPr>
+        <w:t>(</w:t>
+      </w:r>
+      <w:proofErr w:type="gramEnd"/>
+      <w:r>
+        <w:rPr>
+          <w:rFonts w:ascii="Consolas" w:hAnsi="Consolas"/>
+          <w:color w:val="6A3E3E"/>
+        </w:rPr>
+        <w:t>value</w:t>
+      </w:r>
+      <w:r>
+        <w:rPr>
+          <w:rFonts w:ascii="Consolas" w:hAnsi="Consolas"/>
+          <w:color w:val="000000"/>
+        </w:rPr>
+        <w:t xml:space="preserve"> + </w:t>
+      </w:r>
+      <w:r>
+        <w:rPr>
+          <w:rFonts w:ascii="Consolas" w:hAnsi="Consolas"/>
+          <w:color w:val="2A00FF"/>
+        </w:rPr>
+        <w:t>":  popped from the stack"</w:t>
+      </w:r>
+      <w:r>
+        <w:rPr>
+          <w:rFonts w:ascii="Consolas" w:hAnsi="Consolas"/>
+          <w:color w:val="000000"/>
+        </w:rPr>
+        <w:t>);</w:t>
+      </w:r>
+    </w:p>
+    <w:p>
+      <w:pPr>
+        <w:pStyle w:val="NormalWeb"/>
+        <w:shd w:val="clear" w:color="auto" w:fill="FFFFFF"/>
+        <w:spacing w:before="0" w:beforeAutospacing="0" w:after="0" w:afterAutospacing="0"/>
+        <w:rPr>
+          <w:rFonts w:ascii="Consolas" w:hAnsi="Consolas"/>
+          <w:color w:val="000000"/>
+        </w:rPr>
+      </w:pPr>
+      <w:r>
+        <w:rPr>
+          <w:rFonts w:ascii="Consolas" w:hAnsi="Consolas"/>
+          <w:color w:val="000000"/>
+        </w:rPr>
+        <w:tab/>
+      </w:r>
+      <w:r>
+        <w:rPr>
+          <w:rFonts w:ascii="Consolas" w:hAnsi="Consolas"/>
+          <w:color w:val="000000"/>
+        </w:rPr>
+        <w:tab/>
+        <w:t>}</w:t>
+      </w:r>
+    </w:p>
+    <w:p>
+      <w:pPr>
+        <w:pStyle w:val="NormalWeb"/>
+        <w:shd w:val="clear" w:color="auto" w:fill="FFFFFF"/>
+        <w:spacing w:before="0" w:beforeAutospacing="0" w:after="0" w:afterAutospacing="0"/>
+        <w:rPr>
+          <w:rFonts w:ascii="Consolas" w:hAnsi="Consolas"/>
+          <w:color w:val="000000"/>
+        </w:rPr>
+      </w:pPr>
+      <w:r>
+        <w:rPr>
+          <w:rFonts w:ascii="Consolas" w:hAnsi="Consolas"/>
+          <w:color w:val="000000"/>
+        </w:rPr>
+        <w:tab/>
+        <w:t>}</w:t>
+      </w:r>
+    </w:p>
+    <w:p>
+      <w:pPr>
+        <w:pStyle w:val="NormalWeb"/>
+        <w:shd w:val="clear" w:color="auto" w:fill="FFFFFF"/>
+        <w:spacing w:before="0" w:beforeAutospacing="0" w:after="0" w:afterAutospacing="0"/>
+        <w:rPr>
+          <w:rFonts w:ascii="Consolas" w:hAnsi="Consolas"/>
+          <w:b/>
+          <w:color w:val="000000"/>
+        </w:rPr>
+      </w:pPr>
+      <w:proofErr w:type="gramStart"/>
+      <w:r>
+        <w:rPr>
+          <w:rFonts w:ascii="Consolas" w:hAnsi="Consolas"/>
+          <w:b/>
+          <w:color w:val="000000"/>
+        </w:rPr>
+        <w:t>================</w:t>
+      </w:r>
+      <w:r>
+        <w:rPr>
+          <w:rFonts w:ascii="Consolas" w:hAnsi="Consolas"/>
+          <w:b/>
+          <w:color w:val="000000"/>
+        </w:rPr>
+        <w:t xml:space="preserve"> PEEK</w:t>
+      </w:r>
+      <w:proofErr w:type="gramEnd"/>
+      <w:r>
+        <w:rPr>
+          <w:rFonts w:ascii="Consolas" w:hAnsi="Consolas"/>
+          <w:b/>
+          <w:color w:val="000000"/>
+        </w:rPr>
+        <w:t xml:space="preserve"> OPERATION ====</w:t>
+      </w:r>
+      <w:r>
+        <w:rPr>
+          <w:rFonts w:ascii="Consolas" w:hAnsi="Consolas"/>
+          <w:b/>
+          <w:color w:val="000000"/>
+        </w:rPr>
+        <w:t>=====================</w:t>
+      </w:r>
+    </w:p>
+    <w:p>
+      <w:pPr>
+        <w:pStyle w:val="NormalWeb"/>
+        <w:shd w:val="clear" w:color="auto" w:fill="FFFFFF"/>
+        <w:spacing w:before="0" w:beforeAutospacing="0" w:after="0" w:afterAutospacing="0"/>
+        <w:rPr>
+          <w:rFonts w:ascii="Consolas" w:hAnsi="Consolas"/>
+          <w:color w:val="000000"/>
+        </w:rPr>
+      </w:pPr>
+    </w:p>
+    <w:p>
+      <w:pPr>
+        <w:pStyle w:val="NormalWeb"/>
+        <w:shd w:val="clear" w:color="auto" w:fill="FFFFFF"/>
+        <w:spacing w:before="0" w:beforeAutospacing="0" w:after="0" w:afterAutospacing="0"/>
+        <w:rPr>
+          <w:rFonts w:ascii="Consolas" w:hAnsi="Consolas"/>
+          <w:color w:val="000000"/>
+        </w:rPr>
+      </w:pPr>
+      <w:r>
+        <w:rPr>
+          <w:rFonts w:ascii="Consolas" w:hAnsi="Consolas"/>
+          <w:color w:val="000000"/>
+        </w:rPr>
+        <w:tab/>
+      </w:r>
+      <w:proofErr w:type="gramStart"/>
+      <w:r>
+        <w:rPr>
+          <w:rFonts w:ascii="Consolas" w:hAnsi="Consolas"/>
+          <w:b/>
+          <w:bCs/>
+          <w:color w:val="7F0055"/>
+        </w:rPr>
+        <w:t>public</w:t>
+      </w:r>
+      <w:proofErr w:type="gramEnd"/>
+      <w:r>
+        <w:rPr>
+          <w:rFonts w:ascii="Consolas" w:hAnsi="Consolas"/>
+          <w:color w:val="000000"/>
+        </w:rPr>
+        <w:t xml:space="preserve"> </w:t>
+      </w:r>
+      <w:r>
+        <w:rPr>
+          <w:rFonts w:ascii="Consolas" w:hAnsi="Consolas"/>
+          <w:b/>
+          <w:bCs/>
+          <w:color w:val="7F0055"/>
+        </w:rPr>
+        <w:t>void</w:t>
+      </w:r>
+      <w:r>
+        <w:rPr>
+          <w:rFonts w:ascii="Consolas" w:hAnsi="Consolas"/>
+          <w:color w:val="000000"/>
+        </w:rPr>
+        <w:t xml:space="preserve"> </w:t>
+      </w:r>
+      <w:r>
+        <w:rPr>
+          <w:rFonts w:ascii="Consolas" w:hAnsi="Consolas"/>
+          <w:b/>
+          <w:color w:val="000000"/>
+        </w:rPr>
+        <w:t>peek</w:t>
+      </w:r>
+      <w:r>
+        <w:rPr>
+          <w:rFonts w:ascii="Consolas" w:hAnsi="Consolas"/>
+          <w:color w:val="000000"/>
+        </w:rPr>
+        <w:t>() {</w:t>
+      </w:r>
+    </w:p>
+    <w:p>
+      <w:pPr>
+        <w:pStyle w:val="NormalWeb"/>
+        <w:shd w:val="clear" w:color="auto" w:fill="FFFFFF"/>
+        <w:spacing w:before="0" w:beforeAutospacing="0" w:after="0" w:afterAutospacing="0"/>
+        <w:rPr>
+          <w:rFonts w:ascii="Consolas" w:hAnsi="Consolas"/>
+          <w:color w:val="000000"/>
+        </w:rPr>
+      </w:pPr>
+      <w:r>
+        <w:rPr>
+          <w:rFonts w:ascii="Consolas" w:hAnsi="Consolas"/>
+          <w:color w:val="000000"/>
+        </w:rPr>
+        <w:tab/>
+      </w:r>
+      <w:r>
+        <w:rPr>
+          <w:rFonts w:ascii="Consolas" w:hAnsi="Consolas"/>
+          <w:color w:val="000000"/>
+        </w:rPr>
+        <w:tab/>
+      </w:r>
+      <w:proofErr w:type="gramStart"/>
+      <w:r>
+        <w:rPr>
+          <w:rFonts w:ascii="Consolas" w:hAnsi="Consolas"/>
+          <w:b/>
+          <w:bCs/>
+          <w:color w:val="7F0055"/>
+        </w:rPr>
+        <w:t>if</w:t>
+      </w:r>
+      <w:proofErr w:type="gramEnd"/>
+      <w:r>
+        <w:rPr>
+          <w:rFonts w:ascii="Consolas" w:hAnsi="Consolas"/>
+          <w:color w:val="000000"/>
+        </w:rPr>
+        <w:t xml:space="preserve"> (</w:t>
+      </w:r>
+      <w:r>
+        <w:rPr>
+          <w:rFonts w:ascii="Consolas" w:hAnsi="Consolas"/>
+          <w:color w:val="0000C0"/>
+        </w:rPr>
+        <w:t>top</w:t>
+      </w:r>
+      <w:r>
+        <w:rPr>
+          <w:rFonts w:ascii="Consolas" w:hAnsi="Consolas"/>
+          <w:color w:val="000000"/>
+        </w:rPr>
+        <w:t xml:space="preserve"> &lt; -1) {</w:t>
+      </w:r>
+    </w:p>
+    <w:p>
+      <w:pPr>
+        <w:pStyle w:val="NormalWeb"/>
+        <w:shd w:val="clear" w:color="auto" w:fill="FFFFFF"/>
+        <w:spacing w:before="0" w:beforeAutospacing="0" w:after="0" w:afterAutospacing="0"/>
+        <w:rPr>
+          <w:rFonts w:ascii="Consolas" w:hAnsi="Consolas"/>
+          <w:color w:val="000000"/>
+        </w:rPr>
+      </w:pPr>
+      <w:r>
+        <w:rPr>
+          <w:rFonts w:ascii="Consolas" w:hAnsi="Consolas"/>
+          <w:color w:val="000000"/>
+        </w:rPr>
+        <w:tab/>
+      </w:r>
+      <w:r>
+        <w:rPr>
+          <w:rFonts w:ascii="Consolas" w:hAnsi="Consolas"/>
+          <w:color w:val="000000"/>
+        </w:rPr>
+        <w:tab/>
+      </w:r>
+      <w:r>
+        <w:rPr>
+          <w:rFonts w:ascii="Consolas" w:hAnsi="Consolas"/>
+          <w:color w:val="000000"/>
+        </w:rPr>
+        <w:tab/>
+      </w:r>
+      <w:proofErr w:type="spellStart"/>
+      <w:proofErr w:type="gramStart"/>
+      <w:r>
+        <w:rPr>
+          <w:rFonts w:ascii="Consolas" w:hAnsi="Consolas"/>
+          <w:color w:val="000000"/>
+        </w:rPr>
+        <w:t>System.</w:t>
+      </w:r>
+      <w:r>
+        <w:rPr>
+          <w:rFonts w:ascii="Consolas" w:hAnsi="Consolas"/>
+          <w:b/>
+          <w:bCs/>
+          <w:i/>
+          <w:iCs/>
+          <w:color w:val="0000C0"/>
+        </w:rPr>
+        <w:t>out</w:t>
+      </w:r>
+      <w:r>
+        <w:rPr>
+          <w:rFonts w:ascii="Consolas" w:hAnsi="Consolas"/>
+          <w:color w:val="000000"/>
+        </w:rPr>
+        <w:t>.</w:t>
+      </w:r>
+      <w:r>
+        <w:rPr>
+          <w:rFonts w:ascii="Consolas" w:hAnsi="Consolas"/>
+          <w:color w:val="000000"/>
+          <w:shd w:val="clear" w:color="auto" w:fill="D4D4D4"/>
+        </w:rPr>
+        <w:t>println</w:t>
+      </w:r>
+      <w:proofErr w:type="spellEnd"/>
+      <w:r>
+        <w:rPr>
+          <w:rFonts w:ascii="Consolas" w:hAnsi="Consolas"/>
+          <w:color w:val="000000"/>
+        </w:rPr>
+        <w:t>(</w:t>
+      </w:r>
+      <w:proofErr w:type="gramEnd"/>
+      <w:r>
+        <w:rPr>
+          <w:rFonts w:ascii="Consolas" w:hAnsi="Consolas"/>
+          <w:color w:val="2A00FF"/>
+        </w:rPr>
+        <w:t>"stack is underflow....."</w:t>
+      </w:r>
+      <w:r>
+        <w:rPr>
+          <w:rFonts w:ascii="Consolas" w:hAnsi="Consolas"/>
+          <w:color w:val="000000"/>
+        </w:rPr>
+        <w:t>);</w:t>
+      </w:r>
+    </w:p>
+    <w:p>
+      <w:pPr>
+        <w:pStyle w:val="NormalWeb"/>
+        <w:shd w:val="clear" w:color="auto" w:fill="FFFFFF"/>
+        <w:spacing w:before="0" w:beforeAutospacing="0" w:after="0" w:afterAutospacing="0"/>
+        <w:rPr>
+          <w:rFonts w:ascii="Consolas" w:hAnsi="Consolas"/>
+          <w:color w:val="000000"/>
+        </w:rPr>
+      </w:pPr>
+      <w:r>
+        <w:rPr>
+          <w:rFonts w:ascii="Consolas" w:hAnsi="Consolas"/>
+          <w:color w:val="000000"/>
+        </w:rPr>
+        <w:tab/>
+      </w:r>
+      <w:r>
+        <w:rPr>
+          <w:rFonts w:ascii="Consolas" w:hAnsi="Consolas"/>
+          <w:color w:val="000000"/>
+        </w:rPr>
+        <w:tab/>
+        <w:t xml:space="preserve">} </w:t>
+      </w:r>
+      <w:r>
+        <w:rPr>
+          <w:rFonts w:ascii="Consolas" w:hAnsi="Consolas"/>
+          <w:b/>
+          <w:bCs/>
+          <w:color w:val="7F0055"/>
+        </w:rPr>
+        <w:t>else</w:t>
+      </w:r>
+      <w:r>
+        <w:rPr>
+          <w:rFonts w:ascii="Consolas" w:hAnsi="Consolas"/>
+          <w:color w:val="000000"/>
+        </w:rPr>
+        <w:t xml:space="preserve"> {</w:t>
+      </w:r>
+    </w:p>
+    <w:p>
+      <w:pPr>
+        <w:pStyle w:val="NormalWeb"/>
+        <w:shd w:val="clear" w:color="auto" w:fill="FFFFFF"/>
+        <w:spacing w:before="0" w:beforeAutospacing="0" w:after="0" w:afterAutospacing="0"/>
+        <w:rPr>
+          <w:rFonts w:ascii="Consolas" w:hAnsi="Consolas"/>
+          <w:color w:val="000000"/>
+        </w:rPr>
+      </w:pPr>
+      <w:r>
+        <w:rPr>
+          <w:rFonts w:ascii="Consolas" w:hAnsi="Consolas"/>
+          <w:color w:val="000000"/>
+        </w:rPr>
+        <w:tab/>
+      </w:r>
+      <w:r>
+        <w:rPr>
+          <w:rFonts w:ascii="Consolas" w:hAnsi="Consolas"/>
+          <w:color w:val="000000"/>
+        </w:rPr>
+        <w:tab/>
+      </w:r>
+      <w:r>
+        <w:rPr>
+          <w:rFonts w:ascii="Consolas" w:hAnsi="Consolas"/>
+          <w:color w:val="000000"/>
+        </w:rPr>
+        <w:tab/>
+      </w:r>
+      <w:proofErr w:type="spellStart"/>
+      <w:proofErr w:type="gramStart"/>
+      <w:r>
+        <w:rPr>
+          <w:rFonts w:ascii="Consolas" w:hAnsi="Consolas"/>
+          <w:b/>
+          <w:bCs/>
+          <w:color w:val="7F0055"/>
+        </w:rPr>
+        <w:t>int</w:t>
+      </w:r>
+      <w:proofErr w:type="spellEnd"/>
+      <w:proofErr w:type="gramEnd"/>
+      <w:r>
+        <w:rPr>
+          <w:rFonts w:ascii="Consolas" w:hAnsi="Consolas"/>
+          <w:color w:val="000000"/>
+        </w:rPr>
+        <w:t xml:space="preserve"> </w:t>
+      </w:r>
+      <w:r>
+        <w:rPr>
+          <w:rFonts w:ascii="Consolas" w:hAnsi="Consolas"/>
+          <w:color w:val="6A3E3E"/>
+        </w:rPr>
+        <w:t>value</w:t>
+      </w:r>
+      <w:r>
+        <w:rPr>
+          <w:rFonts w:ascii="Consolas" w:hAnsi="Consolas"/>
+          <w:color w:val="000000"/>
+        </w:rPr>
+        <w:t xml:space="preserve"> = </w:t>
+      </w:r>
+      <w:r>
+        <w:rPr>
+          <w:rFonts w:ascii="Consolas" w:hAnsi="Consolas"/>
+          <w:color w:val="0000C0"/>
+        </w:rPr>
+        <w:t>stack</w:t>
+      </w:r>
+      <w:r>
+        <w:rPr>
+          <w:rFonts w:ascii="Consolas" w:hAnsi="Consolas"/>
+          <w:color w:val="000000"/>
+        </w:rPr>
+        <w:t>[</w:t>
+      </w:r>
+      <w:r>
+        <w:rPr>
+          <w:rFonts w:ascii="Consolas" w:hAnsi="Consolas"/>
+          <w:color w:val="0000C0"/>
+        </w:rPr>
+        <w:t>top</w:t>
+      </w:r>
+      <w:r>
+        <w:rPr>
+          <w:rFonts w:ascii="Consolas" w:hAnsi="Consolas"/>
+          <w:color w:val="000000"/>
+        </w:rPr>
+        <w:t>];</w:t>
+      </w:r>
+    </w:p>
+    <w:p>
+      <w:pPr>
+        <w:pStyle w:val="NormalWeb"/>
+        <w:shd w:val="clear" w:color="auto" w:fill="FFFFFF"/>
+        <w:spacing w:before="0" w:beforeAutospacing="0" w:after="0" w:afterAutospacing="0"/>
+        <w:rPr>
+          <w:rFonts w:ascii="Consolas" w:hAnsi="Consolas"/>
+          <w:color w:val="000000"/>
+        </w:rPr>
+      </w:pPr>
+      <w:r>
+        <w:rPr>
+          <w:rFonts w:ascii="Consolas" w:hAnsi="Consolas"/>
+          <w:color w:val="000000"/>
+        </w:rPr>
+        <w:tab/>
+      </w:r>
+      <w:r>
+        <w:rPr>
+          <w:rFonts w:ascii="Consolas" w:hAnsi="Consolas"/>
+          <w:color w:val="000000"/>
+        </w:rPr>
+        <w:tab/>
+      </w:r>
+      <w:r>
+        <w:rPr>
+          <w:rFonts w:ascii="Consolas" w:hAnsi="Consolas"/>
+          <w:color w:val="000000"/>
+        </w:rPr>
+        <w:tab/>
+      </w:r>
+      <w:proofErr w:type="spellStart"/>
+      <w:proofErr w:type="gramStart"/>
+      <w:r>
+        <w:rPr>
+          <w:rFonts w:ascii="Consolas" w:hAnsi="Consolas"/>
+          <w:color w:val="000000"/>
+        </w:rPr>
+        <w:t>System.</w:t>
+      </w:r>
+      <w:r>
+        <w:rPr>
+          <w:rFonts w:ascii="Consolas" w:hAnsi="Consolas"/>
+          <w:b/>
+          <w:bCs/>
+          <w:i/>
+          <w:iCs/>
+          <w:color w:val="0000C0"/>
+        </w:rPr>
+        <w:t>out</w:t>
+      </w:r>
+      <w:r>
+        <w:rPr>
+          <w:rFonts w:ascii="Consolas" w:hAnsi="Consolas"/>
+          <w:color w:val="000000"/>
+        </w:rPr>
+        <w:t>.</w:t>
+      </w:r>
+      <w:r>
+        <w:rPr>
+          <w:rFonts w:ascii="Consolas" w:hAnsi="Consolas"/>
+          <w:color w:val="000000"/>
+          <w:shd w:val="clear" w:color="auto" w:fill="D4D4D4"/>
+        </w:rPr>
+        <w:t>println</w:t>
+      </w:r>
+      <w:proofErr w:type="spellEnd"/>
+      <w:r>
+        <w:rPr>
+          <w:rFonts w:ascii="Consolas" w:hAnsi="Consolas"/>
+          <w:color w:val="000000"/>
+        </w:rPr>
+        <w:t>(</w:t>
+      </w:r>
+      <w:proofErr w:type="gramEnd"/>
+      <w:r>
+        <w:rPr>
+          <w:rFonts w:ascii="Consolas" w:hAnsi="Consolas"/>
+          <w:color w:val="6A3E3E"/>
+        </w:rPr>
+        <w:t>value</w:t>
+      </w:r>
+      <w:r>
+        <w:rPr>
+          <w:rFonts w:ascii="Consolas" w:hAnsi="Consolas"/>
+          <w:color w:val="000000"/>
+        </w:rPr>
+        <w:t xml:space="preserve"> + </w:t>
+      </w:r>
+      <w:r>
+        <w:rPr>
+          <w:rFonts w:ascii="Consolas" w:hAnsi="Consolas"/>
+          <w:color w:val="2A00FF"/>
+        </w:rPr>
+        <w:t>" : peeked from stack"</w:t>
+      </w:r>
+      <w:r>
+        <w:rPr>
+          <w:rFonts w:ascii="Consolas" w:hAnsi="Consolas"/>
+          <w:color w:val="000000"/>
+        </w:rPr>
+        <w:t>);</w:t>
+      </w:r>
+    </w:p>
+    <w:p>
+      <w:pPr>
+        <w:pStyle w:val="NormalWeb"/>
+        <w:shd w:val="clear" w:color="auto" w:fill="FFFFFF"/>
+        <w:spacing w:before="0" w:beforeAutospacing="0" w:after="0" w:afterAutospacing="0"/>
+        <w:rPr>
+          <w:rFonts w:ascii="Consolas" w:hAnsi="Consolas"/>
+          <w:color w:val="000000"/>
+        </w:rPr>
+      </w:pPr>
+      <w:r>
+        <w:rPr>
+          <w:rFonts w:ascii="Consolas" w:hAnsi="Consolas"/>
+          <w:color w:val="000000"/>
+        </w:rPr>
+        <w:tab/>
+      </w:r>
+      <w:r>
+        <w:rPr>
+          <w:rFonts w:ascii="Consolas" w:hAnsi="Consolas"/>
+          <w:color w:val="000000"/>
+        </w:rPr>
+        <w:tab/>
+        <w:t>}</w:t>
+      </w:r>
+    </w:p>
+    <w:p>
+      <w:pPr>
+        <w:pStyle w:val="NormalWeb"/>
+        <w:shd w:val="clear" w:color="auto" w:fill="FFFFFF"/>
+        <w:spacing w:before="0" w:beforeAutospacing="0" w:after="0" w:afterAutospacing="0"/>
+        <w:rPr>
+          <w:rFonts w:ascii="Consolas" w:hAnsi="Consolas"/>
+          <w:color w:val="000000"/>
+        </w:rPr>
+      </w:pPr>
+      <w:r>
+        <w:rPr>
+          <w:rFonts w:ascii="Consolas" w:hAnsi="Consolas"/>
+          <w:color w:val="000000"/>
+        </w:rPr>
+        <w:tab/>
+        <w:t>}</w:t>
+      </w:r>
+    </w:p>
+    <w:p>
+      <w:pPr>
+        <w:pStyle w:val="NormalWeb"/>
+        <w:shd w:val="clear" w:color="auto" w:fill="FFFFFF"/>
+        <w:spacing w:before="0" w:beforeAutospacing="0" w:after="0" w:afterAutospacing="0"/>
+        <w:rPr>
+          <w:rFonts w:ascii="Consolas" w:hAnsi="Consolas"/>
+          <w:b/>
+          <w:color w:val="000000"/>
+        </w:rPr>
+      </w:pPr>
+      <w:r>
+        <w:rPr>
+          <w:rFonts w:ascii="Consolas" w:hAnsi="Consolas"/>
+          <w:b/>
+          <w:color w:val="000000"/>
+        </w:rPr>
+        <w:t>================</w:t>
+      </w:r>
+      <w:r>
+        <w:rPr>
+          <w:rFonts w:ascii="Consolas" w:hAnsi="Consolas"/>
+          <w:b/>
+          <w:color w:val="000000"/>
+        </w:rPr>
+        <w:t xml:space="preserve"> MAIN METHOD =</w:t>
+      </w:r>
+      <w:r>
+        <w:rPr>
+          <w:rFonts w:ascii="Consolas" w:hAnsi="Consolas"/>
+          <w:b/>
+          <w:color w:val="000000"/>
+        </w:rPr>
+        <w:t>============================</w:t>
+      </w:r>
+    </w:p>
+    <w:p>
+      <w:pPr>
+        <w:pStyle w:val="NormalWeb"/>
+        <w:shd w:val="clear" w:color="auto" w:fill="FFFFFF"/>
+        <w:spacing w:before="0" w:beforeAutospacing="0" w:after="0" w:afterAutospacing="0"/>
+        <w:rPr>
+          <w:rFonts w:ascii="Consolas" w:hAnsi="Consolas"/>
+          <w:color w:val="000000"/>
+        </w:rPr>
+      </w:pPr>
+    </w:p>
+    <w:p>
+      <w:pPr>
+        <w:pStyle w:val="NormalWeb"/>
+        <w:shd w:val="clear" w:color="auto" w:fill="FFFFFF"/>
+        <w:spacing w:before="0" w:beforeAutospacing="0" w:after="0" w:afterAutospacing="0"/>
+        <w:rPr>
+          <w:rFonts w:ascii="Consolas" w:hAnsi="Consolas"/>
+          <w:color w:val="000000"/>
+        </w:rPr>
+      </w:pPr>
+      <w:r>
+        <w:rPr>
+          <w:rFonts w:ascii="Consolas" w:hAnsi="Consolas"/>
+          <w:color w:val="000000"/>
+        </w:rPr>
+        <w:tab/>
+      </w:r>
+      <w:proofErr w:type="gramStart"/>
+      <w:r>
+        <w:rPr>
+          <w:rFonts w:ascii="Consolas" w:hAnsi="Consolas"/>
+          <w:b/>
+          <w:bCs/>
+          <w:color w:val="7F0055"/>
+        </w:rPr>
+        <w:t>public</w:t>
+      </w:r>
+      <w:proofErr w:type="gramEnd"/>
+      <w:r>
+        <w:rPr>
+          <w:rFonts w:ascii="Consolas" w:hAnsi="Consolas"/>
+          <w:color w:val="000000"/>
+        </w:rPr>
+        <w:t xml:space="preserve"> </w:t>
+      </w:r>
+      <w:r>
+        <w:rPr>
+          <w:rFonts w:ascii="Consolas" w:hAnsi="Consolas"/>
+          <w:b/>
+          <w:bCs/>
+          <w:color w:val="7F0055"/>
+        </w:rPr>
+        <w:t>static</w:t>
+      </w:r>
+      <w:r>
+        <w:rPr>
+          <w:rFonts w:ascii="Consolas" w:hAnsi="Consolas"/>
+          <w:color w:val="000000"/>
+        </w:rPr>
+        <w:t xml:space="preserve"> </w:t>
+      </w:r>
+      <w:r>
+        <w:rPr>
+          <w:rFonts w:ascii="Consolas" w:hAnsi="Consolas"/>
+          <w:b/>
+          <w:bCs/>
+          <w:color w:val="7F0055"/>
+        </w:rPr>
+        <w:t>void</w:t>
+      </w:r>
+      <w:r>
+        <w:rPr>
+          <w:rFonts w:ascii="Consolas" w:hAnsi="Consolas"/>
+          <w:color w:val="000000"/>
+        </w:rPr>
+        <w:t xml:space="preserve"> main(String[] </w:t>
+      </w:r>
+      <w:proofErr w:type="spellStart"/>
+      <w:r>
+        <w:rPr>
+          <w:rFonts w:ascii="Consolas" w:hAnsi="Consolas"/>
+          <w:color w:val="6A3E3E"/>
+        </w:rPr>
+        <w:t>args</w:t>
+      </w:r>
+      <w:proofErr w:type="spellEnd"/>
+      <w:r>
+        <w:rPr>
+          <w:rFonts w:ascii="Consolas" w:hAnsi="Consolas"/>
+          <w:color w:val="000000"/>
+        </w:rPr>
+        <w:t>) {</w:t>
+      </w:r>
+    </w:p>
+    <w:p>
+      <w:pPr>
+        <w:pStyle w:val="NormalWeb"/>
+        <w:shd w:val="clear" w:color="auto" w:fill="FFFFFF"/>
+        <w:spacing w:before="0" w:beforeAutospacing="0" w:after="0" w:afterAutospacing="0"/>
+        <w:rPr>
+          <w:rFonts w:ascii="Consolas" w:hAnsi="Consolas"/>
+          <w:color w:val="000000"/>
+        </w:rPr>
+      </w:pPr>
+    </w:p>
+    <w:p>
+      <w:pPr>
+        <w:pStyle w:val="NormalWeb"/>
+        <w:shd w:val="clear" w:color="auto" w:fill="FFFFFF"/>
+        <w:spacing w:before="0" w:beforeAutospacing="0" w:after="0" w:afterAutospacing="0"/>
+        <w:rPr>
+          <w:rFonts w:ascii="Consolas" w:hAnsi="Consolas"/>
+          <w:color w:val="000000"/>
+        </w:rPr>
+      </w:pPr>
+      <w:r>
+        <w:rPr>
+          <w:rFonts w:ascii="Consolas" w:hAnsi="Consolas"/>
+          <w:color w:val="000000"/>
+        </w:rPr>
+        <w:tab/>
+      </w:r>
+      <w:r>
+        <w:rPr>
+          <w:rFonts w:ascii="Consolas" w:hAnsi="Consolas"/>
+          <w:color w:val="000000"/>
+        </w:rPr>
+        <w:tab/>
+      </w:r>
+      <w:proofErr w:type="spellStart"/>
+      <w:r>
+        <w:rPr>
+          <w:rFonts w:ascii="Consolas" w:hAnsi="Consolas"/>
+          <w:color w:val="000000"/>
+        </w:rPr>
+        <w:t>StackOperation</w:t>
+      </w:r>
+      <w:proofErr w:type="spellEnd"/>
+      <w:r>
+        <w:rPr>
+          <w:rFonts w:ascii="Consolas" w:hAnsi="Consolas"/>
+          <w:color w:val="000000"/>
+        </w:rPr>
+        <w:t xml:space="preserve"> </w:t>
+      </w:r>
+      <w:r>
+        <w:rPr>
+          <w:rFonts w:ascii="Consolas" w:hAnsi="Consolas"/>
+          <w:color w:val="6A3E3E"/>
+        </w:rPr>
+        <w:t>s</w:t>
+      </w:r>
+      <w:r>
+        <w:rPr>
+          <w:rFonts w:ascii="Consolas" w:hAnsi="Consolas"/>
+          <w:color w:val="000000"/>
+        </w:rPr>
+        <w:t xml:space="preserve"> = </w:t>
+      </w:r>
+      <w:r>
+        <w:rPr>
+          <w:rFonts w:ascii="Consolas" w:hAnsi="Consolas"/>
+          <w:b/>
+          <w:bCs/>
+          <w:color w:val="7F0055"/>
+        </w:rPr>
+        <w:t>new</w:t>
+      </w:r>
+      <w:r>
+        <w:rPr>
+          <w:rFonts w:ascii="Consolas" w:hAnsi="Consolas"/>
+          <w:color w:val="000000"/>
+        </w:rPr>
+        <w:t xml:space="preserve"> </w:t>
+      </w:r>
+      <w:proofErr w:type="spellStart"/>
+      <w:proofErr w:type="gramStart"/>
+      <w:r>
+        <w:rPr>
+          <w:rFonts w:ascii="Consolas" w:hAnsi="Consolas"/>
+          <w:color w:val="000000"/>
+        </w:rPr>
+        <w:t>StackOperation</w:t>
+      </w:r>
+      <w:proofErr w:type="spellEnd"/>
+      <w:r>
+        <w:rPr>
+          <w:rFonts w:ascii="Consolas" w:hAnsi="Consolas"/>
+          <w:color w:val="000000"/>
+        </w:rPr>
+        <w:t>(</w:t>
+      </w:r>
+      <w:proofErr w:type="gramEnd"/>
+      <w:r>
+        <w:rPr>
+          <w:rFonts w:ascii="Consolas" w:hAnsi="Consolas"/>
+          <w:color w:val="000000"/>
+        </w:rPr>
+        <w:t>);</w:t>
+      </w:r>
+    </w:p>
+    <w:p>
+      <w:pPr>
+        <w:pStyle w:val="NormalWeb"/>
+        <w:shd w:val="clear" w:color="auto" w:fill="FFFFFF"/>
+        <w:spacing w:before="0" w:beforeAutospacing="0" w:after="0" w:afterAutospacing="0"/>
+        <w:rPr>
+          <w:rFonts w:ascii="Consolas" w:hAnsi="Consolas"/>
+          <w:color w:val="000000"/>
+        </w:rPr>
+      </w:pPr>
+      <w:r>
+        <w:rPr>
+          <w:rFonts w:ascii="Consolas" w:hAnsi="Consolas"/>
+          <w:color w:val="000000"/>
+        </w:rPr>
+        <w:tab/>
+      </w:r>
+      <w:r>
+        <w:rPr>
+          <w:rFonts w:ascii="Consolas" w:hAnsi="Consolas"/>
+          <w:color w:val="000000"/>
+        </w:rPr>
+        <w:tab/>
+      </w:r>
+      <w:proofErr w:type="spellStart"/>
+      <w:proofErr w:type="gramStart"/>
+      <w:r>
+        <w:rPr>
+          <w:rFonts w:ascii="Consolas" w:hAnsi="Consolas"/>
+          <w:color w:val="6A3E3E"/>
+        </w:rPr>
+        <w:t>s</w:t>
+      </w:r>
+      <w:r>
+        <w:rPr>
+          <w:rFonts w:ascii="Consolas" w:hAnsi="Consolas"/>
+          <w:color w:val="000000"/>
+        </w:rPr>
+        <w:t>.push</w:t>
+      </w:r>
+      <w:proofErr w:type="spellEnd"/>
+      <w:r>
+        <w:rPr>
+          <w:rFonts w:ascii="Consolas" w:hAnsi="Consolas"/>
+          <w:color w:val="000000"/>
+        </w:rPr>
+        <w:t>(</w:t>
+      </w:r>
+      <w:proofErr w:type="gramEnd"/>
+      <w:r>
+        <w:rPr>
+          <w:rFonts w:ascii="Consolas" w:hAnsi="Consolas"/>
+          <w:color w:val="000000"/>
+        </w:rPr>
+        <w:t>10);</w:t>
+      </w:r>
+    </w:p>
+    <w:p>
+      <w:pPr>
+        <w:pStyle w:val="NormalWeb"/>
+        <w:shd w:val="clear" w:color="auto" w:fill="FFFFFF"/>
+        <w:spacing w:before="0" w:beforeAutospacing="0" w:after="0" w:afterAutospacing="0"/>
+        <w:rPr>
+          <w:rFonts w:ascii="Consolas" w:hAnsi="Consolas"/>
+          <w:color w:val="000000"/>
+        </w:rPr>
+      </w:pPr>
+      <w:r>
+        <w:rPr>
+          <w:rFonts w:ascii="Consolas" w:hAnsi="Consolas"/>
+          <w:color w:val="000000"/>
+        </w:rPr>
+        <w:tab/>
+      </w:r>
+      <w:r>
+        <w:rPr>
+          <w:rFonts w:ascii="Consolas" w:hAnsi="Consolas"/>
+          <w:color w:val="000000"/>
+        </w:rPr>
+        <w:tab/>
+      </w:r>
+      <w:proofErr w:type="spellStart"/>
+      <w:proofErr w:type="gramStart"/>
+      <w:r>
+        <w:rPr>
+          <w:rFonts w:ascii="Consolas" w:hAnsi="Consolas"/>
+          <w:color w:val="6A3E3E"/>
+        </w:rPr>
+        <w:t>s</w:t>
+      </w:r>
+      <w:r>
+        <w:rPr>
+          <w:rFonts w:ascii="Consolas" w:hAnsi="Consolas"/>
+          <w:color w:val="000000"/>
+        </w:rPr>
+        <w:t>.push</w:t>
+      </w:r>
+      <w:proofErr w:type="spellEnd"/>
+      <w:r>
+        <w:rPr>
+          <w:rFonts w:ascii="Consolas" w:hAnsi="Consolas"/>
+          <w:color w:val="000000"/>
+        </w:rPr>
+        <w:t>(</w:t>
+      </w:r>
+      <w:proofErr w:type="gramEnd"/>
+      <w:r>
+        <w:rPr>
+          <w:rFonts w:ascii="Consolas" w:hAnsi="Consolas"/>
+          <w:color w:val="000000"/>
+        </w:rPr>
+        <w:t>30);</w:t>
+      </w:r>
+    </w:p>
+    <w:p>
+      <w:pPr>
+        <w:pStyle w:val="NormalWeb"/>
+        <w:shd w:val="clear" w:color="auto" w:fill="FFFFFF"/>
+        <w:spacing w:before="0" w:beforeAutospacing="0" w:after="0" w:afterAutospacing="0"/>
+        <w:rPr>
+          <w:rFonts w:ascii="Consolas" w:hAnsi="Consolas"/>
+          <w:color w:val="000000"/>
+        </w:rPr>
+      </w:pPr>
+      <w:r>
+        <w:rPr>
+          <w:rFonts w:ascii="Consolas" w:hAnsi="Consolas"/>
+          <w:color w:val="000000"/>
+        </w:rPr>
+        <w:tab/>
+      </w:r>
+      <w:r>
+        <w:rPr>
+          <w:rFonts w:ascii="Consolas" w:hAnsi="Consolas"/>
+          <w:color w:val="000000"/>
+        </w:rPr>
+        <w:tab/>
+      </w:r>
+      <w:proofErr w:type="spellStart"/>
+      <w:proofErr w:type="gramStart"/>
+      <w:r>
+        <w:rPr>
+          <w:rFonts w:ascii="Consolas" w:hAnsi="Consolas"/>
+          <w:color w:val="6A3E3E"/>
+        </w:rPr>
+        <w:t>s</w:t>
+      </w:r>
+      <w:r>
+        <w:rPr>
+          <w:rFonts w:ascii="Consolas" w:hAnsi="Consolas"/>
+          <w:color w:val="000000"/>
+        </w:rPr>
+        <w:t>.push</w:t>
+      </w:r>
+      <w:proofErr w:type="spellEnd"/>
+      <w:r>
+        <w:rPr>
+          <w:rFonts w:ascii="Consolas" w:hAnsi="Consolas"/>
+          <w:color w:val="000000"/>
+        </w:rPr>
+        <w:t>(</w:t>
+      </w:r>
+      <w:proofErr w:type="gramEnd"/>
+      <w:r>
+        <w:rPr>
+          <w:rFonts w:ascii="Consolas" w:hAnsi="Consolas"/>
+          <w:color w:val="000000"/>
+        </w:rPr>
+        <w:t>20);</w:t>
+      </w:r>
+    </w:p>
+    <w:p>
+      <w:pPr>
+        <w:pStyle w:val="NormalWeb"/>
+        <w:shd w:val="clear" w:color="auto" w:fill="FFFFFF"/>
+        <w:spacing w:before="0" w:beforeAutospacing="0" w:after="0" w:afterAutospacing="0"/>
+        <w:rPr>
+          <w:rFonts w:ascii="Consolas" w:hAnsi="Consolas"/>
+          <w:color w:val="000000"/>
+        </w:rPr>
+      </w:pPr>
+      <w:r>
+        <w:rPr>
+          <w:rFonts w:ascii="Consolas" w:hAnsi="Consolas"/>
+          <w:color w:val="000000"/>
+        </w:rPr>
+        <w:tab/>
+      </w:r>
+      <w:r>
+        <w:rPr>
+          <w:rFonts w:ascii="Consolas" w:hAnsi="Consolas"/>
+          <w:color w:val="000000"/>
+        </w:rPr>
+        <w:tab/>
+      </w:r>
+      <w:proofErr w:type="spellStart"/>
+      <w:proofErr w:type="gramStart"/>
+      <w:r>
+        <w:rPr>
+          <w:rFonts w:ascii="Consolas" w:hAnsi="Consolas"/>
+          <w:color w:val="6A3E3E"/>
+        </w:rPr>
+        <w:t>s</w:t>
+      </w:r>
+      <w:r>
+        <w:rPr>
+          <w:rFonts w:ascii="Consolas" w:hAnsi="Consolas"/>
+          <w:color w:val="000000"/>
+        </w:rPr>
+        <w:t>.push</w:t>
+      </w:r>
+      <w:proofErr w:type="spellEnd"/>
+      <w:r>
+        <w:rPr>
+          <w:rFonts w:ascii="Consolas" w:hAnsi="Consolas"/>
+          <w:color w:val="000000"/>
+        </w:rPr>
+        <w:t>(</w:t>
+      </w:r>
+      <w:proofErr w:type="gramEnd"/>
+      <w:r>
+        <w:rPr>
+          <w:rFonts w:ascii="Consolas" w:hAnsi="Consolas"/>
+          <w:color w:val="000000"/>
+        </w:rPr>
+        <w:t>50);</w:t>
+      </w:r>
+    </w:p>
+    <w:p>
+      <w:pPr>
+        <w:pStyle w:val="NormalWeb"/>
+        <w:shd w:val="clear" w:color="auto" w:fill="FFFFFF"/>
+        <w:spacing w:before="0" w:beforeAutospacing="0" w:after="0" w:afterAutospacing="0"/>
+        <w:rPr>
+          <w:rFonts w:ascii="Consolas" w:hAnsi="Consolas"/>
+          <w:color w:val="000000"/>
+        </w:rPr>
+      </w:pPr>
+      <w:r>
+        <w:rPr>
+          <w:rFonts w:ascii="Consolas" w:hAnsi="Consolas"/>
+          <w:color w:val="000000"/>
+        </w:rPr>
+        <w:tab/>
+      </w:r>
+      <w:r>
+        <w:rPr>
+          <w:rFonts w:ascii="Consolas" w:hAnsi="Consolas"/>
+          <w:color w:val="000000"/>
+        </w:rPr>
+        <w:tab/>
+      </w:r>
+      <w:proofErr w:type="spellStart"/>
+      <w:proofErr w:type="gramStart"/>
+      <w:r>
+        <w:rPr>
+          <w:rFonts w:ascii="Consolas" w:hAnsi="Consolas"/>
+          <w:color w:val="6A3E3E"/>
+        </w:rPr>
+        <w:t>s</w:t>
+      </w:r>
+      <w:r>
+        <w:rPr>
+          <w:rFonts w:ascii="Consolas" w:hAnsi="Consolas"/>
+          <w:color w:val="000000"/>
+        </w:rPr>
+        <w:t>.push</w:t>
+      </w:r>
+      <w:proofErr w:type="spellEnd"/>
+      <w:r>
+        <w:rPr>
+          <w:rFonts w:ascii="Consolas" w:hAnsi="Consolas"/>
+          <w:color w:val="000000"/>
+        </w:rPr>
+        <w:t>(</w:t>
+      </w:r>
+      <w:proofErr w:type="gramEnd"/>
+      <w:r>
+        <w:rPr>
+          <w:rFonts w:ascii="Consolas" w:hAnsi="Consolas"/>
+          <w:color w:val="000000"/>
+        </w:rPr>
+        <w:t>60);</w:t>
+      </w:r>
+    </w:p>
+    <w:p>
+      <w:pPr>
+        <w:pStyle w:val="NormalWeb"/>
+        <w:shd w:val="clear" w:color="auto" w:fill="FFFFFF"/>
+        <w:spacing w:before="0" w:beforeAutospacing="0" w:after="0" w:afterAutospacing="0"/>
+        <w:rPr>
+          <w:rFonts w:ascii="Consolas" w:hAnsi="Consolas"/>
+          <w:color w:val="000000"/>
+        </w:rPr>
+      </w:pPr>
+      <w:r>
+        <w:rPr>
+          <w:rFonts w:ascii="Consolas" w:hAnsi="Consolas"/>
+          <w:color w:val="000000"/>
+        </w:rPr>
+        <w:tab/>
+      </w:r>
+      <w:r>
+        <w:rPr>
+          <w:rFonts w:ascii="Consolas" w:hAnsi="Consolas"/>
+          <w:color w:val="000000"/>
+        </w:rPr>
+        <w:tab/>
+      </w:r>
+      <w:proofErr w:type="spellStart"/>
+      <w:proofErr w:type="gramStart"/>
+      <w:r>
+        <w:rPr>
+          <w:rFonts w:ascii="Consolas" w:hAnsi="Consolas"/>
+          <w:color w:val="6A3E3E"/>
+        </w:rPr>
+        <w:t>s</w:t>
+      </w:r>
+      <w:r>
+        <w:rPr>
+          <w:rFonts w:ascii="Consolas" w:hAnsi="Consolas"/>
+          <w:color w:val="000000"/>
+        </w:rPr>
+        <w:t>.push</w:t>
+      </w:r>
+      <w:proofErr w:type="spellEnd"/>
+      <w:r>
+        <w:rPr>
+          <w:rFonts w:ascii="Consolas" w:hAnsi="Consolas"/>
+          <w:color w:val="000000"/>
+        </w:rPr>
+        <w:t>(</w:t>
+      </w:r>
+      <w:proofErr w:type="gramEnd"/>
+      <w:r>
+        <w:rPr>
+          <w:rFonts w:ascii="Consolas" w:hAnsi="Consolas"/>
+          <w:color w:val="000000"/>
+        </w:rPr>
+        <w:t>40);</w:t>
+      </w:r>
+    </w:p>
+    <w:p>
+      <w:pPr>
+        <w:pStyle w:val="NormalWeb"/>
+        <w:shd w:val="clear" w:color="auto" w:fill="FFFFFF"/>
+        <w:spacing w:before="0" w:beforeAutospacing="0" w:after="0" w:afterAutospacing="0"/>
+        <w:rPr>
+          <w:rFonts w:ascii="Consolas" w:hAnsi="Consolas"/>
+          <w:color w:val="000000"/>
+        </w:rPr>
+      </w:pPr>
+    </w:p>
+    <w:p>
+      <w:pPr>
+        <w:pStyle w:val="NormalWeb"/>
+        <w:shd w:val="clear" w:color="auto" w:fill="FFFFFF"/>
+        <w:spacing w:before="0" w:beforeAutospacing="0" w:after="0" w:afterAutospacing="0"/>
+        <w:rPr>
+          <w:rFonts w:ascii="Consolas" w:hAnsi="Consolas"/>
+          <w:color w:val="000000"/>
+        </w:rPr>
+      </w:pPr>
+      <w:r>
+        <w:rPr>
+          <w:rFonts w:ascii="Consolas" w:hAnsi="Consolas"/>
+          <w:color w:val="000000"/>
+        </w:rPr>
+        <w:tab/>
+      </w:r>
+      <w:r>
+        <w:rPr>
+          <w:rFonts w:ascii="Consolas" w:hAnsi="Consolas"/>
+          <w:color w:val="000000"/>
+        </w:rPr>
+        <w:tab/>
+      </w:r>
+      <w:proofErr w:type="spellStart"/>
+      <w:proofErr w:type="gramStart"/>
+      <w:r>
+        <w:rPr>
+          <w:rFonts w:ascii="Consolas" w:hAnsi="Consolas"/>
+          <w:color w:val="000000"/>
+        </w:rPr>
+        <w:t>System.</w:t>
+      </w:r>
+      <w:r>
+        <w:rPr>
+          <w:rFonts w:ascii="Consolas" w:hAnsi="Consolas"/>
+          <w:b/>
+          <w:bCs/>
+          <w:i/>
+          <w:iCs/>
+          <w:color w:val="0000C0"/>
+        </w:rPr>
+        <w:t>out</w:t>
+      </w:r>
+      <w:r>
+        <w:rPr>
+          <w:rFonts w:ascii="Consolas" w:hAnsi="Consolas"/>
+          <w:color w:val="000000"/>
+        </w:rPr>
+        <w:t>.</w:t>
+      </w:r>
+      <w:r>
+        <w:rPr>
+          <w:rFonts w:ascii="Consolas" w:hAnsi="Consolas"/>
+          <w:color w:val="000000"/>
+          <w:shd w:val="clear" w:color="auto" w:fill="D4D4D4"/>
+        </w:rPr>
+        <w:t>println</w:t>
+      </w:r>
+      <w:proofErr w:type="spellEnd"/>
+      <w:r>
+        <w:rPr>
+          <w:rFonts w:ascii="Consolas" w:hAnsi="Consolas"/>
+          <w:color w:val="000000"/>
+        </w:rPr>
+        <w:t>(</w:t>
+      </w:r>
+      <w:proofErr w:type="gramEnd"/>
+      <w:r>
+        <w:rPr>
+          <w:rFonts w:ascii="Consolas" w:hAnsi="Consolas"/>
+          <w:color w:val="2A00FF"/>
+        </w:rPr>
+        <w:t>"stack element is "</w:t>
+      </w:r>
+      <w:r>
+        <w:rPr>
+          <w:rFonts w:ascii="Consolas" w:hAnsi="Consolas"/>
+          <w:color w:val="000000"/>
+        </w:rPr>
+        <w:t>);</w:t>
+      </w:r>
+    </w:p>
+    <w:p>
+      <w:pPr>
+        <w:pStyle w:val="NormalWeb"/>
+        <w:shd w:val="clear" w:color="auto" w:fill="FFFFFF"/>
+        <w:spacing w:before="0" w:beforeAutospacing="0" w:after="0" w:afterAutospacing="0"/>
+        <w:rPr>
+          <w:rFonts w:ascii="Consolas" w:hAnsi="Consolas"/>
+          <w:color w:val="000000"/>
+        </w:rPr>
+      </w:pPr>
+      <w:r>
+        <w:rPr>
+          <w:rFonts w:ascii="Consolas" w:hAnsi="Consolas"/>
+          <w:color w:val="000000"/>
+        </w:rPr>
+        <w:tab/>
+      </w:r>
+      <w:r>
+        <w:rPr>
+          <w:rFonts w:ascii="Consolas" w:hAnsi="Consolas"/>
+          <w:color w:val="000000"/>
+        </w:rPr>
+        <w:tab/>
+      </w:r>
+      <w:proofErr w:type="spellStart"/>
+      <w:proofErr w:type="gramStart"/>
+      <w:r>
+        <w:rPr>
+          <w:rFonts w:ascii="Consolas" w:hAnsi="Consolas"/>
+          <w:color w:val="6A3E3E"/>
+        </w:rPr>
+        <w:t>s</w:t>
+      </w:r>
+      <w:r>
+        <w:rPr>
+          <w:rFonts w:ascii="Consolas" w:hAnsi="Consolas"/>
+          <w:color w:val="000000"/>
+        </w:rPr>
+        <w:t>.printStack</w:t>
+      </w:r>
+      <w:proofErr w:type="spellEnd"/>
+      <w:r>
+        <w:rPr>
+          <w:rFonts w:ascii="Consolas" w:hAnsi="Consolas"/>
+          <w:color w:val="000000"/>
+        </w:rPr>
+        <w:t>(</w:t>
+      </w:r>
+      <w:proofErr w:type="gramEnd"/>
+      <w:r>
+        <w:rPr>
+          <w:rFonts w:ascii="Consolas" w:hAnsi="Consolas"/>
+          <w:color w:val="000000"/>
+        </w:rPr>
+        <w:t>);</w:t>
+      </w:r>
+    </w:p>
+    <w:p>
+      <w:pPr>
+        <w:pStyle w:val="NormalWeb"/>
+        <w:shd w:val="clear" w:color="auto" w:fill="FFFFFF"/>
+        <w:spacing w:before="0" w:beforeAutospacing="0" w:after="0" w:afterAutospacing="0"/>
+        <w:rPr>
+          <w:rFonts w:ascii="Consolas" w:hAnsi="Consolas"/>
+          <w:color w:val="000000"/>
+        </w:rPr>
+      </w:pPr>
+      <w:r>
+        <w:rPr>
+          <w:rFonts w:ascii="Consolas" w:hAnsi="Consolas"/>
+          <w:color w:val="000000"/>
+        </w:rPr>
+        <w:tab/>
+      </w:r>
+      <w:r>
+        <w:rPr>
+          <w:rFonts w:ascii="Consolas" w:hAnsi="Consolas"/>
+          <w:color w:val="000000"/>
+        </w:rPr>
+        <w:tab/>
+      </w:r>
+      <w:proofErr w:type="spellStart"/>
+      <w:proofErr w:type="gramStart"/>
+      <w:r>
+        <w:rPr>
+          <w:rFonts w:ascii="Consolas" w:hAnsi="Consolas"/>
+          <w:color w:val="000000"/>
+        </w:rPr>
+        <w:t>System.</w:t>
+      </w:r>
+      <w:r>
+        <w:rPr>
+          <w:rFonts w:ascii="Consolas" w:hAnsi="Consolas"/>
+          <w:b/>
+          <w:bCs/>
+          <w:i/>
+          <w:iCs/>
+          <w:color w:val="0000C0"/>
+        </w:rPr>
+        <w:t>out</w:t>
+      </w:r>
+      <w:r>
+        <w:rPr>
+          <w:rFonts w:ascii="Consolas" w:hAnsi="Consolas"/>
+          <w:color w:val="000000"/>
+        </w:rPr>
+        <w:t>.</w:t>
+      </w:r>
+      <w:r>
+        <w:rPr>
+          <w:rFonts w:ascii="Consolas" w:hAnsi="Consolas"/>
+          <w:color w:val="000000"/>
+          <w:shd w:val="clear" w:color="auto" w:fill="D4D4D4"/>
+        </w:rPr>
+        <w:t>println</w:t>
+      </w:r>
+      <w:proofErr w:type="spellEnd"/>
+      <w:r>
+        <w:rPr>
+          <w:rFonts w:ascii="Consolas" w:hAnsi="Consolas"/>
+          <w:color w:val="000000"/>
+        </w:rPr>
+        <w:t>(</w:t>
+      </w:r>
+      <w:proofErr w:type="gramEnd"/>
+      <w:r>
+        <w:rPr>
+          <w:rFonts w:ascii="Consolas" w:hAnsi="Consolas"/>
+          <w:color w:val="2A00FF"/>
+        </w:rPr>
+        <w:t xml:space="preserve">"element </w:t>
+      </w:r>
+      <w:proofErr w:type="spellStart"/>
+      <w:r>
+        <w:rPr>
+          <w:rFonts w:ascii="Consolas" w:hAnsi="Consolas"/>
+          <w:color w:val="2A00FF"/>
+        </w:rPr>
+        <w:t>poped</w:t>
+      </w:r>
+      <w:proofErr w:type="spellEnd"/>
+      <w:r>
+        <w:rPr>
+          <w:rFonts w:ascii="Consolas" w:hAnsi="Consolas"/>
+          <w:color w:val="2A00FF"/>
+        </w:rPr>
+        <w:t xml:space="preserve"> from the stack"</w:t>
+      </w:r>
+      <w:r>
+        <w:rPr>
+          <w:rFonts w:ascii="Consolas" w:hAnsi="Consolas"/>
+          <w:color w:val="000000"/>
+        </w:rPr>
+        <w:t>);</w:t>
+      </w:r>
+    </w:p>
+    <w:p>
+      <w:pPr>
+        <w:pStyle w:val="NormalWeb"/>
+        <w:shd w:val="clear" w:color="auto" w:fill="FFFFFF"/>
+        <w:spacing w:before="0" w:beforeAutospacing="0" w:after="0" w:afterAutospacing="0"/>
+        <w:rPr>
+          <w:rFonts w:ascii="Consolas" w:hAnsi="Consolas"/>
+          <w:color w:val="000000"/>
+        </w:rPr>
+      </w:pPr>
+      <w:r>
+        <w:rPr>
+          <w:rFonts w:ascii="Consolas" w:hAnsi="Consolas"/>
+          <w:color w:val="000000"/>
+        </w:rPr>
+        <w:tab/>
+      </w:r>
+      <w:r>
+        <w:rPr>
+          <w:rFonts w:ascii="Consolas" w:hAnsi="Consolas"/>
+          <w:color w:val="000000"/>
+        </w:rPr>
+        <w:tab/>
+      </w:r>
+      <w:proofErr w:type="gramStart"/>
+      <w:r>
+        <w:rPr>
+          <w:rFonts w:ascii="Consolas" w:hAnsi="Consolas"/>
+          <w:color w:val="6A3E3E"/>
+        </w:rPr>
+        <w:t>s</w:t>
+      </w:r>
+      <w:r>
+        <w:rPr>
+          <w:rFonts w:ascii="Consolas" w:hAnsi="Consolas"/>
+          <w:color w:val="000000"/>
+        </w:rPr>
+        <w:t>.pop(</w:t>
+      </w:r>
+      <w:proofErr w:type="gramEnd"/>
+      <w:r>
+        <w:rPr>
+          <w:rFonts w:ascii="Consolas" w:hAnsi="Consolas"/>
+          <w:color w:val="000000"/>
+        </w:rPr>
+        <w:t>);</w:t>
+      </w:r>
+    </w:p>
+    <w:p>
+      <w:pPr>
+        <w:pStyle w:val="NormalWeb"/>
+        <w:shd w:val="clear" w:color="auto" w:fill="FFFFFF"/>
+        <w:spacing w:before="0" w:beforeAutospacing="0" w:after="0" w:afterAutospacing="0"/>
+        <w:rPr>
+          <w:rFonts w:ascii="Consolas" w:hAnsi="Consolas"/>
+          <w:color w:val="000000"/>
+        </w:rPr>
+      </w:pPr>
+      <w:r>
+        <w:rPr>
+          <w:rFonts w:ascii="Consolas" w:hAnsi="Consolas"/>
+          <w:color w:val="000000"/>
+        </w:rPr>
+        <w:tab/>
+      </w:r>
+      <w:r>
+        <w:rPr>
+          <w:rFonts w:ascii="Consolas" w:hAnsi="Consolas"/>
+          <w:color w:val="000000"/>
+        </w:rPr>
+        <w:tab/>
+      </w:r>
+      <w:proofErr w:type="spellStart"/>
+      <w:proofErr w:type="gramStart"/>
+      <w:r>
+        <w:rPr>
+          <w:rFonts w:ascii="Consolas" w:hAnsi="Consolas"/>
+          <w:color w:val="000000"/>
+        </w:rPr>
+        <w:t>System.</w:t>
+      </w:r>
+      <w:r>
+        <w:rPr>
+          <w:rFonts w:ascii="Consolas" w:hAnsi="Consolas"/>
+          <w:b/>
+          <w:bCs/>
+          <w:i/>
+          <w:iCs/>
+          <w:color w:val="0000C0"/>
+        </w:rPr>
+        <w:t>out</w:t>
+      </w:r>
+      <w:r>
+        <w:rPr>
+          <w:rFonts w:ascii="Consolas" w:hAnsi="Consolas"/>
+          <w:color w:val="000000"/>
+        </w:rPr>
+        <w:t>.</w:t>
+      </w:r>
+      <w:r>
+        <w:rPr>
+          <w:rFonts w:ascii="Consolas" w:hAnsi="Consolas"/>
+          <w:color w:val="000000"/>
+          <w:shd w:val="clear" w:color="auto" w:fill="D4D4D4"/>
+        </w:rPr>
+        <w:t>println</w:t>
+      </w:r>
+      <w:proofErr w:type="spellEnd"/>
+      <w:r>
+        <w:rPr>
+          <w:rFonts w:ascii="Consolas" w:hAnsi="Consolas"/>
+          <w:color w:val="000000"/>
+        </w:rPr>
+        <w:t>(</w:t>
+      </w:r>
+      <w:proofErr w:type="gramEnd"/>
+      <w:r>
+        <w:rPr>
+          <w:rFonts w:ascii="Consolas" w:hAnsi="Consolas"/>
+          <w:color w:val="2A00FF"/>
+        </w:rPr>
+        <w:t>"element peeked from the stack"</w:t>
+      </w:r>
+      <w:r>
+        <w:rPr>
+          <w:rFonts w:ascii="Consolas" w:hAnsi="Consolas"/>
+          <w:color w:val="000000"/>
+        </w:rPr>
+        <w:t>);</w:t>
+      </w:r>
+    </w:p>
+    <w:p>
+      <w:pPr>
+        <w:pStyle w:val="NormalWeb"/>
+        <w:shd w:val="clear" w:color="auto" w:fill="FFFFFF"/>
+        <w:spacing w:before="0" w:beforeAutospacing="0" w:after="0" w:afterAutospacing="0"/>
+        <w:rPr>
+          <w:rFonts w:ascii="Consolas" w:hAnsi="Consolas"/>
+          <w:color w:val="000000"/>
+        </w:rPr>
+      </w:pPr>
+      <w:r>
+        <w:rPr>
+          <w:rFonts w:ascii="Consolas" w:hAnsi="Consolas"/>
+          <w:color w:val="000000"/>
+        </w:rPr>
+        <w:tab/>
+      </w:r>
+      <w:r>
+        <w:rPr>
+          <w:rFonts w:ascii="Consolas" w:hAnsi="Consolas"/>
+          <w:color w:val="000000"/>
+        </w:rPr>
+        <w:tab/>
+      </w:r>
+      <w:proofErr w:type="spellStart"/>
+      <w:proofErr w:type="gramStart"/>
+      <w:r>
+        <w:rPr>
+          <w:rFonts w:ascii="Consolas" w:hAnsi="Consolas"/>
+          <w:color w:val="6A3E3E"/>
+        </w:rPr>
+        <w:t>s</w:t>
+      </w:r>
+      <w:r>
+        <w:rPr>
+          <w:rFonts w:ascii="Consolas" w:hAnsi="Consolas"/>
+          <w:color w:val="000000"/>
+        </w:rPr>
+        <w:t>.peek</w:t>
+      </w:r>
+      <w:proofErr w:type="spellEnd"/>
+      <w:r>
+        <w:rPr>
+          <w:rFonts w:ascii="Consolas" w:hAnsi="Consolas"/>
+          <w:color w:val="000000"/>
+        </w:rPr>
+        <w:t>(</w:t>
+      </w:r>
+      <w:proofErr w:type="gramEnd"/>
+      <w:r>
+        <w:rPr>
+          <w:rFonts w:ascii="Consolas" w:hAnsi="Consolas"/>
+          <w:color w:val="000000"/>
+        </w:rPr>
+        <w:t>);</w:t>
+      </w:r>
+    </w:p>
+    <w:p>
+      <w:pPr>
+        <w:pStyle w:val="NormalWeb"/>
+        <w:shd w:val="clear" w:color="auto" w:fill="FFFFFF"/>
+        <w:spacing w:before="0" w:beforeAutospacing="0" w:after="0" w:afterAutospacing="0"/>
+        <w:rPr>
+          <w:rFonts w:ascii="Consolas" w:hAnsi="Consolas"/>
+          <w:color w:val="000000"/>
+        </w:rPr>
+      </w:pPr>
+      <w:r>
+        <w:rPr>
+          <w:rFonts w:ascii="Consolas" w:hAnsi="Consolas"/>
+          <w:color w:val="000000"/>
+        </w:rPr>
+        <w:tab/>
+        <w:t>}</w:t>
+      </w:r>
+    </w:p>
+    <w:p>
+      <w:pPr>
+        <w:pStyle w:val="NormalWeb"/>
+        <w:shd w:val="clear" w:color="auto" w:fill="FFFFFF"/>
+        <w:spacing w:before="0" w:beforeAutospacing="0" w:after="0" w:afterAutospacing="0"/>
+        <w:rPr>
+          <w:rFonts w:ascii="Consolas" w:hAnsi="Consolas"/>
+          <w:color w:val="000000"/>
+        </w:rPr>
+      </w:pPr>
+    </w:p>
+    <w:p>
+      <w:pPr>
+        <w:pStyle w:val="NormalWeb"/>
+        <w:shd w:val="clear" w:color="auto" w:fill="FFFFFF"/>
+        <w:spacing w:before="0" w:beforeAutospacing="0" w:after="0" w:afterAutospacing="0"/>
+        <w:rPr>
+          <w:rFonts w:ascii="Consolas" w:hAnsi="Consolas"/>
+          <w:color w:val="000000"/>
+        </w:rPr>
+      </w:pPr>
+      <w:r>
+        <w:rPr>
+          <w:rFonts w:ascii="Consolas" w:hAnsi="Consolas"/>
+          <w:color w:val="000000"/>
+        </w:rPr>
+        <w:t>}</w:t>
+      </w:r>
+    </w:p>
+    <w:p>
+      <w:pPr>
+        <w:pStyle w:val="NormalWeb"/>
+        <w:shd w:val="clear" w:color="auto" w:fill="FFFFFF"/>
+        <w:spacing w:before="0" w:beforeAutospacing="0" w:after="0" w:afterAutospacing="0"/>
+        <w:rPr>
+          <w:rFonts w:ascii="Consolas" w:hAnsi="Consolas"/>
+          <w:color w:val="000000"/>
+        </w:rPr>
+      </w:pPr>
+    </w:p>
+    <w:p>
+      <w:pPr>
+        <w:pStyle w:val="NormalWeb"/>
+        <w:shd w:val="clear" w:color="auto" w:fill="FFFFFF"/>
+        <w:spacing w:before="0" w:beforeAutospacing="0" w:after="0" w:afterAutospacing="0"/>
+        <w:rPr>
+          <w:rFonts w:ascii="Consolas" w:hAnsi="Consolas"/>
+          <w:b/>
+          <w:color w:val="000000"/>
+        </w:rPr>
+      </w:pPr>
+      <w:r>
+        <w:rPr>
+          <w:rFonts w:ascii="Consolas" w:hAnsi="Consolas"/>
+          <w:b/>
+          <w:color w:val="000000"/>
+        </w:rPr>
+        <w:t xml:space="preserve">======================= END OF THE PROGRAM </w:t>
+      </w:r>
+      <w:r>
+        <w:rPr>
+          <w:rFonts w:ascii="Consolas" w:hAnsi="Consolas"/>
+          <w:b/>
+          <w:color w:val="000000"/>
+        </w:rPr>
+        <w:t>===========================</w:t>
+      </w:r>
+    </w:p>
+    <w:p>
+      <w:pPr>
+        <w:tabs>
+          <w:tab w:val="left" w:pos="916"/>
+          <w:tab w:val="left" w:pos="1832"/>
+          <w:tab w:val="left" w:pos="2748"/>
+          <w:tab w:val="left" w:pos="3664"/>
+          <w:tab w:val="left" w:pos="4580"/>
+          <w:tab w:val="left" w:pos="5496"/>
+          <w:tab w:val="left" w:pos="6412"/>
+          <w:tab w:val="left" w:pos="7328"/>
+          <w:tab w:val="left" w:pos="8244"/>
+          <w:tab w:val="left" w:pos="9160"/>
+          <w:tab w:val="left" w:pos="10076"/>
+          <w:tab w:val="left" w:pos="10992"/>
+          <w:tab w:val="left" w:pos="11908"/>
+          <w:tab w:val="left" w:pos="12824"/>
+          <w:tab w:val="left" w:pos="13740"/>
+          <w:tab w:val="left" w:pos="14656"/>
+        </w:tabs>
+        <w:spacing w:after="150" w:line="240" w:lineRule="auto"/>
+        <w:textAlignment w:val="baseline"/>
+        <w:rPr>
+          <w:rFonts w:ascii="Times New Roman" w:eastAsia="Times New Roman" w:hAnsi="Times New Roman" w:cs="Times New Roman"/>
+          <w:spacing w:val="2"/>
+          <w:sz w:val="28"/>
+          <w:szCs w:val="28"/>
+        </w:rPr>
+      </w:pPr>
     </w:p>
     <w:p>
       <w:pPr>

</xml_diff>

<commit_message>
infix to postfix program
</commit_message>
<xml_diff>
--- a/notes/ds-notes/data-structure-notes.docx
+++ b/notes/ds-notes/data-structure-notes.docx
@@ -49,15 +49,7 @@
         <w:pStyle w:val="ListParagraph"/>
       </w:pPr>
       <w:r>
-        <w:t xml:space="preserve">A data structure is a storage that is used to </w:t>
-      </w:r>
-      <w:proofErr w:type="spellStart"/>
-      <w:r>
-        <w:t>to</w:t>
-      </w:r>
-      <w:proofErr w:type="spellEnd"/>
-      <w:r>
-        <w:t xml:space="preserve"> store and organize data.</w:t>
+        <w:t>A data structure is a storage that is used to store and organize data.</w:t>
       </w:r>
     </w:p>
     <w:p>
@@ -67,11 +59,9 @@
       <w:r>
         <w:t xml:space="preserve">It is a way of arranging data on a computer so that </w:t>
       </w:r>
-      <w:proofErr w:type="spellStart"/>
-      <w:r>
-        <w:t>iit</w:t>
-      </w:r>
-      <w:proofErr w:type="spellEnd"/>
+      <w:r>
+        <w:t>it</w:t>
+      </w:r>
       <w:r>
         <w:t xml:space="preserve"> can be accessed and updated efficiently.</w:t>
       </w:r>
@@ -94,18 +84,16 @@
           <w:u w:val="single"/>
         </w:rPr>
       </w:pPr>
-      <w:proofErr w:type="spellStart"/>
-      <w:r>
-        <w:rPr>
-          <w:rFonts w:ascii="Times New Roman" w:hAnsi="Times New Roman" w:cs="Times New Roman"/>
-          <w:b/>
-          <w:sz w:val="28"/>
-          <w:szCs w:val="28"/>
-          <w:u w:val="single"/>
-        </w:rPr>
-        <w:t>Classificaton</w:t>
-      </w:r>
-      <w:proofErr w:type="spellEnd"/>
+      <w:r>
+        <w:rPr>
+          <w:rFonts w:ascii="Times New Roman" w:hAnsi="Times New Roman" w:cs="Times New Roman"/>
+          <w:b/>
+          <w:sz w:val="28"/>
+          <w:szCs w:val="28"/>
+          <w:u w:val="single"/>
+        </w:rPr>
+        <w:t>Classification</w:t>
+      </w:r>
       <w:r>
         <w:rPr>
           <w:rFonts w:ascii="Times New Roman" w:hAnsi="Times New Roman" w:cs="Times New Roman"/>
@@ -26716,8 +26704,19 @@
           <w:b/>
           <w:color w:val="000000"/>
         </w:rPr>
-        <w:t>======================= END OF THE PROGRAM ===========================</w:t>
-      </w:r>
+        <w:t>==================== END OF THE PROGRAM ===========================</w:t>
+      </w:r>
+    </w:p>
+    <w:p>
+      <w:pPr>
+        <w:pStyle w:val="NormalWeb"/>
+        <w:shd w:val="clear" w:color="auto" w:fill="FFFFFF"/>
+        <w:spacing w:before="0" w:beforeAutospacing="0" w:after="0" w:afterAutospacing="0"/>
+        <w:rPr>
+          <w:b/>
+          <w:color w:val="000000"/>
+        </w:rPr>
+      </w:pPr>
     </w:p>
     <w:p>
       <w:pPr>
@@ -26751,7 +26750,30 @@
           <w:u w:val="single"/>
         </w:rPr>
       </w:pPr>
-      <w:r>
+    </w:p>
+    <w:p>
+      <w:pPr>
+        <w:tabs>
+          <w:tab w:val="left" w:pos="916"/>
+          <w:tab w:val="left" w:pos="1832"/>
+          <w:tab w:val="left" w:pos="2748"/>
+          <w:tab w:val="left" w:pos="3664"/>
+          <w:tab w:val="left" w:pos="4580"/>
+          <w:tab w:val="left" w:pos="5496"/>
+          <w:tab w:val="left" w:pos="6412"/>
+          <w:tab w:val="left" w:pos="7328"/>
+          <w:tab w:val="left" w:pos="8244"/>
+          <w:tab w:val="left" w:pos="9160"/>
+          <w:tab w:val="left" w:pos="10076"/>
+          <w:tab w:val="left" w:pos="10992"/>
+          <w:tab w:val="left" w:pos="11908"/>
+          <w:tab w:val="left" w:pos="12824"/>
+          <w:tab w:val="left" w:pos="13740"/>
+          <w:tab w:val="left" w:pos="14656"/>
+        </w:tabs>
+        <w:spacing w:after="150" w:line="240" w:lineRule="auto"/>
+        <w:jc w:val="center"/>
+        <w:textAlignment w:val="baseline"/>
         <w:rPr>
           <w:rFonts w:ascii="Times New Roman" w:eastAsia="Times New Roman" w:hAnsi="Times New Roman" w:cs="Times New Roman"/>
           <w:b/>
@@ -26760,6 +26782,17 @@
           <w:szCs w:val="28"/>
           <w:u w:val="single"/>
         </w:rPr>
+      </w:pPr>
+      <w:r>
+        <w:rPr>
+          <w:rFonts w:ascii="Times New Roman" w:eastAsia="Times New Roman" w:hAnsi="Times New Roman" w:cs="Times New Roman"/>
+          <w:b/>
+          <w:spacing w:val="2"/>
+          <w:sz w:val="28"/>
+          <w:szCs w:val="28"/>
+          <w:u w:val="single"/>
+        </w:rPr>
+        <w:lastRenderedPageBreak/>
         <w:t xml:space="preserve">STACK </w:t>
       </w:r>
       <w:r>
@@ -26808,7 +26841,6 @@
           <w:sz w:val="28"/>
           <w:szCs w:val="28"/>
         </w:rPr>
-        <w:lastRenderedPageBreak/>
         <w:t>To implement a </w:t>
       </w:r>
       <w:hyperlink r:id="rId28" w:history="1">
@@ -27554,6 +27586,7 @@
           <w:szCs w:val="28"/>
           <w:u w:val="single"/>
         </w:rPr>
+        <w:lastRenderedPageBreak/>
         <w:t>Display Operation:</w:t>
       </w:r>
     </w:p>
@@ -27577,7 +27610,6 @@
           <w:iCs/>
           <w:spacing w:val="2"/>
         </w:rPr>
-        <w:lastRenderedPageBreak/>
         <w:t>Take a </w:t>
       </w:r>
       <w:r>
@@ -29030,6 +29062,7 @@
         <w:rPr>
           <w:color w:val="000000"/>
         </w:rPr>
+        <w:lastRenderedPageBreak/>
         <w:tab/>
       </w:r>
       <w:r>
@@ -29192,7 +29225,6 @@
         <w:rPr>
           <w:color w:val="000000"/>
         </w:rPr>
-        <w:lastRenderedPageBreak/>
         <w:tab/>
       </w:r>
       <w:r>
@@ -30999,6 +31031,7 @@
         <w:rPr>
           <w:color w:val="000000"/>
         </w:rPr>
+        <w:lastRenderedPageBreak/>
         <w:tab/>
       </w:r>
       <w:r>
@@ -31051,7 +31084,6 @@
         <w:rPr>
           <w:color w:val="000000"/>
         </w:rPr>
-        <w:lastRenderedPageBreak/>
         <w:tab/>
       </w:r>
       <w:r>
@@ -34564,21 +34596,38 @@
         <w:spacing w:line="240" w:lineRule="auto"/>
         <w:jc w:val="center"/>
         <w:rPr>
-          <w:rFonts w:ascii="Times New Roman" w:hAnsi="Times New Roman" w:cs="Times New Roman"/>
-          <w:b/>
-          <w:sz w:val="28"/>
-          <w:szCs w:val="28"/>
-          <w:u w:val="single"/>
-        </w:rPr>
-      </w:pPr>
-      <w:r>
-        <w:rPr>
           <w:rFonts w:ascii="Times New Roman" w:eastAsia="LiberationSerif" w:hAnsi="Times New Roman" w:cs="Times New Roman"/>
           <w:b/>
           <w:sz w:val="28"/>
           <w:szCs w:val="28"/>
           <w:u w:val="single"/>
         </w:rPr>
+      </w:pPr>
+    </w:p>
+    <w:p>
+      <w:pPr>
+        <w:autoSpaceDE w:val="0"/>
+        <w:autoSpaceDN w:val="0"/>
+        <w:adjustRightInd w:val="0"/>
+        <w:spacing w:line="240" w:lineRule="auto"/>
+        <w:jc w:val="center"/>
+        <w:rPr>
+          <w:rFonts w:ascii="Times New Roman" w:hAnsi="Times New Roman" w:cs="Times New Roman"/>
+          <w:b/>
+          <w:sz w:val="28"/>
+          <w:szCs w:val="28"/>
+          <w:u w:val="single"/>
+        </w:rPr>
+      </w:pPr>
+      <w:r>
+        <w:rPr>
+          <w:rFonts w:ascii="Times New Roman" w:eastAsia="LiberationSerif" w:hAnsi="Times New Roman" w:cs="Times New Roman"/>
+          <w:b/>
+          <w:sz w:val="28"/>
+          <w:szCs w:val="28"/>
+          <w:u w:val="single"/>
+        </w:rPr>
+        <w:lastRenderedPageBreak/>
         <w:t>Discuss infix to postfix conversion algorithm using stack.</w:t>
       </w:r>
     </w:p>
@@ -34605,7 +34654,6 @@
           <w:szCs w:val="28"/>
           <w:u w:val="single"/>
         </w:rPr>
-        <w:lastRenderedPageBreak/>
         <w:t>Solution</w:t>
       </w:r>
       <w:r>

</xml_diff>

<commit_message>
infix to postfix prefix
</commit_message>
<xml_diff>
--- a/notes/ds-notes/data-structure-notes.docx
+++ b/notes/ds-notes/data-structure-notes.docx
@@ -40937,360 +40937,317 @@
     </w:p>
     <w:p>
       <w:pPr>
+        <w:pStyle w:val="ListParagraph"/>
         <w:numPr>
           <w:ilvl w:val="0"/>
-          <w:numId w:val="31"/>
+          <w:numId w:val="35"/>
         </w:numPr>
         <w:shd w:val="clear" w:color="auto" w:fill="FFFFFF"/>
         <w:spacing w:before="60" w:after="100" w:afterAutospacing="1" w:line="375" w:lineRule="atLeast"/>
         <w:jc w:val="both"/>
         <w:rPr>
-          <w:rFonts w:ascii="Times New Roman" w:eastAsia="Times New Roman" w:hAnsi="Times New Roman" w:cs="Times New Roman"/>
-          <w:color w:val="000000"/>
-          <w:sz w:val="28"/>
-          <w:szCs w:val="28"/>
-        </w:rPr>
-      </w:pPr>
-      <w:r>
-        <w:rPr>
-          <w:rFonts w:ascii="Times New Roman" w:eastAsia="Times New Roman" w:hAnsi="Times New Roman" w:cs="Times New Roman"/>
-          <w:color w:val="000000"/>
-          <w:sz w:val="28"/>
-          <w:szCs w:val="28"/>
+          <w:rFonts w:eastAsia="Times New Roman"/>
+          <w:color w:val="000000"/>
+        </w:rPr>
+      </w:pPr>
+      <w:r>
+        <w:rPr>
+          <w:rFonts w:eastAsia="Times New Roman"/>
+          <w:color w:val="000000"/>
         </w:rPr>
         <w:t>First, reverse the infix expression given in the problem.</w:t>
       </w:r>
     </w:p>
     <w:p>
       <w:pPr>
+        <w:pStyle w:val="ListParagraph"/>
         <w:numPr>
           <w:ilvl w:val="0"/>
-          <w:numId w:val="31"/>
+          <w:numId w:val="35"/>
         </w:numPr>
         <w:shd w:val="clear" w:color="auto" w:fill="FFFFFF"/>
         <w:spacing w:before="60" w:after="100" w:afterAutospacing="1" w:line="375" w:lineRule="atLeast"/>
         <w:jc w:val="both"/>
         <w:rPr>
-          <w:rFonts w:ascii="Times New Roman" w:eastAsia="Times New Roman" w:hAnsi="Times New Roman" w:cs="Times New Roman"/>
-          <w:color w:val="000000"/>
-          <w:sz w:val="28"/>
-          <w:szCs w:val="28"/>
-        </w:rPr>
-      </w:pPr>
-      <w:r>
-        <w:rPr>
-          <w:rFonts w:ascii="Times New Roman" w:eastAsia="Times New Roman" w:hAnsi="Times New Roman" w:cs="Times New Roman"/>
-          <w:color w:val="000000"/>
-          <w:sz w:val="28"/>
-          <w:szCs w:val="28"/>
+          <w:rFonts w:eastAsia="Times New Roman"/>
+          <w:color w:val="000000"/>
+        </w:rPr>
+      </w:pPr>
+      <w:r>
+        <w:rPr>
+          <w:rFonts w:eastAsia="Times New Roman"/>
+          <w:color w:val="000000"/>
         </w:rPr>
         <w:t>Scan the expression from left to right.</w:t>
       </w:r>
     </w:p>
     <w:p>
       <w:pPr>
+        <w:pStyle w:val="ListParagraph"/>
         <w:numPr>
           <w:ilvl w:val="0"/>
-          <w:numId w:val="31"/>
+          <w:numId w:val="35"/>
         </w:numPr>
         <w:shd w:val="clear" w:color="auto" w:fill="FFFFFF"/>
         <w:spacing w:before="60" w:after="100" w:afterAutospacing="1" w:line="375" w:lineRule="atLeast"/>
         <w:jc w:val="both"/>
         <w:rPr>
-          <w:rFonts w:ascii="Times New Roman" w:eastAsia="Times New Roman" w:hAnsi="Times New Roman" w:cs="Times New Roman"/>
-          <w:color w:val="000000"/>
-          <w:sz w:val="28"/>
-          <w:szCs w:val="28"/>
-        </w:rPr>
-      </w:pPr>
-      <w:r>
-        <w:rPr>
-          <w:rFonts w:ascii="Times New Roman" w:eastAsia="Times New Roman" w:hAnsi="Times New Roman" w:cs="Times New Roman"/>
-          <w:color w:val="000000"/>
-          <w:sz w:val="28"/>
-          <w:szCs w:val="28"/>
+          <w:rFonts w:eastAsia="Times New Roman"/>
+          <w:color w:val="000000"/>
+        </w:rPr>
+      </w:pPr>
+      <w:r>
+        <w:rPr>
+          <w:rFonts w:eastAsia="Times New Roman"/>
+          <w:color w:val="000000"/>
         </w:rPr>
         <w:t>Whenever the operands arrive, print them.</w:t>
       </w:r>
     </w:p>
     <w:p>
       <w:pPr>
+        <w:pStyle w:val="ListParagraph"/>
         <w:numPr>
           <w:ilvl w:val="0"/>
-          <w:numId w:val="31"/>
+          <w:numId w:val="35"/>
         </w:numPr>
         <w:shd w:val="clear" w:color="auto" w:fill="FFFFFF"/>
         <w:spacing w:before="60" w:after="100" w:afterAutospacing="1" w:line="375" w:lineRule="atLeast"/>
         <w:jc w:val="both"/>
         <w:rPr>
-          <w:rFonts w:ascii="Times New Roman" w:eastAsia="Times New Roman" w:hAnsi="Times New Roman" w:cs="Times New Roman"/>
-          <w:color w:val="000000"/>
-          <w:sz w:val="28"/>
-          <w:szCs w:val="28"/>
-        </w:rPr>
-      </w:pPr>
-      <w:r>
-        <w:rPr>
-          <w:rFonts w:ascii="Times New Roman" w:eastAsia="Times New Roman" w:hAnsi="Times New Roman" w:cs="Times New Roman"/>
-          <w:color w:val="000000"/>
-          <w:sz w:val="28"/>
-          <w:szCs w:val="28"/>
+          <w:rFonts w:eastAsia="Times New Roman"/>
+          <w:color w:val="000000"/>
+        </w:rPr>
+      </w:pPr>
+      <w:r>
+        <w:rPr>
+          <w:rFonts w:eastAsia="Times New Roman"/>
+          <w:color w:val="000000"/>
         </w:rPr>
         <w:t>If the operator arrives and the stack is found to be empty, then simply push the operator into the stack.</w:t>
       </w:r>
     </w:p>
     <w:p>
       <w:pPr>
+        <w:pStyle w:val="ListParagraph"/>
         <w:numPr>
           <w:ilvl w:val="0"/>
-          <w:numId w:val="31"/>
+          <w:numId w:val="35"/>
         </w:numPr>
         <w:shd w:val="clear" w:color="auto" w:fill="FFFFFF"/>
         <w:spacing w:before="60" w:after="100" w:afterAutospacing="1" w:line="375" w:lineRule="atLeast"/>
         <w:jc w:val="both"/>
         <w:rPr>
-          <w:rFonts w:ascii="Times New Roman" w:eastAsia="Times New Roman" w:hAnsi="Times New Roman" w:cs="Times New Roman"/>
-          <w:color w:val="000000"/>
-          <w:sz w:val="28"/>
-          <w:szCs w:val="28"/>
-        </w:rPr>
-      </w:pPr>
-      <w:r>
-        <w:rPr>
-          <w:rFonts w:ascii="Times New Roman" w:eastAsia="Times New Roman" w:hAnsi="Times New Roman" w:cs="Times New Roman"/>
-          <w:color w:val="000000"/>
-          <w:sz w:val="28"/>
-          <w:szCs w:val="28"/>
+          <w:rFonts w:eastAsia="Times New Roman"/>
+          <w:color w:val="000000"/>
+        </w:rPr>
+      </w:pPr>
+      <w:r>
+        <w:rPr>
+          <w:rFonts w:eastAsia="Times New Roman"/>
+          <w:color w:val="000000"/>
         </w:rPr>
         <w:t>If the incoming operator has higher precedence than the TOP of the stack, push the incoming operator into the stack.</w:t>
       </w:r>
     </w:p>
     <w:p>
       <w:pPr>
+        <w:pStyle w:val="ListParagraph"/>
         <w:numPr>
           <w:ilvl w:val="0"/>
-          <w:numId w:val="31"/>
+          <w:numId w:val="35"/>
         </w:numPr>
         <w:shd w:val="clear" w:color="auto" w:fill="FFFFFF"/>
         <w:spacing w:before="60" w:after="100" w:afterAutospacing="1" w:line="375" w:lineRule="atLeast"/>
         <w:jc w:val="both"/>
         <w:rPr>
-          <w:rFonts w:ascii="Times New Roman" w:eastAsia="Times New Roman" w:hAnsi="Times New Roman" w:cs="Times New Roman"/>
-          <w:color w:val="000000"/>
-          <w:sz w:val="28"/>
-          <w:szCs w:val="28"/>
-        </w:rPr>
-      </w:pPr>
-      <w:r>
-        <w:rPr>
-          <w:rFonts w:ascii="Times New Roman" w:eastAsia="Times New Roman" w:hAnsi="Times New Roman" w:cs="Times New Roman"/>
-          <w:color w:val="000000"/>
-          <w:sz w:val="28"/>
-          <w:szCs w:val="28"/>
+          <w:rFonts w:eastAsia="Times New Roman"/>
+          <w:color w:val="000000"/>
+        </w:rPr>
+      </w:pPr>
+      <w:r>
+        <w:rPr>
+          <w:rFonts w:eastAsia="Times New Roman"/>
+          <w:color w:val="000000"/>
         </w:rPr>
         <w:t>If the incoming operator has the same precedence with a TOP of the stack, push the incoming operator into the stack.</w:t>
       </w:r>
     </w:p>
     <w:p>
       <w:pPr>
+        <w:pStyle w:val="ListParagraph"/>
         <w:numPr>
           <w:ilvl w:val="0"/>
-          <w:numId w:val="31"/>
+          <w:numId w:val="35"/>
         </w:numPr>
         <w:shd w:val="clear" w:color="auto" w:fill="FFFFFF"/>
         <w:spacing w:before="60" w:after="100" w:afterAutospacing="1" w:line="375" w:lineRule="atLeast"/>
         <w:jc w:val="both"/>
         <w:rPr>
-          <w:rFonts w:ascii="Times New Roman" w:eastAsia="Times New Roman" w:hAnsi="Times New Roman" w:cs="Times New Roman"/>
-          <w:color w:val="000000"/>
-          <w:sz w:val="28"/>
-          <w:szCs w:val="28"/>
-        </w:rPr>
-      </w:pPr>
-      <w:r>
-        <w:rPr>
-          <w:rFonts w:ascii="Times New Roman" w:eastAsia="Times New Roman" w:hAnsi="Times New Roman" w:cs="Times New Roman"/>
-          <w:color w:val="000000"/>
-          <w:sz w:val="28"/>
-          <w:szCs w:val="28"/>
+          <w:rFonts w:eastAsia="Times New Roman"/>
+          <w:color w:val="000000"/>
+        </w:rPr>
+      </w:pPr>
+      <w:r>
+        <w:rPr>
+          <w:rFonts w:eastAsia="Times New Roman"/>
+          <w:color w:val="000000"/>
         </w:rPr>
         <w:t>If the incoming operator has lower precedence than the TOP of the stack, pop, and print the top of the stack. Test the incoming operator against the top of the stack again and pop the operator from the stack till it finds the operator of a lower precedence or same precedence.</w:t>
       </w:r>
     </w:p>
     <w:p>
       <w:pPr>
+        <w:pStyle w:val="ListParagraph"/>
         <w:numPr>
           <w:ilvl w:val="0"/>
-          <w:numId w:val="31"/>
+          <w:numId w:val="35"/>
         </w:numPr>
         <w:shd w:val="clear" w:color="auto" w:fill="FFFFFF"/>
         <w:spacing w:before="60" w:after="100" w:afterAutospacing="1" w:line="375" w:lineRule="atLeast"/>
         <w:jc w:val="both"/>
         <w:rPr>
-          <w:rFonts w:ascii="Times New Roman" w:eastAsia="Times New Roman" w:hAnsi="Times New Roman" w:cs="Times New Roman"/>
-          <w:color w:val="000000"/>
-          <w:sz w:val="28"/>
-          <w:szCs w:val="28"/>
-        </w:rPr>
-      </w:pPr>
-      <w:r>
-        <w:rPr>
-          <w:rFonts w:ascii="Times New Roman" w:eastAsia="Times New Roman" w:hAnsi="Times New Roman" w:cs="Times New Roman"/>
-          <w:color w:val="000000"/>
-          <w:sz w:val="28"/>
-          <w:szCs w:val="28"/>
+          <w:rFonts w:eastAsia="Times New Roman"/>
+          <w:color w:val="000000"/>
+        </w:rPr>
+      </w:pPr>
+      <w:r>
+        <w:rPr>
+          <w:rFonts w:eastAsia="Times New Roman"/>
+          <w:color w:val="000000"/>
         </w:rPr>
         <w:t>If the incoming operator has the same precedence with the top of the stack and the incoming operator is ^, then pop the top of the stack till the condition is true. If the condition is not true, push the ^ operator.</w:t>
       </w:r>
     </w:p>
     <w:p>
       <w:pPr>
+        <w:pStyle w:val="ListParagraph"/>
         <w:numPr>
           <w:ilvl w:val="0"/>
-          <w:numId w:val="31"/>
+          <w:numId w:val="35"/>
         </w:numPr>
         <w:shd w:val="clear" w:color="auto" w:fill="FFFFFF"/>
         <w:spacing w:before="60" w:after="100" w:afterAutospacing="1" w:line="375" w:lineRule="atLeast"/>
         <w:jc w:val="both"/>
         <w:rPr>
-          <w:rFonts w:ascii="Times New Roman" w:eastAsia="Times New Roman" w:hAnsi="Times New Roman" w:cs="Times New Roman"/>
-          <w:color w:val="000000"/>
-          <w:sz w:val="28"/>
-          <w:szCs w:val="28"/>
-        </w:rPr>
-      </w:pPr>
-      <w:r>
-        <w:rPr>
-          <w:rFonts w:ascii="Times New Roman" w:eastAsia="Times New Roman" w:hAnsi="Times New Roman" w:cs="Times New Roman"/>
-          <w:color w:val="000000"/>
-          <w:sz w:val="28"/>
-          <w:szCs w:val="28"/>
+          <w:rFonts w:eastAsia="Times New Roman"/>
+          <w:color w:val="000000"/>
+        </w:rPr>
+      </w:pPr>
+      <w:r>
+        <w:rPr>
+          <w:rFonts w:eastAsia="Times New Roman"/>
+          <w:color w:val="000000"/>
         </w:rPr>
         <w:t>When we reach the end of the expression, pop, and print all the operators from the top of the stack.</w:t>
       </w:r>
     </w:p>
     <w:p>
       <w:pPr>
+        <w:pStyle w:val="ListParagraph"/>
         <w:numPr>
           <w:ilvl w:val="0"/>
-          <w:numId w:val="31"/>
+          <w:numId w:val="35"/>
         </w:numPr>
         <w:shd w:val="clear" w:color="auto" w:fill="FFFFFF"/>
         <w:spacing w:before="60" w:after="100" w:afterAutospacing="1" w:line="375" w:lineRule="atLeast"/>
         <w:jc w:val="both"/>
         <w:rPr>
-          <w:rFonts w:ascii="Times New Roman" w:eastAsia="Times New Roman" w:hAnsi="Times New Roman" w:cs="Times New Roman"/>
-          <w:color w:val="000000"/>
-          <w:sz w:val="28"/>
-          <w:szCs w:val="28"/>
-        </w:rPr>
-      </w:pPr>
-      <w:r>
-        <w:rPr>
-          <w:rFonts w:ascii="Times New Roman" w:eastAsia="Times New Roman" w:hAnsi="Times New Roman" w:cs="Times New Roman"/>
-          <w:color w:val="000000"/>
-          <w:sz w:val="28"/>
-          <w:szCs w:val="28"/>
+          <w:rFonts w:eastAsia="Times New Roman"/>
+          <w:color w:val="000000"/>
+        </w:rPr>
+      </w:pPr>
+      <w:r>
+        <w:rPr>
+          <w:rFonts w:eastAsia="Times New Roman"/>
+          <w:color w:val="000000"/>
         </w:rPr>
         <w:t>If the operator is ')', then push it into the stack.</w:t>
       </w:r>
     </w:p>
     <w:p>
       <w:pPr>
+        <w:pStyle w:val="ListParagraph"/>
         <w:numPr>
           <w:ilvl w:val="0"/>
-          <w:numId w:val="31"/>
+          <w:numId w:val="35"/>
         </w:numPr>
         <w:shd w:val="clear" w:color="auto" w:fill="FFFFFF"/>
         <w:spacing w:before="60" w:after="100" w:afterAutospacing="1" w:line="375" w:lineRule="atLeast"/>
         <w:jc w:val="both"/>
         <w:rPr>
-          <w:rFonts w:ascii="Times New Roman" w:eastAsia="Times New Roman" w:hAnsi="Times New Roman" w:cs="Times New Roman"/>
-          <w:color w:val="000000"/>
-          <w:sz w:val="28"/>
-          <w:szCs w:val="28"/>
-        </w:rPr>
-      </w:pPr>
-      <w:r>
-        <w:rPr>
-          <w:rFonts w:ascii="Times New Roman" w:eastAsia="Times New Roman" w:hAnsi="Times New Roman" w:cs="Times New Roman"/>
-          <w:color w:val="000000"/>
-          <w:sz w:val="28"/>
-          <w:szCs w:val="28"/>
-        </w:rPr>
-        <w:lastRenderedPageBreak/>
+          <w:rFonts w:eastAsia="Times New Roman"/>
+          <w:color w:val="000000"/>
+        </w:rPr>
+      </w:pPr>
+      <w:r>
+        <w:rPr>
+          <w:rFonts w:eastAsia="Times New Roman"/>
+          <w:color w:val="000000"/>
+        </w:rPr>
         <w:t xml:space="preserve">If the operator is '(', then pop all the operators from the stack till it </w:t>
       </w:r>
       <w:proofErr w:type="gramStart"/>
       <w:r>
         <w:rPr>
-          <w:rFonts w:ascii="Times New Roman" w:eastAsia="Times New Roman" w:hAnsi="Times New Roman" w:cs="Times New Roman"/>
-          <w:color w:val="000000"/>
-          <w:sz w:val="28"/>
-          <w:szCs w:val="28"/>
+          <w:rFonts w:eastAsia="Times New Roman"/>
+          <w:color w:val="000000"/>
         </w:rPr>
         <w:t>finds )</w:t>
       </w:r>
       <w:proofErr w:type="gramEnd"/>
       <w:r>
         <w:rPr>
-          <w:rFonts w:ascii="Times New Roman" w:eastAsia="Times New Roman" w:hAnsi="Times New Roman" w:cs="Times New Roman"/>
-          <w:color w:val="000000"/>
-          <w:sz w:val="28"/>
-          <w:szCs w:val="28"/>
+          <w:rFonts w:eastAsia="Times New Roman"/>
+          <w:color w:val="000000"/>
         </w:rPr>
         <w:t xml:space="preserve"> opening bracket in the stack.</w:t>
       </w:r>
     </w:p>
     <w:p>
       <w:pPr>
+        <w:pStyle w:val="ListParagraph"/>
         <w:numPr>
           <w:ilvl w:val="0"/>
-          <w:numId w:val="31"/>
+          <w:numId w:val="35"/>
         </w:numPr>
         <w:shd w:val="clear" w:color="auto" w:fill="FFFFFF"/>
         <w:spacing w:before="60" w:after="100" w:afterAutospacing="1" w:line="375" w:lineRule="atLeast"/>
         <w:jc w:val="both"/>
         <w:rPr>
-          <w:rFonts w:ascii="Times New Roman" w:eastAsia="Times New Roman" w:hAnsi="Times New Roman" w:cs="Times New Roman"/>
-          <w:color w:val="000000"/>
-          <w:sz w:val="28"/>
-          <w:szCs w:val="28"/>
-        </w:rPr>
-      </w:pPr>
-      <w:r>
-        <w:rPr>
-          <w:rFonts w:ascii="Times New Roman" w:eastAsia="Times New Roman" w:hAnsi="Times New Roman" w:cs="Times New Roman"/>
-          <w:color w:val="000000"/>
-          <w:sz w:val="28"/>
-          <w:szCs w:val="28"/>
+          <w:rFonts w:eastAsia="Times New Roman"/>
+          <w:color w:val="000000"/>
+        </w:rPr>
+      </w:pPr>
+      <w:r>
+        <w:rPr>
+          <w:rFonts w:eastAsia="Times New Roman"/>
+          <w:color w:val="000000"/>
         </w:rPr>
         <w:t>If the top of the stack is ')', push the operator on the stack.</w:t>
       </w:r>
     </w:p>
     <w:p>
       <w:pPr>
+        <w:pStyle w:val="ListParagraph"/>
         <w:numPr>
           <w:ilvl w:val="0"/>
-          <w:numId w:val="31"/>
+          <w:numId w:val="35"/>
         </w:numPr>
         <w:shd w:val="clear" w:color="auto" w:fill="FFFFFF"/>
         <w:spacing w:before="60" w:after="100" w:afterAutospacing="1" w:line="375" w:lineRule="atLeast"/>
         <w:jc w:val="both"/>
         <w:rPr>
-          <w:rFonts w:ascii="Times New Roman" w:eastAsia="Times New Roman" w:hAnsi="Times New Roman" w:cs="Times New Roman"/>
-          <w:color w:val="000000"/>
-          <w:sz w:val="28"/>
-          <w:szCs w:val="28"/>
-        </w:rPr>
-      </w:pPr>
-      <w:r>
-        <w:rPr>
-          <w:rFonts w:ascii="Times New Roman" w:eastAsia="Times New Roman" w:hAnsi="Times New Roman" w:cs="Times New Roman"/>
-          <w:color w:val="000000"/>
-          <w:sz w:val="28"/>
-          <w:szCs w:val="28"/>
-        </w:rPr>
+          <w:rFonts w:eastAsia="Times New Roman"/>
+          <w:color w:val="000000"/>
+        </w:rPr>
+      </w:pPr>
+      <w:r>
+        <w:rPr>
+          <w:rFonts w:eastAsia="Times New Roman"/>
+          <w:color w:val="000000"/>
+        </w:rPr>
+        <w:lastRenderedPageBreak/>
         <w:t>At the end, reverse the output.</w:t>
       </w:r>
     </w:p>
@@ -46284,6 +46241,119 @@
     </w:lvl>
   </w:abstractNum>
   <w:abstractNum w:abstractNumId="11">
+    <w:nsid w:val="2B76162F"/>
+    <w:multiLevelType w:val="hybridMultilevel"/>
+    <w:tmpl w:val="8BB2D5BE"/>
+    <w:lvl w:ilvl="0" w:tplc="04090001">
+      <w:start w:val="1"/>
+      <w:numFmt w:val="bullet"/>
+      <w:lvlText w:val=""/>
+      <w:lvlJc w:val="left"/>
+      <w:pPr>
+        <w:ind w:left="1080" w:hanging="360"/>
+      </w:pPr>
+      <w:rPr>
+        <w:rFonts w:ascii="Symbol" w:hAnsi="Symbol" w:hint="default"/>
+      </w:rPr>
+    </w:lvl>
+    <w:lvl w:ilvl="1" w:tplc="04090003" w:tentative="1">
+      <w:start w:val="1"/>
+      <w:numFmt w:val="bullet"/>
+      <w:lvlText w:val="o"/>
+      <w:lvlJc w:val="left"/>
+      <w:pPr>
+        <w:ind w:left="1800" w:hanging="360"/>
+      </w:pPr>
+      <w:rPr>
+        <w:rFonts w:ascii="Courier New" w:hAnsi="Courier New" w:cs="Courier New" w:hint="default"/>
+      </w:rPr>
+    </w:lvl>
+    <w:lvl w:ilvl="2" w:tplc="04090005" w:tentative="1">
+      <w:start w:val="1"/>
+      <w:numFmt w:val="bullet"/>
+      <w:lvlText w:val=""/>
+      <w:lvlJc w:val="left"/>
+      <w:pPr>
+        <w:ind w:left="2520" w:hanging="360"/>
+      </w:pPr>
+      <w:rPr>
+        <w:rFonts w:ascii="Wingdings" w:hAnsi="Wingdings" w:hint="default"/>
+      </w:rPr>
+    </w:lvl>
+    <w:lvl w:ilvl="3" w:tplc="04090001" w:tentative="1">
+      <w:start w:val="1"/>
+      <w:numFmt w:val="bullet"/>
+      <w:lvlText w:val=""/>
+      <w:lvlJc w:val="left"/>
+      <w:pPr>
+        <w:ind w:left="3240" w:hanging="360"/>
+      </w:pPr>
+      <w:rPr>
+        <w:rFonts w:ascii="Symbol" w:hAnsi="Symbol" w:hint="default"/>
+      </w:rPr>
+    </w:lvl>
+    <w:lvl w:ilvl="4" w:tplc="04090003" w:tentative="1">
+      <w:start w:val="1"/>
+      <w:numFmt w:val="bullet"/>
+      <w:lvlText w:val="o"/>
+      <w:lvlJc w:val="left"/>
+      <w:pPr>
+        <w:ind w:left="3960" w:hanging="360"/>
+      </w:pPr>
+      <w:rPr>
+        <w:rFonts w:ascii="Courier New" w:hAnsi="Courier New" w:cs="Courier New" w:hint="default"/>
+      </w:rPr>
+    </w:lvl>
+    <w:lvl w:ilvl="5" w:tplc="04090005" w:tentative="1">
+      <w:start w:val="1"/>
+      <w:numFmt w:val="bullet"/>
+      <w:lvlText w:val=""/>
+      <w:lvlJc w:val="left"/>
+      <w:pPr>
+        <w:ind w:left="4680" w:hanging="360"/>
+      </w:pPr>
+      <w:rPr>
+        <w:rFonts w:ascii="Wingdings" w:hAnsi="Wingdings" w:hint="default"/>
+      </w:rPr>
+    </w:lvl>
+    <w:lvl w:ilvl="6" w:tplc="04090001" w:tentative="1">
+      <w:start w:val="1"/>
+      <w:numFmt w:val="bullet"/>
+      <w:lvlText w:val=""/>
+      <w:lvlJc w:val="left"/>
+      <w:pPr>
+        <w:ind w:left="5400" w:hanging="360"/>
+      </w:pPr>
+      <w:rPr>
+        <w:rFonts w:ascii="Symbol" w:hAnsi="Symbol" w:hint="default"/>
+      </w:rPr>
+    </w:lvl>
+    <w:lvl w:ilvl="7" w:tplc="04090003" w:tentative="1">
+      <w:start w:val="1"/>
+      <w:numFmt w:val="bullet"/>
+      <w:lvlText w:val="o"/>
+      <w:lvlJc w:val="left"/>
+      <w:pPr>
+        <w:ind w:left="6120" w:hanging="360"/>
+      </w:pPr>
+      <w:rPr>
+        <w:rFonts w:ascii="Courier New" w:hAnsi="Courier New" w:cs="Courier New" w:hint="default"/>
+      </w:rPr>
+    </w:lvl>
+    <w:lvl w:ilvl="8" w:tplc="04090005" w:tentative="1">
+      <w:start w:val="1"/>
+      <w:numFmt w:val="bullet"/>
+      <w:lvlText w:val=""/>
+      <w:lvlJc w:val="left"/>
+      <w:pPr>
+        <w:ind w:left="6840" w:hanging="360"/>
+      </w:pPr>
+      <w:rPr>
+        <w:rFonts w:ascii="Wingdings" w:hAnsi="Wingdings" w:hint="default"/>
+      </w:rPr>
+    </w:lvl>
+  </w:abstractNum>
+  <w:abstractNum w:abstractNumId="12">
     <w:nsid w:val="2DA2573F"/>
     <w:multiLevelType w:val="hybridMultilevel"/>
     <w:tmpl w:val="8D30D96C"/>
@@ -46396,7 +46466,7 @@
       </w:rPr>
     </w:lvl>
   </w:abstractNum>
-  <w:abstractNum w:abstractNumId="12">
+  <w:abstractNum w:abstractNumId="13">
     <w:nsid w:val="2FF45117"/>
     <w:multiLevelType w:val="multilevel"/>
     <w:tmpl w:val="36EC5D00"/>
@@ -46545,7 +46615,7 @@
       </w:rPr>
     </w:lvl>
   </w:abstractNum>
-  <w:abstractNum w:abstractNumId="13">
+  <w:abstractNum w:abstractNumId="14">
     <w:nsid w:val="34567593"/>
     <w:multiLevelType w:val="hybridMultilevel"/>
     <w:tmpl w:val="B83C6034"/>
@@ -46659,7 +46729,7 @@
       </w:rPr>
     </w:lvl>
   </w:abstractNum>
-  <w:abstractNum w:abstractNumId="14">
+  <w:abstractNum w:abstractNumId="15">
     <w:nsid w:val="3A2C751D"/>
     <w:multiLevelType w:val="multilevel"/>
     <w:tmpl w:val="40DA5826"/>
@@ -46808,7 +46878,7 @@
       </w:rPr>
     </w:lvl>
   </w:abstractNum>
-  <w:abstractNum w:abstractNumId="15">
+  <w:abstractNum w:abstractNumId="16">
     <w:nsid w:val="3C570ADE"/>
     <w:multiLevelType w:val="hybridMultilevel"/>
     <w:tmpl w:val="0D76D444"/>
@@ -46921,7 +46991,7 @@
       </w:rPr>
     </w:lvl>
   </w:abstractNum>
-  <w:abstractNum w:abstractNumId="16">
+  <w:abstractNum w:abstractNumId="17">
     <w:nsid w:val="49272802"/>
     <w:multiLevelType w:val="hybridMultilevel"/>
     <w:tmpl w:val="334A22CE"/>
@@ -47034,7 +47104,7 @@
       </w:rPr>
     </w:lvl>
   </w:abstractNum>
-  <w:abstractNum w:abstractNumId="17">
+  <w:abstractNum w:abstractNumId="18">
     <w:nsid w:val="4C0103CA"/>
     <w:multiLevelType w:val="hybridMultilevel"/>
     <w:tmpl w:val="0E982448"/>
@@ -47147,7 +47217,7 @@
       </w:rPr>
     </w:lvl>
   </w:abstractNum>
-  <w:abstractNum w:abstractNumId="18">
+  <w:abstractNum w:abstractNumId="19">
     <w:nsid w:val="51666E75"/>
     <w:multiLevelType w:val="hybridMultilevel"/>
     <w:tmpl w:val="8E34D51C"/>
@@ -47260,17 +47330,17 @@
       </w:rPr>
     </w:lvl>
   </w:abstractNum>
-  <w:abstractNum w:abstractNumId="19">
-    <w:nsid w:val="557F2C06"/>
+  <w:abstractNum w:abstractNumId="20">
+    <w:nsid w:val="53467D1E"/>
     <w:multiLevelType w:val="hybridMultilevel"/>
-    <w:tmpl w:val="3878B18A"/>
+    <w:tmpl w:val="812636D6"/>
     <w:lvl w:ilvl="0" w:tplc="0409000B">
       <w:start w:val="1"/>
       <w:numFmt w:val="bullet"/>
       <w:lvlText w:val=""/>
       <w:lvlJc w:val="left"/>
       <w:pPr>
-        <w:ind w:left="720" w:hanging="360"/>
+        <w:ind w:left="1080" w:hanging="360"/>
       </w:pPr>
       <w:rPr>
         <w:rFonts w:ascii="Wingdings" w:hAnsi="Wingdings" w:hint="default"/>
@@ -47282,7 +47352,7 @@
       <w:lvlText w:val="o"/>
       <w:lvlJc w:val="left"/>
       <w:pPr>
-        <w:ind w:left="1440" w:hanging="360"/>
+        <w:ind w:left="1800" w:hanging="360"/>
       </w:pPr>
       <w:rPr>
         <w:rFonts w:ascii="Courier New" w:hAnsi="Courier New" w:cs="Courier New" w:hint="default"/>
@@ -47294,7 +47364,7 @@
       <w:lvlText w:val=""/>
       <w:lvlJc w:val="left"/>
       <w:pPr>
-        <w:ind w:left="2160" w:hanging="360"/>
+        <w:ind w:left="2520" w:hanging="360"/>
       </w:pPr>
       <w:rPr>
         <w:rFonts w:ascii="Wingdings" w:hAnsi="Wingdings" w:hint="default"/>
@@ -47306,7 +47376,7 @@
       <w:lvlText w:val=""/>
       <w:lvlJc w:val="left"/>
       <w:pPr>
-        <w:ind w:left="2880" w:hanging="360"/>
+        <w:ind w:left="3240" w:hanging="360"/>
       </w:pPr>
       <w:rPr>
         <w:rFonts w:ascii="Symbol" w:hAnsi="Symbol" w:hint="default"/>
@@ -47318,7 +47388,7 @@
       <w:lvlText w:val="o"/>
       <w:lvlJc w:val="left"/>
       <w:pPr>
-        <w:ind w:left="3600" w:hanging="360"/>
+        <w:ind w:left="3960" w:hanging="360"/>
       </w:pPr>
       <w:rPr>
         <w:rFonts w:ascii="Courier New" w:hAnsi="Courier New" w:cs="Courier New" w:hint="default"/>
@@ -47330,7 +47400,7 @@
       <w:lvlText w:val=""/>
       <w:lvlJc w:val="left"/>
       <w:pPr>
-        <w:ind w:left="4320" w:hanging="360"/>
+        <w:ind w:left="4680" w:hanging="360"/>
       </w:pPr>
       <w:rPr>
         <w:rFonts w:ascii="Wingdings" w:hAnsi="Wingdings" w:hint="default"/>
@@ -47342,7 +47412,7 @@
       <w:lvlText w:val=""/>
       <w:lvlJc w:val="left"/>
       <w:pPr>
-        <w:ind w:left="5040" w:hanging="360"/>
+        <w:ind w:left="5400" w:hanging="360"/>
       </w:pPr>
       <w:rPr>
         <w:rFonts w:ascii="Symbol" w:hAnsi="Symbol" w:hint="default"/>
@@ -47354,7 +47424,7 @@
       <w:lvlText w:val="o"/>
       <w:lvlJc w:val="left"/>
       <w:pPr>
-        <w:ind w:left="5760" w:hanging="360"/>
+        <w:ind w:left="6120" w:hanging="360"/>
       </w:pPr>
       <w:rPr>
         <w:rFonts w:ascii="Courier New" w:hAnsi="Courier New" w:cs="Courier New" w:hint="default"/>
@@ -47366,14 +47436,127 @@
       <w:lvlText w:val=""/>
       <w:lvlJc w:val="left"/>
       <w:pPr>
-        <w:ind w:left="6480" w:hanging="360"/>
+        <w:ind w:left="6840" w:hanging="360"/>
       </w:pPr>
       <w:rPr>
         <w:rFonts w:ascii="Wingdings" w:hAnsi="Wingdings" w:hint="default"/>
       </w:rPr>
     </w:lvl>
   </w:abstractNum>
-  <w:abstractNum w:abstractNumId="20">
+  <w:abstractNum w:abstractNumId="21">
+    <w:nsid w:val="557F2C06"/>
+    <w:multiLevelType w:val="hybridMultilevel"/>
+    <w:tmpl w:val="3878B18A"/>
+    <w:lvl w:ilvl="0" w:tplc="0409000B">
+      <w:start w:val="1"/>
+      <w:numFmt w:val="bullet"/>
+      <w:lvlText w:val=""/>
+      <w:lvlJc w:val="left"/>
+      <w:pPr>
+        <w:ind w:left="720" w:hanging="360"/>
+      </w:pPr>
+      <w:rPr>
+        <w:rFonts w:ascii="Wingdings" w:hAnsi="Wingdings" w:hint="default"/>
+      </w:rPr>
+    </w:lvl>
+    <w:lvl w:ilvl="1" w:tplc="04090003" w:tentative="1">
+      <w:start w:val="1"/>
+      <w:numFmt w:val="bullet"/>
+      <w:lvlText w:val="o"/>
+      <w:lvlJc w:val="left"/>
+      <w:pPr>
+        <w:ind w:left="1440" w:hanging="360"/>
+      </w:pPr>
+      <w:rPr>
+        <w:rFonts w:ascii="Courier New" w:hAnsi="Courier New" w:cs="Courier New" w:hint="default"/>
+      </w:rPr>
+    </w:lvl>
+    <w:lvl w:ilvl="2" w:tplc="04090005" w:tentative="1">
+      <w:start w:val="1"/>
+      <w:numFmt w:val="bullet"/>
+      <w:lvlText w:val=""/>
+      <w:lvlJc w:val="left"/>
+      <w:pPr>
+        <w:ind w:left="2160" w:hanging="360"/>
+      </w:pPr>
+      <w:rPr>
+        <w:rFonts w:ascii="Wingdings" w:hAnsi="Wingdings" w:hint="default"/>
+      </w:rPr>
+    </w:lvl>
+    <w:lvl w:ilvl="3" w:tplc="04090001" w:tentative="1">
+      <w:start w:val="1"/>
+      <w:numFmt w:val="bullet"/>
+      <w:lvlText w:val=""/>
+      <w:lvlJc w:val="left"/>
+      <w:pPr>
+        <w:ind w:left="2880" w:hanging="360"/>
+      </w:pPr>
+      <w:rPr>
+        <w:rFonts w:ascii="Symbol" w:hAnsi="Symbol" w:hint="default"/>
+      </w:rPr>
+    </w:lvl>
+    <w:lvl w:ilvl="4" w:tplc="04090003" w:tentative="1">
+      <w:start w:val="1"/>
+      <w:numFmt w:val="bullet"/>
+      <w:lvlText w:val="o"/>
+      <w:lvlJc w:val="left"/>
+      <w:pPr>
+        <w:ind w:left="3600" w:hanging="360"/>
+      </w:pPr>
+      <w:rPr>
+        <w:rFonts w:ascii="Courier New" w:hAnsi="Courier New" w:cs="Courier New" w:hint="default"/>
+      </w:rPr>
+    </w:lvl>
+    <w:lvl w:ilvl="5" w:tplc="04090005" w:tentative="1">
+      <w:start w:val="1"/>
+      <w:numFmt w:val="bullet"/>
+      <w:lvlText w:val=""/>
+      <w:lvlJc w:val="left"/>
+      <w:pPr>
+        <w:ind w:left="4320" w:hanging="360"/>
+      </w:pPr>
+      <w:rPr>
+        <w:rFonts w:ascii="Wingdings" w:hAnsi="Wingdings" w:hint="default"/>
+      </w:rPr>
+    </w:lvl>
+    <w:lvl w:ilvl="6" w:tplc="04090001" w:tentative="1">
+      <w:start w:val="1"/>
+      <w:numFmt w:val="bullet"/>
+      <w:lvlText w:val=""/>
+      <w:lvlJc w:val="left"/>
+      <w:pPr>
+        <w:ind w:left="5040" w:hanging="360"/>
+      </w:pPr>
+      <w:rPr>
+        <w:rFonts w:ascii="Symbol" w:hAnsi="Symbol" w:hint="default"/>
+      </w:rPr>
+    </w:lvl>
+    <w:lvl w:ilvl="7" w:tplc="04090003" w:tentative="1">
+      <w:start w:val="1"/>
+      <w:numFmt w:val="bullet"/>
+      <w:lvlText w:val="o"/>
+      <w:lvlJc w:val="left"/>
+      <w:pPr>
+        <w:ind w:left="5760" w:hanging="360"/>
+      </w:pPr>
+      <w:rPr>
+        <w:rFonts w:ascii="Courier New" w:hAnsi="Courier New" w:cs="Courier New" w:hint="default"/>
+      </w:rPr>
+    </w:lvl>
+    <w:lvl w:ilvl="8" w:tplc="04090005" w:tentative="1">
+      <w:start w:val="1"/>
+      <w:numFmt w:val="bullet"/>
+      <w:lvlText w:val=""/>
+      <w:lvlJc w:val="left"/>
+      <w:pPr>
+        <w:ind w:left="6480" w:hanging="360"/>
+      </w:pPr>
+      <w:rPr>
+        <w:rFonts w:ascii="Wingdings" w:hAnsi="Wingdings" w:hint="default"/>
+      </w:rPr>
+    </w:lvl>
+  </w:abstractNum>
+  <w:abstractNum w:abstractNumId="22">
     <w:nsid w:val="560D024F"/>
     <w:multiLevelType w:val="multilevel"/>
     <w:tmpl w:val="831666B4"/>
@@ -47522,7 +47705,7 @@
       </w:rPr>
     </w:lvl>
   </w:abstractNum>
-  <w:abstractNum w:abstractNumId="21">
+  <w:abstractNum w:abstractNumId="23">
     <w:nsid w:val="58696DCE"/>
     <w:multiLevelType w:val="multilevel"/>
     <w:tmpl w:val="8D92938A"/>
@@ -47671,17 +47854,17 @@
       </w:rPr>
     </w:lvl>
   </w:abstractNum>
-  <w:abstractNum w:abstractNumId="22">
-    <w:nsid w:val="5AB81CDB"/>
+  <w:abstractNum w:abstractNumId="24">
+    <w:nsid w:val="5A4007E1"/>
     <w:multiLevelType w:val="hybridMultilevel"/>
-    <w:tmpl w:val="50206AB0"/>
+    <w:tmpl w:val="E5DE2BF4"/>
     <w:lvl w:ilvl="0" w:tplc="04090001">
       <w:start w:val="1"/>
       <w:numFmt w:val="bullet"/>
       <w:lvlText w:val=""/>
       <w:lvlJc w:val="left"/>
       <w:pPr>
-        <w:ind w:left="720" w:hanging="360"/>
+        <w:ind w:left="1080" w:hanging="360"/>
       </w:pPr>
       <w:rPr>
         <w:rFonts w:ascii="Symbol" w:hAnsi="Symbol" w:hint="default"/>
@@ -47693,6 +47876,119 @@
       <w:lvlText w:val="o"/>
       <w:lvlJc w:val="left"/>
       <w:pPr>
+        <w:ind w:left="1800" w:hanging="360"/>
+      </w:pPr>
+      <w:rPr>
+        <w:rFonts w:ascii="Courier New" w:hAnsi="Courier New" w:cs="Courier New" w:hint="default"/>
+      </w:rPr>
+    </w:lvl>
+    <w:lvl w:ilvl="2" w:tplc="04090005" w:tentative="1">
+      <w:start w:val="1"/>
+      <w:numFmt w:val="bullet"/>
+      <w:lvlText w:val=""/>
+      <w:lvlJc w:val="left"/>
+      <w:pPr>
+        <w:ind w:left="2520" w:hanging="360"/>
+      </w:pPr>
+      <w:rPr>
+        <w:rFonts w:ascii="Wingdings" w:hAnsi="Wingdings" w:hint="default"/>
+      </w:rPr>
+    </w:lvl>
+    <w:lvl w:ilvl="3" w:tplc="04090001" w:tentative="1">
+      <w:start w:val="1"/>
+      <w:numFmt w:val="bullet"/>
+      <w:lvlText w:val=""/>
+      <w:lvlJc w:val="left"/>
+      <w:pPr>
+        <w:ind w:left="3240" w:hanging="360"/>
+      </w:pPr>
+      <w:rPr>
+        <w:rFonts w:ascii="Symbol" w:hAnsi="Symbol" w:hint="default"/>
+      </w:rPr>
+    </w:lvl>
+    <w:lvl w:ilvl="4" w:tplc="04090003" w:tentative="1">
+      <w:start w:val="1"/>
+      <w:numFmt w:val="bullet"/>
+      <w:lvlText w:val="o"/>
+      <w:lvlJc w:val="left"/>
+      <w:pPr>
+        <w:ind w:left="3960" w:hanging="360"/>
+      </w:pPr>
+      <w:rPr>
+        <w:rFonts w:ascii="Courier New" w:hAnsi="Courier New" w:cs="Courier New" w:hint="default"/>
+      </w:rPr>
+    </w:lvl>
+    <w:lvl w:ilvl="5" w:tplc="04090005" w:tentative="1">
+      <w:start w:val="1"/>
+      <w:numFmt w:val="bullet"/>
+      <w:lvlText w:val=""/>
+      <w:lvlJc w:val="left"/>
+      <w:pPr>
+        <w:ind w:left="4680" w:hanging="360"/>
+      </w:pPr>
+      <w:rPr>
+        <w:rFonts w:ascii="Wingdings" w:hAnsi="Wingdings" w:hint="default"/>
+      </w:rPr>
+    </w:lvl>
+    <w:lvl w:ilvl="6" w:tplc="04090001" w:tentative="1">
+      <w:start w:val="1"/>
+      <w:numFmt w:val="bullet"/>
+      <w:lvlText w:val=""/>
+      <w:lvlJc w:val="left"/>
+      <w:pPr>
+        <w:ind w:left="5400" w:hanging="360"/>
+      </w:pPr>
+      <w:rPr>
+        <w:rFonts w:ascii="Symbol" w:hAnsi="Symbol" w:hint="default"/>
+      </w:rPr>
+    </w:lvl>
+    <w:lvl w:ilvl="7" w:tplc="04090003" w:tentative="1">
+      <w:start w:val="1"/>
+      <w:numFmt w:val="bullet"/>
+      <w:lvlText w:val="o"/>
+      <w:lvlJc w:val="left"/>
+      <w:pPr>
+        <w:ind w:left="6120" w:hanging="360"/>
+      </w:pPr>
+      <w:rPr>
+        <w:rFonts w:ascii="Courier New" w:hAnsi="Courier New" w:cs="Courier New" w:hint="default"/>
+      </w:rPr>
+    </w:lvl>
+    <w:lvl w:ilvl="8" w:tplc="04090005" w:tentative="1">
+      <w:start w:val="1"/>
+      <w:numFmt w:val="bullet"/>
+      <w:lvlText w:val=""/>
+      <w:lvlJc w:val="left"/>
+      <w:pPr>
+        <w:ind w:left="6840" w:hanging="360"/>
+      </w:pPr>
+      <w:rPr>
+        <w:rFonts w:ascii="Wingdings" w:hAnsi="Wingdings" w:hint="default"/>
+      </w:rPr>
+    </w:lvl>
+  </w:abstractNum>
+  <w:abstractNum w:abstractNumId="25">
+    <w:nsid w:val="5AB81CDB"/>
+    <w:multiLevelType w:val="hybridMultilevel"/>
+    <w:tmpl w:val="50206AB0"/>
+    <w:lvl w:ilvl="0" w:tplc="04090001">
+      <w:start w:val="1"/>
+      <w:numFmt w:val="bullet"/>
+      <w:lvlText w:val=""/>
+      <w:lvlJc w:val="left"/>
+      <w:pPr>
+        <w:ind w:left="720" w:hanging="360"/>
+      </w:pPr>
+      <w:rPr>
+        <w:rFonts w:ascii="Symbol" w:hAnsi="Symbol" w:hint="default"/>
+      </w:rPr>
+    </w:lvl>
+    <w:lvl w:ilvl="1" w:tplc="04090003" w:tentative="1">
+      <w:start w:val="1"/>
+      <w:numFmt w:val="bullet"/>
+      <w:lvlText w:val="o"/>
+      <w:lvlJc w:val="left"/>
+      <w:pPr>
         <w:ind w:left="1440" w:hanging="360"/>
       </w:pPr>
       <w:rPr>
@@ -47784,7 +48080,7 @@
       </w:rPr>
     </w:lvl>
   </w:abstractNum>
-  <w:abstractNum w:abstractNumId="23">
+  <w:abstractNum w:abstractNumId="26">
     <w:nsid w:val="5BC31D92"/>
     <w:multiLevelType w:val="multilevel"/>
     <w:tmpl w:val="67F6AC9C"/>
@@ -47933,7 +48229,7 @@
       </w:rPr>
     </w:lvl>
   </w:abstractNum>
-  <w:abstractNum w:abstractNumId="24">
+  <w:abstractNum w:abstractNumId="27">
     <w:nsid w:val="67A44D9F"/>
     <w:multiLevelType w:val="hybridMultilevel"/>
     <w:tmpl w:val="14F8CECA"/>
@@ -48046,7 +48342,7 @@
       </w:rPr>
     </w:lvl>
   </w:abstractNum>
-  <w:abstractNum w:abstractNumId="25">
+  <w:abstractNum w:abstractNumId="28">
     <w:nsid w:val="6D0530D0"/>
     <w:multiLevelType w:val="multilevel"/>
     <w:tmpl w:val="CCBA9822"/>
@@ -48183,7 +48479,7 @@
       </w:rPr>
     </w:lvl>
   </w:abstractNum>
-  <w:abstractNum w:abstractNumId="26">
+  <w:abstractNum w:abstractNumId="29">
     <w:nsid w:val="71B04C5D"/>
     <w:multiLevelType w:val="multilevel"/>
     <w:tmpl w:val="B28C162C"/>
@@ -48296,7 +48592,7 @@
       </w:pPr>
     </w:lvl>
   </w:abstractNum>
-  <w:abstractNum w:abstractNumId="27">
+  <w:abstractNum w:abstractNumId="30">
     <w:nsid w:val="7A9C0FB4"/>
     <w:multiLevelType w:val="multilevel"/>
     <w:tmpl w:val="387EA232"/>
@@ -48417,7 +48713,7 @@
       </w:pPr>
     </w:lvl>
   </w:abstractNum>
-  <w:abstractNum w:abstractNumId="28">
+  <w:abstractNum w:abstractNumId="31">
     <w:nsid w:val="7C3C4F33"/>
     <w:multiLevelType w:val="multilevel"/>
     <w:tmpl w:val="50DEDD26"/>
@@ -48566,7 +48862,7 @@
       </w:rPr>
     </w:lvl>
   </w:abstractNum>
-  <w:abstractNum w:abstractNumId="29">
+  <w:abstractNum w:abstractNumId="32">
     <w:nsid w:val="7C8D7612"/>
     <w:multiLevelType w:val="multilevel"/>
     <w:tmpl w:val="E2F8DBEE"/>
@@ -48715,7 +49011,7 @@
       </w:rPr>
     </w:lvl>
   </w:abstractNum>
-  <w:abstractNum w:abstractNumId="30">
+  <w:abstractNum w:abstractNumId="33">
     <w:nsid w:val="7D90426C"/>
     <w:multiLevelType w:val="hybridMultilevel"/>
     <w:tmpl w:val="BBA43900"/>
@@ -48828,7 +49124,7 @@
       </w:rPr>
     </w:lvl>
   </w:abstractNum>
-  <w:abstractNum w:abstractNumId="31">
+  <w:abstractNum w:abstractNumId="34">
     <w:nsid w:val="7E5977D2"/>
     <w:multiLevelType w:val="hybridMultilevel"/>
     <w:tmpl w:val="2F704EA0"/>
@@ -48942,58 +49238,58 @@
     </w:lvl>
   </w:abstractNum>
   <w:num w:numId="1">
-    <w:abstractNumId w:val="29"/>
+    <w:abstractNumId w:val="32"/>
   </w:num>
   <w:num w:numId="2">
-    <w:abstractNumId w:val="23"/>
+    <w:abstractNumId w:val="26"/>
   </w:num>
   <w:num w:numId="3">
     <w:abstractNumId w:val="6"/>
   </w:num>
   <w:num w:numId="4">
-    <w:abstractNumId w:val="20"/>
+    <w:abstractNumId w:val="22"/>
   </w:num>
   <w:num w:numId="5">
-    <w:abstractNumId w:val="28"/>
+    <w:abstractNumId w:val="31"/>
   </w:num>
   <w:num w:numId="6">
-    <w:abstractNumId w:val="21"/>
+    <w:abstractNumId w:val="23"/>
   </w:num>
   <w:num w:numId="7">
-    <w:abstractNumId w:val="25"/>
+    <w:abstractNumId w:val="28"/>
   </w:num>
   <w:num w:numId="8">
     <w:abstractNumId w:val="3"/>
   </w:num>
   <w:num w:numId="9">
-    <w:abstractNumId w:val="17"/>
+    <w:abstractNumId w:val="18"/>
   </w:num>
   <w:num w:numId="10">
-    <w:abstractNumId w:val="19"/>
+    <w:abstractNumId w:val="21"/>
   </w:num>
   <w:num w:numId="11">
-    <w:abstractNumId w:val="13"/>
+    <w:abstractNumId w:val="14"/>
   </w:num>
   <w:num w:numId="12">
     <w:abstractNumId w:val="1"/>
   </w:num>
   <w:num w:numId="13">
-    <w:abstractNumId w:val="15"/>
+    <w:abstractNumId w:val="16"/>
   </w:num>
   <w:num w:numId="14">
-    <w:abstractNumId w:val="16"/>
+    <w:abstractNumId w:val="17"/>
   </w:num>
   <w:num w:numId="15">
     <w:abstractNumId w:val="8"/>
   </w:num>
   <w:num w:numId="16">
-    <w:abstractNumId w:val="11"/>
+    <w:abstractNumId w:val="12"/>
   </w:num>
   <w:num w:numId="17">
-    <w:abstractNumId w:val="22"/>
+    <w:abstractNumId w:val="25"/>
   </w:num>
   <w:num w:numId="18">
-    <w:abstractNumId w:val="31"/>
+    <w:abstractNumId w:val="34"/>
   </w:num>
   <w:num w:numId="19">
     <w:abstractNumId w:val="7"/>
@@ -49002,40 +49298,49 @@
     <w:abstractNumId w:val="0"/>
   </w:num>
   <w:num w:numId="21">
-    <w:abstractNumId w:val="12"/>
+    <w:abstractNumId w:val="13"/>
   </w:num>
   <w:num w:numId="22">
-    <w:abstractNumId w:val="24"/>
+    <w:abstractNumId w:val="27"/>
   </w:num>
   <w:num w:numId="23">
     <w:abstractNumId w:val="4"/>
   </w:num>
   <w:num w:numId="24">
-    <w:abstractNumId w:val="30"/>
+    <w:abstractNumId w:val="33"/>
   </w:num>
   <w:num w:numId="25">
     <w:abstractNumId w:val="5"/>
   </w:num>
   <w:num w:numId="26">
-    <w:abstractNumId w:val="18"/>
+    <w:abstractNumId w:val="19"/>
   </w:num>
   <w:num w:numId="27">
     <w:abstractNumId w:val="9"/>
   </w:num>
   <w:num w:numId="28">
-    <w:abstractNumId w:val="27"/>
+    <w:abstractNumId w:val="30"/>
   </w:num>
   <w:num w:numId="29">
     <w:abstractNumId w:val="2"/>
   </w:num>
   <w:num w:numId="30">
-    <w:abstractNumId w:val="14"/>
+    <w:abstractNumId w:val="15"/>
   </w:num>
   <w:num w:numId="31">
     <w:abstractNumId w:val="10"/>
   </w:num>
   <w:num w:numId="32">
-    <w:abstractNumId w:val="26"/>
+    <w:abstractNumId w:val="29"/>
+  </w:num>
+  <w:num w:numId="33">
+    <w:abstractNumId w:val="24"/>
+  </w:num>
+  <w:num w:numId="34">
+    <w:abstractNumId w:val="11"/>
+  </w:num>
+  <w:num w:numId="35">
+    <w:abstractNumId w:val="20"/>
   </w:num>
   <w:numIdMacAtCleanup w:val="16"/>
 </w:numbering>

</xml_diff>